<commit_message>
Report is updated with Q2-PartB and C
Q2 part B is done and part C is halfway through they are included into report.
</commit_message>
<xml_diff>
--- a/Report/EE463_Project2.docx
+++ b/Report/EE463_Project2.docx
@@ -822,10 +822,10 @@
           <w:lang w:val="tr-TR" w:eastAsia="tr-TR"/>
         </w:rPr>
         <w:drawing>
-          <wp:inline distT="0" distB="0" distL="0" distR="0" wp14:anchorId="120D54B1" wp14:editId="2476B829">
-            <wp:extent cx="5760720" cy="2481580"/>
-            <wp:effectExtent l="0" t="0" r="0" b="0"/>
-            <wp:docPr id="7" name="Resim 7"/>
+          <wp:inline distT="0" distB="0" distL="0" distR="0">
+            <wp:extent cx="5760720" cy="2513330"/>
+            <wp:effectExtent l="0" t="0" r="0" b="1270"/>
+            <wp:docPr id="2" name="Resim 2"/>
             <wp:cNvGraphicFramePr>
               <a:graphicFrameLocks xmlns:a="http://schemas.openxmlformats.org/drawingml/2006/main" noChangeAspect="1"/>
             </wp:cNvGraphicFramePr>
@@ -833,7 +833,7 @@
               <a:graphicData uri="http://schemas.openxmlformats.org/drawingml/2006/picture">
                 <pic:pic xmlns:pic="http://schemas.openxmlformats.org/drawingml/2006/picture">
                   <pic:nvPicPr>
-                    <pic:cNvPr id="7" name="778F27.tmp"/>
+                    <pic:cNvPr id="2" name="004967A.tmp"/>
                     <pic:cNvPicPr/>
                   </pic:nvPicPr>
                   <pic:blipFill>
@@ -851,7 +851,7 @@
                   <pic:spPr>
                     <a:xfrm>
                       <a:off x="0" y="0"/>
-                      <a:ext cx="5760720" cy="2481580"/>
+                      <a:ext cx="5760720" cy="2513330"/>
                     </a:xfrm>
                     <a:prstGeom prst="rect">
                       <a:avLst/>
@@ -944,10 +944,12 @@
       <w:r>
         <w:rPr>
           <w:rFonts w:ascii="Times New Roman" w:hAnsi="Times New Roman" w:cs="Times New Roman"/>
-          <w:color w:val="000000" w:themeColor="text1"/>
-          <w:sz w:val="24"/>
-          <w:szCs w:val="24"/>
-          <w:shd w:val="clear" w:color="auto" w:fill="FFFFFF"/>
+          <w:noProof/>
+          <w:color w:val="000000" w:themeColor="text1"/>
+          <w:sz w:val="24"/>
+          <w:szCs w:val="24"/>
+          <w:shd w:val="clear" w:color="auto" w:fill="FFFFFF"/>
+          <w:lang w:val="tr-TR" w:eastAsia="tr-TR"/>
         </w:rPr>
         <w:lastRenderedPageBreak/>
         <w:drawing>
@@ -1006,129 +1008,673 @@
         </w:rPr>
         <w:t xml:space="preserve">Figure </w:t>
       </w:r>
+      <w:r>
+        <w:rPr>
+          <w:rFonts w:ascii="Times New Roman" w:hAnsi="Times New Roman" w:cs="Times New Roman"/>
+          <w:color w:val="000000" w:themeColor="text1"/>
+          <w:sz w:val="24"/>
+          <w:szCs w:val="24"/>
+          <w:shd w:val="clear" w:color="auto" w:fill="FFFFFF"/>
+        </w:rPr>
+        <w:t>:</w:t>
+      </w:r>
+      <w:r>
+        <w:rPr>
+          <w:rFonts w:ascii="Times New Roman" w:hAnsi="Times New Roman" w:cs="Times New Roman"/>
+          <w:color w:val="000000" w:themeColor="text1"/>
+          <w:sz w:val="24"/>
+          <w:szCs w:val="24"/>
+          <w:shd w:val="clear" w:color="auto" w:fill="FFFFFF"/>
+        </w:rPr>
+        <w:t xml:space="preserve"> Armature Current, Speed and Electrical Torque waveforms</w:t>
+      </w:r>
+    </w:p>
+    <w:p>
+      <w:pPr>
+        <w:jc w:val="center"/>
+        <w:rPr>
+          <w:rFonts w:ascii="Times New Roman" w:hAnsi="Times New Roman" w:cs="Times New Roman"/>
+          <w:color w:val="000000" w:themeColor="text1"/>
+          <w:sz w:val="24"/>
+          <w:szCs w:val="24"/>
+          <w:shd w:val="clear" w:color="auto" w:fill="FFFFFF"/>
+        </w:rPr>
+      </w:pPr>
+    </w:p>
+    <w:p>
+      <w:pPr>
+        <w:rPr>
+          <w:rFonts w:ascii="Times New Roman" w:hAnsi="Times New Roman" w:cs="Times New Roman"/>
+          <w:noProof/>
+          <w:sz w:val="24"/>
+          <w:szCs w:val="24"/>
+          <w:lang w:val="tr-TR" w:eastAsia="tr-TR"/>
+        </w:rPr>
+      </w:pPr>
+      <w:r>
+        <w:rPr>
+          <w:rFonts w:ascii="Times New Roman" w:hAnsi="Times New Roman" w:cs="Times New Roman"/>
+          <w:color w:val="000000" w:themeColor="text1"/>
+          <w:sz w:val="24"/>
+          <w:szCs w:val="24"/>
+        </w:rPr>
+        <w:t>b.</w:t>
+      </w:r>
+      <w:r>
+        <w:rPr>
+          <w:rFonts w:ascii="Times New Roman" w:hAnsi="Times New Roman" w:cs="Times New Roman"/>
+          <w:noProof/>
+          <w:lang w:val="tr-TR" w:eastAsia="tr-TR"/>
+        </w:rPr>
+        <w:t xml:space="preserve"> </w:t>
+      </w:r>
+      <w:r>
+        <w:rPr>
+          <w:rFonts w:ascii="Times New Roman" w:hAnsi="Times New Roman" w:cs="Times New Roman"/>
+          <w:noProof/>
+          <w:sz w:val="24"/>
+          <w:szCs w:val="24"/>
+          <w:lang w:val="tr-TR" w:eastAsia="tr-TR"/>
+        </w:rPr>
+        <w:t>Note that THD is calculated and displayed on Figure ?? as %31.8</w:t>
+      </w:r>
+    </w:p>
+    <w:p>
+      <w:pPr>
+        <w:rPr>
+          <w:rFonts w:ascii="Times New Roman" w:hAnsi="Times New Roman" w:cs="Times New Roman"/>
+          <w:noProof/>
+          <w:sz w:val="24"/>
+          <w:szCs w:val="24"/>
+          <w:lang w:val="tr-TR" w:eastAsia="tr-TR"/>
+        </w:rPr>
+      </w:pPr>
+      <w:r>
+        <w:rPr>
+          <w:rFonts w:ascii="Times New Roman" w:hAnsi="Times New Roman" w:cs="Times New Roman"/>
+          <w:noProof/>
+          <w:sz w:val="24"/>
+          <w:szCs w:val="24"/>
+          <w:lang w:val="tr-TR" w:eastAsia="tr-TR"/>
+        </w:rPr>
+        <w:tab/>
+      </w:r>
+    </w:p>
+    <w:p>
+      <w:pPr>
+        <w:rPr>
+          <w:rFonts w:ascii="Times New Roman" w:hAnsi="Times New Roman" w:cs="Times New Roman"/>
+          <w:color w:val="000000" w:themeColor="text1"/>
+          <w:sz w:val="24"/>
+          <w:szCs w:val="24"/>
+          <w:shd w:val="clear" w:color="auto" w:fill="FFFFFF"/>
+        </w:rPr>
+      </w:pPr>
+      <w:r>
+        <w:rPr>
+          <w:rFonts w:ascii="Times New Roman" w:hAnsi="Times New Roman" w:cs="Times New Roman"/>
+          <w:noProof/>
+          <w:sz w:val="24"/>
+          <w:szCs w:val="24"/>
+          <w:lang w:val="tr-TR" w:eastAsia="tr-TR"/>
+        </w:rPr>
+        <w:tab/>
+      </w:r>
+      <w:r>
+        <w:rPr>
+          <w:rFonts w:ascii="Times New Roman" w:hAnsi="Times New Roman" w:cs="Times New Roman"/>
+          <w:color w:val="000000" w:themeColor="text1"/>
+          <w:sz w:val="24"/>
+          <w:szCs w:val="24"/>
+        </w:rPr>
+        <w:t>We want to drive our DC motor with a constant DC voltage. However, we have 3</w:t>
+      </w:r>
+      <w:r>
+        <w:rPr>
+          <w:rFonts w:ascii="Times New Roman" w:hAnsi="Times New Roman" w:cs="Times New Roman"/>
+          <w:color w:val="000000" w:themeColor="text1"/>
+          <w:sz w:val="24"/>
+          <w:szCs w:val="24"/>
+          <w:shd w:val="clear" w:color="auto" w:fill="FFFFFF"/>
+        </w:rPr>
+        <w:t xml:space="preserve">Ɵ full-bridge rectifier for DC rectification. As known, </w:t>
+      </w:r>
+      <w:r>
+        <w:rPr>
+          <w:rFonts w:ascii="Times New Roman" w:hAnsi="Times New Roman" w:cs="Times New Roman"/>
+          <w:color w:val="000000" w:themeColor="text1"/>
+          <w:sz w:val="24"/>
+          <w:szCs w:val="24"/>
+        </w:rPr>
+        <w:t>3</w:t>
+      </w:r>
+      <w:r>
+        <w:rPr>
+          <w:rFonts w:ascii="Times New Roman" w:hAnsi="Times New Roman" w:cs="Times New Roman"/>
+          <w:color w:val="000000" w:themeColor="text1"/>
+          <w:sz w:val="24"/>
+          <w:szCs w:val="24"/>
+          <w:shd w:val="clear" w:color="auto" w:fill="FFFFFF"/>
+        </w:rPr>
+        <w:t xml:space="preserve">Ɵ full-bridge rectifier is the reason we have ripple at the output voltage, current and thus torque waveforms. </w:t>
+      </w:r>
+    </w:p>
+    <w:p>
+      <w:pPr>
+        <w:jc w:val="both"/>
+        <w:rPr>
+          <w:rFonts w:ascii="Times New Roman" w:hAnsi="Times New Roman" w:cs="Times New Roman"/>
+          <w:color w:val="000000" w:themeColor="text1"/>
+          <w:sz w:val="24"/>
+          <w:szCs w:val="24"/>
+          <w:shd w:val="clear" w:color="auto" w:fill="FFFFFF"/>
+        </w:rPr>
+      </w:pPr>
+    </w:p>
+    <w:p>
+      <w:pPr>
+        <w:jc w:val="both"/>
+        <w:rPr>
+          <w:rFonts w:ascii="Times New Roman" w:hAnsi="Times New Roman" w:cs="Times New Roman"/>
+          <w:color w:val="000000" w:themeColor="text1"/>
+          <w:sz w:val="24"/>
+          <w:szCs w:val="24"/>
+        </w:rPr>
+      </w:pPr>
+      <w:r>
+        <w:rPr>
+          <w:rFonts w:ascii="Times New Roman" w:hAnsi="Times New Roman" w:cs="Times New Roman"/>
+          <w:noProof/>
+          <w:color w:val="000000" w:themeColor="text1"/>
+          <w:sz w:val="24"/>
+          <w:szCs w:val="24"/>
+          <w:lang w:val="tr-TR" w:eastAsia="tr-TR"/>
+        </w:rPr>
+        <w:drawing>
+          <wp:inline distT="0" distB="0" distL="0" distR="0">
+            <wp:extent cx="5760720" cy="2791460"/>
+            <wp:effectExtent l="0" t="0" r="0" b="8890"/>
+            <wp:docPr id="4" name="Resim 4"/>
+            <wp:cNvGraphicFramePr>
+              <a:graphicFrameLocks xmlns:a="http://schemas.openxmlformats.org/drawingml/2006/main" noChangeAspect="1"/>
+            </wp:cNvGraphicFramePr>
+            <a:graphic xmlns:a="http://schemas.openxmlformats.org/drawingml/2006/main">
+              <a:graphicData uri="http://schemas.openxmlformats.org/drawingml/2006/picture">
+                <pic:pic xmlns:pic="http://schemas.openxmlformats.org/drawingml/2006/picture">
+                  <pic:nvPicPr>
+                    <pic:cNvPr id="4" name="004E036.tmp"/>
+                    <pic:cNvPicPr/>
+                  </pic:nvPicPr>
+                  <pic:blipFill>
+                    <a:blip r:embed="rId10" cstate="print">
+                      <a:extLst>
+                        <a:ext uri="{28A0092B-C50C-407E-A947-70E740481C1C}">
+                          <a14:useLocalDpi xmlns:a14="http://schemas.microsoft.com/office/drawing/2010/main" val="0"/>
+                        </a:ext>
+                      </a:extLst>
+                    </a:blip>
+                    <a:stretch>
+                      <a:fillRect/>
+                    </a:stretch>
+                  </pic:blipFill>
+                  <pic:spPr>
+                    <a:xfrm>
+                      <a:off x="0" y="0"/>
+                      <a:ext cx="5760720" cy="2791460"/>
+                    </a:xfrm>
+                    <a:prstGeom prst="rect">
+                      <a:avLst/>
+                    </a:prstGeom>
+                  </pic:spPr>
+                </pic:pic>
+              </a:graphicData>
+            </a:graphic>
+          </wp:inline>
+        </w:drawing>
+      </w:r>
+    </w:p>
+    <w:p>
+      <w:pPr>
+        <w:jc w:val="center"/>
+        <w:rPr>
+          <w:rFonts w:ascii="Times New Roman" w:hAnsi="Times New Roman" w:cs="Times New Roman"/>
+          <w:sz w:val="24"/>
+          <w:szCs w:val="24"/>
+        </w:rPr>
+      </w:pPr>
+      <w:proofErr w:type="gramStart"/>
+      <w:r>
+        <w:rPr>
+          <w:rFonts w:ascii="Times New Roman" w:hAnsi="Times New Roman" w:cs="Times New Roman"/>
+          <w:color w:val="000000" w:themeColor="text1"/>
+          <w:sz w:val="24"/>
+          <w:szCs w:val="24"/>
+          <w:shd w:val="clear" w:color="auto" w:fill="FFFFFF"/>
+        </w:rPr>
+        <w:t xml:space="preserve">Figure </w:t>
+      </w:r>
+      <w:r>
+        <w:rPr>
+          <w:rFonts w:ascii="Times New Roman" w:hAnsi="Times New Roman" w:cs="Times New Roman"/>
+          <w:color w:val="000000" w:themeColor="text1"/>
+          <w:sz w:val="24"/>
+          <w:szCs w:val="24"/>
+          <w:shd w:val="clear" w:color="auto" w:fill="FFFFFF"/>
+        </w:rPr>
+        <w:t>:</w:t>
+      </w:r>
+      <w:proofErr w:type="gramEnd"/>
+      <w:r>
+        <w:rPr>
+          <w:rFonts w:ascii="Times New Roman" w:hAnsi="Times New Roman" w:cs="Times New Roman"/>
+          <w:color w:val="000000" w:themeColor="text1"/>
+          <w:sz w:val="24"/>
+          <w:szCs w:val="24"/>
+          <w:shd w:val="clear" w:color="auto" w:fill="FFFFFF"/>
+        </w:rPr>
+        <w:t xml:space="preserve"> Electrical Torque waveform</w:t>
+      </w:r>
+    </w:p>
+    <w:p>
+      <w:pPr>
+        <w:jc w:val="center"/>
+        <w:rPr>
+          <w:rFonts w:ascii="Times New Roman" w:hAnsi="Times New Roman" w:cs="Times New Roman"/>
+          <w:sz w:val="24"/>
+          <w:szCs w:val="24"/>
+        </w:rPr>
+      </w:pPr>
+      <w:r>
+        <w:rPr>
+          <w:rFonts w:ascii="Times New Roman" w:hAnsi="Times New Roman" w:cs="Times New Roman"/>
+          <w:color w:val="000000" w:themeColor="text1"/>
+          <w:sz w:val="24"/>
+          <w:szCs w:val="24"/>
+          <w:shd w:val="clear" w:color="auto" w:fill="FFFFFF"/>
+        </w:rPr>
+        <w:t xml:space="preserve"> </w:t>
+      </w:r>
+    </w:p>
+    <w:p>
+      <w:pPr>
+        <w:jc w:val="both"/>
+        <w:rPr>
+          <w:rFonts w:ascii="Times New Roman" w:hAnsi="Times New Roman" w:cs="Times New Roman"/>
+          <w:color w:val="000000" w:themeColor="text1"/>
+          <w:sz w:val="24"/>
+          <w:szCs w:val="24"/>
+          <w:shd w:val="clear" w:color="auto" w:fill="FFFFFF"/>
+        </w:rPr>
+      </w:pPr>
+      <w:r>
+        <w:rPr>
+          <w:rFonts w:ascii="Times New Roman" w:hAnsi="Times New Roman" w:cs="Times New Roman"/>
+          <w:color w:val="000000" w:themeColor="text1"/>
+          <w:sz w:val="24"/>
+          <w:szCs w:val="24"/>
+          <w:shd w:val="clear" w:color="auto" w:fill="FFFFFF"/>
+        </w:rPr>
+        <w:tab/>
+        <w:t xml:space="preserve">In Figure ??, torque waveform is illustrated at steady state. When the cursor measurements are done, we see that torque waveform has 299Hz frequency. We expect it to be happen because at the output of </w:t>
+      </w:r>
+      <w:r>
+        <w:rPr>
+          <w:rFonts w:ascii="Times New Roman" w:hAnsi="Times New Roman" w:cs="Times New Roman"/>
+          <w:color w:val="000000" w:themeColor="text1"/>
+          <w:sz w:val="24"/>
+          <w:szCs w:val="24"/>
+        </w:rPr>
+        <w:t>3</w:t>
+      </w:r>
+      <w:r>
+        <w:rPr>
+          <w:rFonts w:ascii="Times New Roman" w:hAnsi="Times New Roman" w:cs="Times New Roman"/>
+          <w:color w:val="000000" w:themeColor="text1"/>
+          <w:sz w:val="24"/>
+          <w:szCs w:val="24"/>
+          <w:shd w:val="clear" w:color="auto" w:fill="FFFFFF"/>
+        </w:rPr>
+        <w:t>Ɵ full-bridge rectifier, we have 6 pulses in each cycle which corresponds to 50Hz*6=300Hz.</w:t>
+      </w:r>
+    </w:p>
+    <w:p>
+      <w:pPr>
+        <w:jc w:val="both"/>
+        <w:rPr>
+          <w:rFonts w:ascii="Times New Roman" w:hAnsi="Times New Roman" w:cs="Times New Roman"/>
+          <w:color w:val="000000" w:themeColor="text1"/>
+          <w:sz w:val="24"/>
+          <w:szCs w:val="24"/>
+        </w:rPr>
+      </w:pPr>
+      <w:r>
+        <w:rPr>
+          <w:rFonts w:ascii="Times New Roman" w:hAnsi="Times New Roman" w:cs="Times New Roman"/>
+          <w:color w:val="000000" w:themeColor="text1"/>
+          <w:sz w:val="24"/>
+          <w:szCs w:val="24"/>
+          <w:shd w:val="clear" w:color="auto" w:fill="FFFFFF"/>
+        </w:rPr>
+        <w:tab/>
+        <w:t>In magnitude case, the ripple is considerably high which oscillates between 19.5Nm to 27.5Nm</w:t>
+      </w:r>
+      <w:r>
+        <w:rPr>
+          <w:rFonts w:ascii="Times New Roman" w:hAnsi="Times New Roman" w:cs="Times New Roman"/>
+          <w:color w:val="000000" w:themeColor="text1"/>
+          <w:sz w:val="24"/>
+          <w:szCs w:val="24"/>
+          <w:shd w:val="clear" w:color="auto" w:fill="FFFFFF"/>
+        </w:rPr>
+        <w:t xml:space="preserve"> where the average is 24Nm. The ripple is more than %10. In practice, it may cause problems and it should be decreased to a reasonable value.</w:t>
+      </w:r>
+    </w:p>
+    <w:p>
+      <w:pPr>
+        <w:rPr>
+          <w:rFonts w:ascii="Times New Roman" w:hAnsi="Times New Roman" w:cs="Times New Roman"/>
+          <w:sz w:val="24"/>
+          <w:szCs w:val="24"/>
+        </w:rPr>
+      </w:pPr>
+    </w:p>
+    <w:p>
+      <w:pPr>
+        <w:rPr>
+          <w:rFonts w:ascii="Times New Roman" w:hAnsi="Times New Roman" w:cs="Times New Roman"/>
+          <w:sz w:val="24"/>
+          <w:szCs w:val="24"/>
+        </w:rPr>
+      </w:pPr>
+    </w:p>
+    <w:p>
+      <w:pPr>
+        <w:jc w:val="both"/>
+        <w:rPr>
+          <w:rFonts w:ascii="Times New Roman" w:hAnsi="Times New Roman" w:cs="Times New Roman"/>
+          <w:sz w:val="24"/>
+          <w:szCs w:val="24"/>
+        </w:rPr>
+      </w:pPr>
+      <w:r>
+        <w:rPr>
+          <w:rFonts w:ascii="Times New Roman" w:hAnsi="Times New Roman" w:cs="Times New Roman"/>
+          <w:sz w:val="24"/>
+          <w:szCs w:val="24"/>
+        </w:rPr>
+        <w:lastRenderedPageBreak/>
+        <w:t>c.</w:t>
+      </w:r>
+      <w:r>
+        <w:rPr>
+          <w:rFonts w:ascii="Times New Roman" w:hAnsi="Times New Roman" w:cs="Times New Roman"/>
+          <w:sz w:val="24"/>
+          <w:szCs w:val="24"/>
+        </w:rPr>
+        <w:t xml:space="preserve"> To reduce the ripple, we can connect a parallel capacitor to load or connect a series inductor to load. By this way, we can reduce the output torque ripple by smoothing the current waveform and hence torque.</w:t>
+      </w:r>
+    </w:p>
+    <w:p>
+      <w:pPr>
+        <w:jc w:val="both"/>
+        <w:rPr>
+          <w:rFonts w:ascii="Times New Roman" w:hAnsi="Times New Roman" w:cs="Times New Roman"/>
+          <w:sz w:val="24"/>
+          <w:szCs w:val="24"/>
+        </w:rPr>
+      </w:pPr>
+      <w:r>
+        <w:rPr>
+          <w:rFonts w:ascii="Times New Roman" w:hAnsi="Times New Roman" w:cs="Times New Roman"/>
+          <w:noProof/>
+          <w:sz w:val="24"/>
+          <w:szCs w:val="24"/>
+          <w:lang w:val="tr-TR" w:eastAsia="tr-TR"/>
+        </w:rPr>
+        <w:drawing>
+          <wp:inline distT="0" distB="0" distL="0" distR="0">
+            <wp:extent cx="5760720" cy="2811145"/>
+            <wp:effectExtent l="0" t="0" r="0" b="8255"/>
+            <wp:docPr id="3" name="Resim 3"/>
+            <wp:cNvGraphicFramePr>
+              <a:graphicFrameLocks xmlns:a="http://schemas.openxmlformats.org/drawingml/2006/main" noChangeAspect="1"/>
+            </wp:cNvGraphicFramePr>
+            <a:graphic xmlns:a="http://schemas.openxmlformats.org/drawingml/2006/main">
+              <a:graphicData uri="http://schemas.openxmlformats.org/drawingml/2006/picture">
+                <pic:pic xmlns:pic="http://schemas.openxmlformats.org/drawingml/2006/picture">
+                  <pic:nvPicPr>
+                    <pic:cNvPr id="3" name="670983A.tmp"/>
+                    <pic:cNvPicPr/>
+                  </pic:nvPicPr>
+                  <pic:blipFill>
+                    <a:blip r:embed="rId11" cstate="print">
+                      <a:extLst>
+                        <a:ext uri="{28A0092B-C50C-407E-A947-70E740481C1C}">
+                          <a14:useLocalDpi xmlns:a14="http://schemas.microsoft.com/office/drawing/2010/main" val="0"/>
+                        </a:ext>
+                      </a:extLst>
+                    </a:blip>
+                    <a:stretch>
+                      <a:fillRect/>
+                    </a:stretch>
+                  </pic:blipFill>
+                  <pic:spPr>
+                    <a:xfrm>
+                      <a:off x="0" y="0"/>
+                      <a:ext cx="5760720" cy="2811145"/>
+                    </a:xfrm>
+                    <a:prstGeom prst="rect">
+                      <a:avLst/>
+                    </a:prstGeom>
+                  </pic:spPr>
+                </pic:pic>
+              </a:graphicData>
+            </a:graphic>
+          </wp:inline>
+        </w:drawing>
+      </w:r>
+    </w:p>
+    <w:p>
+      <w:pPr>
+        <w:jc w:val="center"/>
+        <w:rPr>
+          <w:rFonts w:ascii="Times New Roman" w:hAnsi="Times New Roman" w:cs="Times New Roman"/>
+          <w:sz w:val="24"/>
+          <w:szCs w:val="24"/>
+        </w:rPr>
+      </w:pPr>
+      <w:proofErr w:type="gramStart"/>
+      <w:r>
+        <w:rPr>
+          <w:rFonts w:ascii="Times New Roman" w:hAnsi="Times New Roman" w:cs="Times New Roman"/>
+          <w:sz w:val="24"/>
+          <w:szCs w:val="24"/>
+        </w:rPr>
+        <w:t>Figure :</w:t>
+      </w:r>
+      <w:proofErr w:type="gramEnd"/>
+      <w:r>
+        <w:rPr>
+          <w:rFonts w:ascii="Times New Roman" w:hAnsi="Times New Roman" w:cs="Times New Roman"/>
+          <w:sz w:val="24"/>
+          <w:szCs w:val="24"/>
+        </w:rPr>
+        <w:t xml:space="preserve"> Electrical Torque waveform with L = 0.02H</w:t>
+      </w:r>
+    </w:p>
+    <w:p>
+      <w:pPr>
+        <w:jc w:val="both"/>
+        <w:rPr>
+          <w:rFonts w:ascii="Times New Roman" w:hAnsi="Times New Roman" w:cs="Times New Roman"/>
+          <w:sz w:val="24"/>
+          <w:szCs w:val="24"/>
+        </w:rPr>
+      </w:pPr>
+    </w:p>
+    <w:p>
+      <w:pPr>
+        <w:jc w:val="both"/>
+        <w:rPr>
+          <w:rFonts w:ascii="Times New Roman" w:hAnsi="Times New Roman" w:cs="Times New Roman"/>
+          <w:sz w:val="24"/>
+          <w:szCs w:val="24"/>
+        </w:rPr>
+      </w:pPr>
+      <w:r>
+        <w:rPr>
+          <w:rFonts w:ascii="Times New Roman" w:hAnsi="Times New Roman" w:cs="Times New Roman"/>
+          <w:sz w:val="24"/>
+          <w:szCs w:val="24"/>
+        </w:rPr>
+        <w:t>As shown in Figure??, a series connection of L=0.02H reduces torque ripple about %6.</w:t>
+      </w:r>
+    </w:p>
+    <w:p>
+      <w:pPr>
+        <w:jc w:val="both"/>
+        <w:rPr>
+          <w:rFonts w:ascii="Times New Roman" w:hAnsi="Times New Roman" w:cs="Times New Roman"/>
+          <w:sz w:val="24"/>
+          <w:szCs w:val="24"/>
+        </w:rPr>
+      </w:pPr>
+      <w:r>
+        <w:rPr>
+          <w:rFonts w:ascii="Times New Roman" w:hAnsi="Times New Roman" w:cs="Times New Roman"/>
+          <w:noProof/>
+          <w:sz w:val="24"/>
+          <w:szCs w:val="24"/>
+          <w:lang w:val="tr-TR" w:eastAsia="tr-TR"/>
+        </w:rPr>
+        <w:drawing>
+          <wp:inline distT="0" distB="0" distL="0" distR="0" wp14:anchorId="1DB98104" wp14:editId="7097498C">
+            <wp:extent cx="5760720" cy="2811145"/>
+            <wp:effectExtent l="0" t="0" r="0" b="8255"/>
+            <wp:docPr id="5" name="Resim 5"/>
+            <wp:cNvGraphicFramePr>
+              <a:graphicFrameLocks xmlns:a="http://schemas.openxmlformats.org/drawingml/2006/main" noChangeAspect="1"/>
+            </wp:cNvGraphicFramePr>
+            <a:graphic xmlns:a="http://schemas.openxmlformats.org/drawingml/2006/main">
+              <a:graphicData uri="http://schemas.openxmlformats.org/drawingml/2006/picture">
+                <pic:pic xmlns:pic="http://schemas.openxmlformats.org/drawingml/2006/picture">
+                  <pic:nvPicPr>
+                    <pic:cNvPr id="3" name="670983A.tmp"/>
+                    <pic:cNvPicPr/>
+                  </pic:nvPicPr>
+                  <pic:blipFill>
+                    <a:blip r:embed="rId11" cstate="print">
+                      <a:extLst>
+                        <a:ext uri="{28A0092B-C50C-407E-A947-70E740481C1C}">
+                          <a14:useLocalDpi xmlns:a14="http://schemas.microsoft.com/office/drawing/2010/main" val="0"/>
+                        </a:ext>
+                      </a:extLst>
+                    </a:blip>
+                    <a:stretch>
+                      <a:fillRect/>
+                    </a:stretch>
+                  </pic:blipFill>
+                  <pic:spPr>
+                    <a:xfrm>
+                      <a:off x="0" y="0"/>
+                      <a:ext cx="5760720" cy="2811145"/>
+                    </a:xfrm>
+                    <a:prstGeom prst="rect">
+                      <a:avLst/>
+                    </a:prstGeom>
+                  </pic:spPr>
+                </pic:pic>
+              </a:graphicData>
+            </a:graphic>
+          </wp:inline>
+        </w:drawing>
+      </w:r>
+    </w:p>
+    <w:p>
+      <w:pPr>
+        <w:jc w:val="center"/>
+        <w:rPr>
+          <w:rFonts w:ascii="Times New Roman" w:hAnsi="Times New Roman" w:cs="Times New Roman"/>
+          <w:sz w:val="24"/>
+          <w:szCs w:val="24"/>
+        </w:rPr>
+      </w:pPr>
+      <w:proofErr w:type="gramStart"/>
+      <w:r>
+        <w:rPr>
+          <w:rFonts w:ascii="Times New Roman" w:hAnsi="Times New Roman" w:cs="Times New Roman"/>
+          <w:sz w:val="24"/>
+          <w:szCs w:val="24"/>
+        </w:rPr>
+        <w:t>Figure :</w:t>
+      </w:r>
+      <w:proofErr w:type="gramEnd"/>
+      <w:r>
+        <w:rPr>
+          <w:rFonts w:ascii="Times New Roman" w:hAnsi="Times New Roman" w:cs="Times New Roman"/>
+          <w:sz w:val="24"/>
+          <w:szCs w:val="24"/>
+        </w:rPr>
+        <w:t xml:space="preserve"> E</w:t>
+      </w:r>
+      <w:r>
+        <w:rPr>
+          <w:rFonts w:ascii="Times New Roman" w:hAnsi="Times New Roman" w:cs="Times New Roman"/>
+          <w:sz w:val="24"/>
+          <w:szCs w:val="24"/>
+        </w:rPr>
+        <w:t>lectrical Torque waveform with C</w:t>
+      </w:r>
+      <w:r>
+        <w:rPr>
+          <w:rFonts w:ascii="Times New Roman" w:hAnsi="Times New Roman" w:cs="Times New Roman"/>
+          <w:sz w:val="24"/>
+          <w:szCs w:val="24"/>
+        </w:rPr>
+        <w:t xml:space="preserve"> = 0</w:t>
+      </w:r>
       <w:bookmarkStart w:id="0" w:name="_GoBack"/>
+      <w:r>
+        <w:rPr>
+          <w:rFonts w:ascii="Times New Roman" w:hAnsi="Times New Roman" w:cs="Times New Roman"/>
+          <w:sz w:val="24"/>
+          <w:szCs w:val="24"/>
+        </w:rPr>
+        <w:t>.02H</w:t>
+      </w:r>
       <w:bookmarkEnd w:id="0"/>
-      <w:r>
-        <w:rPr>
-          <w:rFonts w:ascii="Times New Roman" w:hAnsi="Times New Roman" w:cs="Times New Roman"/>
-          <w:color w:val="000000" w:themeColor="text1"/>
-          <w:sz w:val="24"/>
-          <w:szCs w:val="24"/>
-          <w:shd w:val="clear" w:color="auto" w:fill="FFFFFF"/>
-        </w:rPr>
-        <w:t>:</w:t>
-      </w:r>
-      <w:r>
-        <w:rPr>
-          <w:rFonts w:ascii="Times New Roman" w:hAnsi="Times New Roman" w:cs="Times New Roman"/>
-          <w:color w:val="000000" w:themeColor="text1"/>
-          <w:sz w:val="24"/>
-          <w:szCs w:val="24"/>
-          <w:shd w:val="clear" w:color="auto" w:fill="FFFFFF"/>
-        </w:rPr>
-        <w:t xml:space="preserve"> Armature Current, Speed and Electrical Torque waveforms</w:t>
-      </w:r>
-    </w:p>
-    <w:p>
-      <w:pPr>
-        <w:jc w:val="center"/>
-        <w:rPr>
-          <w:rFonts w:ascii="Times New Roman" w:hAnsi="Times New Roman" w:cs="Times New Roman"/>
-          <w:color w:val="000000" w:themeColor="text1"/>
-          <w:sz w:val="24"/>
-          <w:szCs w:val="24"/>
-          <w:shd w:val="clear" w:color="auto" w:fill="FFFFFF"/>
-        </w:rPr>
-      </w:pPr>
-    </w:p>
-    <w:p>
-      <w:pPr>
-        <w:rPr>
-          <w:rFonts w:ascii="Times New Roman" w:hAnsi="Times New Roman" w:cs="Times New Roman"/>
-          <w:color w:val="000000" w:themeColor="text1"/>
-          <w:sz w:val="24"/>
-          <w:szCs w:val="24"/>
-        </w:rPr>
-      </w:pPr>
-      <w:r>
-        <w:rPr>
-          <w:rFonts w:ascii="Times New Roman" w:hAnsi="Times New Roman" w:cs="Times New Roman"/>
-          <w:color w:val="000000" w:themeColor="text1"/>
-          <w:sz w:val="24"/>
-          <w:szCs w:val="24"/>
-        </w:rPr>
-        <w:t>b.</w:t>
-      </w:r>
-    </w:p>
-    <w:p>
-      <w:pPr>
-        <w:rPr>
-          <w:rFonts w:ascii="Times New Roman" w:hAnsi="Times New Roman" w:cs="Times New Roman"/>
-          <w:color w:val="000000" w:themeColor="text1"/>
-          <w:sz w:val="24"/>
-          <w:szCs w:val="24"/>
-        </w:rPr>
-      </w:pPr>
-    </w:p>
-    <w:p>
-      <w:pPr>
-        <w:rPr>
-          <w:rFonts w:ascii="Times New Roman" w:hAnsi="Times New Roman" w:cs="Times New Roman"/>
-          <w:color w:val="000000" w:themeColor="text1"/>
-          <w:sz w:val="24"/>
-          <w:szCs w:val="24"/>
-        </w:rPr>
-      </w:pPr>
-    </w:p>
-    <w:p>
-      <w:pPr>
-        <w:rPr>
-          <w:rFonts w:ascii="Times New Roman" w:hAnsi="Times New Roman" w:cs="Times New Roman"/>
-          <w:color w:val="000000" w:themeColor="text1"/>
-          <w:sz w:val="24"/>
-          <w:szCs w:val="24"/>
-        </w:rPr>
-      </w:pPr>
-    </w:p>
-    <w:p>
-      <w:pPr>
-        <w:rPr>
-          <w:rFonts w:ascii="Times New Roman" w:hAnsi="Times New Roman" w:cs="Times New Roman"/>
-          <w:color w:val="000000" w:themeColor="text1"/>
-          <w:sz w:val="24"/>
-          <w:szCs w:val="24"/>
-        </w:rPr>
-      </w:pPr>
-    </w:p>
-    <w:p>
-      <w:pPr>
-        <w:rPr>
-          <w:rFonts w:ascii="Times New Roman" w:hAnsi="Times New Roman" w:cs="Times New Roman"/>
-          <w:sz w:val="24"/>
-          <w:szCs w:val="24"/>
-        </w:rPr>
-      </w:pPr>
-    </w:p>
-    <w:p>
-      <w:pPr>
-        <w:rPr>
-          <w:rFonts w:ascii="Times New Roman" w:hAnsi="Times New Roman" w:cs="Times New Roman"/>
-          <w:sz w:val="24"/>
-          <w:szCs w:val="24"/>
-        </w:rPr>
-      </w:pPr>
-    </w:p>
-    <w:p>
-      <w:pPr>
-        <w:rPr>
-          <w:rFonts w:ascii="Times New Roman" w:hAnsi="Times New Roman" w:cs="Times New Roman"/>
-          <w:sz w:val="24"/>
-          <w:szCs w:val="24"/>
-        </w:rPr>
-      </w:pPr>
-    </w:p>
-    <w:p>
-      <w:pPr>
+    </w:p>
+    <w:p>
+      <w:pPr>
+        <w:jc w:val="both"/>
+        <w:rPr>
+          <w:rFonts w:ascii="Times New Roman" w:hAnsi="Times New Roman" w:cs="Times New Roman"/>
+          <w:sz w:val="24"/>
+          <w:szCs w:val="24"/>
+        </w:rPr>
+      </w:pPr>
+    </w:p>
+    <w:p>
+      <w:pPr>
+        <w:jc w:val="both"/>
+        <w:rPr>
+          <w:rFonts w:ascii="Times New Roman" w:hAnsi="Times New Roman" w:cs="Times New Roman"/>
+          <w:sz w:val="24"/>
+          <w:szCs w:val="24"/>
+        </w:rPr>
+      </w:pPr>
+      <w:r>
+        <w:rPr>
+          <w:rFonts w:ascii="Times New Roman" w:hAnsi="Times New Roman" w:cs="Times New Roman"/>
+          <w:sz w:val="24"/>
+          <w:szCs w:val="24"/>
+        </w:rPr>
+        <w:t>As shown in Figure??, a series connection of L=0.02H reduces torque ripple about %6.</w:t>
+      </w:r>
+    </w:p>
+    <w:p>
+      <w:pPr>
+        <w:jc w:val="both"/>
         <w:rPr>
           <w:rFonts w:ascii="Times New Roman" w:hAnsi="Times New Roman" w:cs="Times New Roman"/>
           <w:sz w:val="24"/>
@@ -1797,7 +2343,7 @@
         </w:rPr>
         <w:t xml:space="preserve">. Retrieved from </w:t>
       </w:r>
-      <w:hyperlink r:id="rId10" w:history="1">
+      <w:hyperlink r:id="rId12" w:history="1">
         <w:r>
           <w:rPr>
             <w:rStyle w:val="Kpr"/>
@@ -3021,7 +3567,7 @@
 </file>
 
 <file path=customXml/itemProps1.xml><?xml version="1.0" encoding="utf-8"?>
-<ds:datastoreItem xmlns:ds="http://schemas.openxmlformats.org/officeDocument/2006/customXml" ds:itemID="{E7DDCEF6-0C42-42A8-B946-9B31D9F37251}">
+<ds:datastoreItem xmlns:ds="http://schemas.openxmlformats.org/officeDocument/2006/customXml" ds:itemID="{2BCC6BB8-E6E5-4FFF-9109-87D97A0692CC}">
   <ds:schemaRefs>
     <ds:schemaRef ds:uri="http://schemas.openxmlformats.org/officeDocument/2006/bibliography"/>
   </ds:schemaRefs>

</xml_diff>

<commit_message>
Report is updated with Q2 part C
Q2 part C is completed now and reported.
</commit_message>
<xml_diff>
--- a/Report/EE463_Project2.docx
+++ b/Report/EE463_Project2.docx
@@ -254,6 +254,13 @@
         </w:rPr>
         <w:t xml:space="preserve"> – </w:t>
       </w:r>
+      <w:r>
+        <w:rPr>
+          <w:rFonts w:ascii="Times New Roman" w:hAnsi="Times New Roman" w:cs="Times New Roman"/>
+          <w:sz w:val="36"/>
+        </w:rPr>
+        <w:t>2093318</w:t>
+      </w:r>
     </w:p>
     <w:p>
       <w:pPr>
@@ -1527,6 +1534,14 @@
           <w:sz w:val="24"/>
           <w:szCs w:val="24"/>
         </w:rPr>
+        <w:tab/>
+      </w:r>
+      <w:r>
+        <w:rPr>
+          <w:rFonts w:ascii="Times New Roman" w:hAnsi="Times New Roman" w:cs="Times New Roman"/>
+          <w:sz w:val="24"/>
+          <w:szCs w:val="24"/>
+        </w:rPr>
         <w:t>As shown in Figure??, a series connection of L=0.02H reduces torque ripple about %6.</w:t>
       </w:r>
     </w:p>
@@ -1539,6 +1554,16 @@
           <w:szCs w:val="24"/>
         </w:rPr>
       </w:pPr>
+    </w:p>
+    <w:p>
+      <w:pPr>
+        <w:jc w:val="both"/>
+        <w:rPr>
+          <w:rFonts w:ascii="Times New Roman" w:hAnsi="Times New Roman" w:cs="Times New Roman"/>
+          <w:sz w:val="24"/>
+          <w:szCs w:val="24"/>
+        </w:rPr>
+      </w:pPr>
       <w:r>
         <w:rPr>
           <w:rFonts w:ascii="Times New Roman" w:hAnsi="Times New Roman" w:cs="Times New Roman"/>
@@ -1548,10 +1573,10 @@
           <w:lang w:val="tr-TR" w:eastAsia="tr-TR"/>
         </w:rPr>
         <w:drawing>
-          <wp:inline distT="0" distB="0" distL="0" distR="0" wp14:anchorId="1DB98104" wp14:editId="7097498C">
-            <wp:extent cx="5760720" cy="2811145"/>
-            <wp:effectExtent l="0" t="0" r="0" b="8255"/>
-            <wp:docPr id="5" name="Resim 5"/>
+          <wp:inline distT="0" distB="0" distL="0" distR="0">
+            <wp:extent cx="5760720" cy="2806700"/>
+            <wp:effectExtent l="0" t="0" r="0" b="0"/>
+            <wp:docPr id="6" name="Resim 6"/>
             <wp:cNvGraphicFramePr>
               <a:graphicFrameLocks xmlns:a="http://schemas.openxmlformats.org/drawingml/2006/main" noChangeAspect="1"/>
             </wp:cNvGraphicFramePr>
@@ -1559,11 +1584,11 @@
               <a:graphicData uri="http://schemas.openxmlformats.org/drawingml/2006/picture">
                 <pic:pic xmlns:pic="http://schemas.openxmlformats.org/drawingml/2006/picture">
                   <pic:nvPicPr>
-                    <pic:cNvPr id="3" name="670983A.tmp"/>
+                    <pic:cNvPr id="6" name="2043EB6.tmp"/>
                     <pic:cNvPicPr/>
                   </pic:nvPicPr>
                   <pic:blipFill>
-                    <a:blip r:embed="rId11" cstate="print">
+                    <a:blip r:embed="rId12" cstate="print">
                       <a:extLst>
                         <a:ext uri="{28A0092B-C50C-407E-A947-70E740481C1C}">
                           <a14:useLocalDpi xmlns:a14="http://schemas.microsoft.com/office/drawing/2010/main" val="0"/>
@@ -1577,7 +1602,7 @@
                   <pic:spPr>
                     <a:xfrm>
                       <a:off x="0" y="0"/>
-                      <a:ext cx="5760720" cy="2811145"/>
+                      <a:ext cx="5760720" cy="2806700"/>
                     </a:xfrm>
                     <a:prstGeom prst="rect">
                       <a:avLst/>
@@ -1615,75 +1640,201 @@
           <w:sz w:val="24"/>
           <w:szCs w:val="24"/>
         </w:rPr>
-        <w:t xml:space="preserve"> E</w:t>
-      </w:r>
-      <w:r>
-        <w:rPr>
-          <w:rFonts w:ascii="Times New Roman" w:hAnsi="Times New Roman" w:cs="Times New Roman"/>
-          <w:sz w:val="24"/>
-          <w:szCs w:val="24"/>
-        </w:rPr>
-        <w:t>lectrical Torque waveform with C</w:t>
-      </w:r>
-      <w:r>
-        <w:rPr>
-          <w:rFonts w:ascii="Times New Roman" w:hAnsi="Times New Roman" w:cs="Times New Roman"/>
-          <w:sz w:val="24"/>
-          <w:szCs w:val="24"/>
-        </w:rPr>
-        <w:t xml:space="preserve"> = 0</w:t>
-      </w:r>
+        <w:t xml:space="preserve"> Electric</w:t>
+      </w:r>
+      <w:r>
+        <w:rPr>
+          <w:rFonts w:ascii="Times New Roman" w:hAnsi="Times New Roman" w:cs="Times New Roman"/>
+          <w:sz w:val="24"/>
+          <w:szCs w:val="24"/>
+        </w:rPr>
+        <w:t>al Torque waveform with C = 1mF</w:t>
+      </w:r>
+    </w:p>
+    <w:p>
+      <w:pPr>
+        <w:jc w:val="both"/>
+        <w:rPr>
+          <w:rFonts w:ascii="Times New Roman" w:hAnsi="Times New Roman" w:cs="Times New Roman"/>
+          <w:sz w:val="24"/>
+          <w:szCs w:val="24"/>
+        </w:rPr>
+      </w:pPr>
+    </w:p>
+    <w:p>
+      <w:pPr>
+        <w:jc w:val="both"/>
+        <w:rPr>
+          <w:rFonts w:ascii="Times New Roman" w:hAnsi="Times New Roman" w:cs="Times New Roman"/>
+          <w:sz w:val="24"/>
+          <w:szCs w:val="24"/>
+        </w:rPr>
+      </w:pPr>
+      <w:r>
+        <w:rPr>
+          <w:rFonts w:ascii="Times New Roman" w:hAnsi="Times New Roman" w:cs="Times New Roman"/>
+          <w:sz w:val="24"/>
+          <w:szCs w:val="24"/>
+        </w:rPr>
+        <w:tab/>
+      </w:r>
+      <w:r>
+        <w:rPr>
+          <w:rFonts w:ascii="Times New Roman" w:hAnsi="Times New Roman" w:cs="Times New Roman"/>
+          <w:sz w:val="24"/>
+          <w:szCs w:val="24"/>
+        </w:rPr>
+        <w:t xml:space="preserve">As shown in Figure??, a </w:t>
+      </w:r>
+      <w:r>
+        <w:rPr>
+          <w:rFonts w:ascii="Times New Roman" w:hAnsi="Times New Roman" w:cs="Times New Roman"/>
+          <w:sz w:val="24"/>
+          <w:szCs w:val="24"/>
+        </w:rPr>
+        <w:t>parallel</w:t>
+      </w:r>
+      <w:r>
+        <w:rPr>
+          <w:rFonts w:ascii="Times New Roman" w:hAnsi="Times New Roman" w:cs="Times New Roman"/>
+          <w:sz w:val="24"/>
+          <w:szCs w:val="24"/>
+        </w:rPr>
+        <w:t xml:space="preserve"> connection of </w:t>
+      </w:r>
+      <w:r>
+        <w:rPr>
+          <w:rFonts w:ascii="Times New Roman" w:hAnsi="Times New Roman" w:cs="Times New Roman"/>
+          <w:sz w:val="24"/>
+          <w:szCs w:val="24"/>
+        </w:rPr>
+        <w:t>C = 1mF</w:t>
+      </w:r>
+      <w:r>
+        <w:rPr>
+          <w:rFonts w:ascii="Times New Roman" w:hAnsi="Times New Roman" w:cs="Times New Roman"/>
+          <w:sz w:val="24"/>
+          <w:szCs w:val="24"/>
+        </w:rPr>
+        <w:t xml:space="preserve"> reduces torque ripple about %4</w:t>
+      </w:r>
+      <w:r>
+        <w:rPr>
+          <w:rFonts w:ascii="Times New Roman" w:hAnsi="Times New Roman" w:cs="Times New Roman"/>
+          <w:sz w:val="24"/>
+          <w:szCs w:val="24"/>
+        </w:rPr>
+        <w:t>.</w:t>
+      </w:r>
+      <w:r>
+        <w:rPr>
+          <w:rFonts w:ascii="Times New Roman" w:hAnsi="Times New Roman" w:cs="Times New Roman"/>
+          <w:sz w:val="24"/>
+          <w:szCs w:val="24"/>
+        </w:rPr>
+        <w:t xml:space="preserve"> </w:t>
+      </w:r>
+    </w:p>
+    <w:p>
+      <w:pPr>
+        <w:jc w:val="both"/>
+        <w:rPr>
+          <w:rFonts w:ascii="Times New Roman" w:hAnsi="Times New Roman" w:cs="Times New Roman"/>
+          <w:sz w:val="24"/>
+          <w:szCs w:val="24"/>
+        </w:rPr>
+      </w:pPr>
+    </w:p>
+    <w:p>
+      <w:pPr>
+        <w:jc w:val="both"/>
+        <w:rPr>
+          <w:rFonts w:ascii="Times New Roman" w:hAnsi="Times New Roman" w:cs="Times New Roman"/>
+          <w:sz w:val="24"/>
+          <w:szCs w:val="24"/>
+        </w:rPr>
+      </w:pPr>
+      <w:r>
+        <w:rPr>
+          <w:rFonts w:ascii="Times New Roman" w:hAnsi="Times New Roman" w:cs="Times New Roman"/>
+          <w:sz w:val="24"/>
+          <w:szCs w:val="24"/>
+        </w:rPr>
+        <w:tab/>
+        <w:t>By connecting an extra circuit component, we can reduce the ripple torque which enables us to have more reliable torque characteristics for motor. Having smoother waveform is also important for mechanical concerns. If we have too much ripple at torque output, shaft of motor cannot be durable comparing with less ripple torque case.</w:t>
+      </w:r>
+    </w:p>
+    <w:p>
+      <w:pPr>
+        <w:jc w:val="both"/>
+        <w:rPr>
+          <w:rFonts w:ascii="Times New Roman" w:hAnsi="Times New Roman" w:cs="Times New Roman"/>
+          <w:sz w:val="24"/>
+          <w:szCs w:val="24"/>
+        </w:rPr>
+      </w:pPr>
+      <w:r>
+        <w:rPr>
+          <w:rFonts w:ascii="Times New Roman" w:hAnsi="Times New Roman" w:cs="Times New Roman"/>
+          <w:sz w:val="24"/>
+          <w:szCs w:val="24"/>
+        </w:rPr>
+        <w:tab/>
+        <w:t xml:space="preserve">What we trade-off here is adding an extra component to circuit. This increases the conduction losses. Also, for higher voltage values as in our case, we need to implement high voltage and current capacity elements which is directly related with the sizes of components. </w:t>
+      </w:r>
+      <w:r>
+        <w:rPr>
+          <w:rFonts w:ascii="Times New Roman" w:hAnsi="Times New Roman" w:cs="Times New Roman"/>
+          <w:sz w:val="24"/>
+          <w:szCs w:val="24"/>
+        </w:rPr>
+        <w:lastRenderedPageBreak/>
+        <w:t>Having bigger components is hard for implementing circuit into board. Furthermore, it is harder to cool the system with bigger sized components.</w:t>
+      </w:r>
+    </w:p>
+    <w:p>
+      <w:pPr>
+        <w:jc w:val="both"/>
+        <w:rPr>
+          <w:rFonts w:ascii="Times New Roman" w:hAnsi="Times New Roman" w:cs="Times New Roman"/>
+          <w:sz w:val="24"/>
+          <w:szCs w:val="24"/>
+        </w:rPr>
+      </w:pPr>
+    </w:p>
+    <w:p>
+      <w:pPr>
+        <w:jc w:val="both"/>
+        <w:rPr>
+          <w:rFonts w:ascii="Times New Roman" w:hAnsi="Times New Roman" w:cs="Times New Roman"/>
+          <w:sz w:val="24"/>
+          <w:szCs w:val="24"/>
+        </w:rPr>
+      </w:pPr>
+      <w:r>
+        <w:rPr>
+          <w:rFonts w:ascii="Times New Roman" w:hAnsi="Times New Roman" w:cs="Times New Roman"/>
+          <w:sz w:val="24"/>
+          <w:szCs w:val="24"/>
+        </w:rPr>
+        <w:t>d.</w:t>
+      </w:r>
+    </w:p>
+    <w:p>
+      <w:pPr>
+        <w:jc w:val="both"/>
+        <w:rPr>
+          <w:rFonts w:ascii="Times New Roman" w:hAnsi="Times New Roman" w:cs="Times New Roman"/>
+          <w:sz w:val="24"/>
+          <w:szCs w:val="24"/>
+        </w:rPr>
+      </w:pPr>
       <w:bookmarkStart w:id="0" w:name="_GoBack"/>
-      <w:r>
-        <w:rPr>
-          <w:rFonts w:ascii="Times New Roman" w:hAnsi="Times New Roman" w:cs="Times New Roman"/>
-          <w:sz w:val="24"/>
-          <w:szCs w:val="24"/>
-        </w:rPr>
-        <w:t>.02H</w:t>
-      </w:r>
       <w:bookmarkEnd w:id="0"/>
     </w:p>
     <w:p>
       <w:pPr>
         <w:jc w:val="both"/>
-        <w:rPr>
-          <w:rFonts w:ascii="Times New Roman" w:hAnsi="Times New Roman" w:cs="Times New Roman"/>
-          <w:sz w:val="24"/>
-          <w:szCs w:val="24"/>
-        </w:rPr>
-      </w:pPr>
-    </w:p>
-    <w:p>
-      <w:pPr>
-        <w:jc w:val="both"/>
-        <w:rPr>
-          <w:rFonts w:ascii="Times New Roman" w:hAnsi="Times New Roman" w:cs="Times New Roman"/>
-          <w:sz w:val="24"/>
-          <w:szCs w:val="24"/>
-        </w:rPr>
-      </w:pPr>
-      <w:r>
-        <w:rPr>
-          <w:rFonts w:ascii="Times New Roman" w:hAnsi="Times New Roman" w:cs="Times New Roman"/>
-          <w:sz w:val="24"/>
-          <w:szCs w:val="24"/>
-        </w:rPr>
-        <w:t>As shown in Figure??, a series connection of L=0.02H reduces torque ripple about %6.</w:t>
-      </w:r>
-    </w:p>
-    <w:p>
-      <w:pPr>
-        <w:jc w:val="both"/>
-        <w:rPr>
-          <w:rFonts w:ascii="Times New Roman" w:hAnsi="Times New Roman" w:cs="Times New Roman"/>
-          <w:sz w:val="24"/>
-          <w:szCs w:val="24"/>
-        </w:rPr>
-      </w:pPr>
-    </w:p>
-    <w:p>
-      <w:pPr>
         <w:rPr>
           <w:rFonts w:ascii="Times New Roman" w:hAnsi="Times New Roman" w:cs="Times New Roman"/>
           <w:sz w:val="24"/>
@@ -2324,6 +2475,7 @@
           <w:sz w:val="24"/>
           <w:szCs w:val="24"/>
         </w:rPr>
+        <w:lastRenderedPageBreak/>
         <w:t xml:space="preserve">[1] </w:t>
       </w:r>
       <w:r>
@@ -2343,7 +2495,7 @@
         </w:rPr>
         <w:t xml:space="preserve">. Retrieved from </w:t>
       </w:r>
-      <w:hyperlink r:id="rId12" w:history="1">
+      <w:hyperlink r:id="rId13" w:history="1">
         <w:r>
           <w:rPr>
             <w:rStyle w:val="Kpr"/>
@@ -3567,7 +3719,7 @@
 </file>
 
 <file path=customXml/itemProps1.xml><?xml version="1.0" encoding="utf-8"?>
-<ds:datastoreItem xmlns:ds="http://schemas.openxmlformats.org/officeDocument/2006/customXml" ds:itemID="{2BCC6BB8-E6E5-4FFF-9109-87D97A0692CC}">
+<ds:datastoreItem xmlns:ds="http://schemas.openxmlformats.org/officeDocument/2006/customXml" ds:itemID="{D774DDFA-C910-441B-BF5F-F52E3D0A5D7F}">
   <ds:schemaRefs>
     <ds:schemaRef ds:uri="http://schemas.openxmlformats.org/officeDocument/2006/bibliography"/>
   </ds:schemaRefs>

</xml_diff>

<commit_message>
Introduction and Conclusion parts are added.
Conclusion is not finished yet.
</commit_message>
<xml_diff>
--- a/Report/EE463_Project2.docx
+++ b/Report/EE463_Project2.docx
@@ -1,6 +1,6 @@
 
 <file path=word/document.xml><?xml version="1.0" encoding="utf-8"?>
-<w:document xmlns:wpc="http://schemas.microsoft.com/office/word/2010/wordprocessingCanvas" xmlns:cx="http://schemas.microsoft.com/office/drawing/2014/chartex" xmlns:cx1="http://schemas.microsoft.com/office/drawing/2015/9/8/chartex" xmlns:cx2="http://schemas.microsoft.com/office/drawing/2015/10/21/chartex" xmlns:cx3="http://schemas.microsoft.com/office/drawing/2016/5/9/chartex" xmlns:cx4="http://schemas.microsoft.com/office/drawing/2016/5/10/chartex" xmlns:cx5="http://schemas.microsoft.com/office/drawing/2016/5/11/chartex" xmlns:cx6="http://schemas.microsoft.com/office/drawing/2016/5/12/chartex" xmlns:cx7="http://schemas.microsoft.com/office/drawing/2016/5/13/chartex" xmlns:cx8="http://schemas.microsoft.com/office/drawing/2016/5/14/chartex" xmlns:mc="http://schemas.openxmlformats.org/markup-compatibility/2006" xmlns:aink="http://schemas.microsoft.com/office/drawing/2016/ink" xmlns:am3d="http://schemas.microsoft.com/office/drawing/2017/model3d" xmlns:o="urn:schemas-microsoft-com:office:office" xmlns:r="http://schemas.openxmlformats.org/officeDocument/2006/relationships" xmlns:m="http://schemas.openxmlformats.org/officeDocument/2006/math" xmlns:v="urn:schemas-microsoft-com:vml" xmlns:wp14="http://schemas.microsoft.com/office/word/2010/wordprocessingDrawing" xmlns:wp="http://schemas.openxmlformats.org/drawingml/2006/wordprocessingDrawing" xmlns:w10="urn:schemas-microsoft-com:office:word" xmlns:w="http://schemas.openxmlformats.org/wordprocessingml/2006/main" xmlns:w14="http://schemas.microsoft.com/office/word/2010/wordml" xmlns:w15="http://schemas.microsoft.com/office/word/2012/wordml" xmlns:w16cid="http://schemas.microsoft.com/office/word/2016/wordml/cid" xmlns:w16se="http://schemas.microsoft.com/office/word/2015/wordml/symex" xmlns:wpg="http://schemas.microsoft.com/office/word/2010/wordprocessingGroup" xmlns:wpi="http://schemas.microsoft.com/office/word/2010/wordprocessingInk" xmlns:wne="http://schemas.microsoft.com/office/word/2006/wordml" xmlns:wps="http://schemas.microsoft.com/office/word/2010/wordprocessingShape" mc:Ignorable="w14 w15 w16se w16cid wp14">
+<w:document xmlns:wpc="http://schemas.microsoft.com/office/word/2010/wordprocessingCanvas" xmlns:cx="http://schemas.microsoft.com/office/drawing/2014/chartex" xmlns:mc="http://schemas.openxmlformats.org/markup-compatibility/2006" xmlns:o="urn:schemas-microsoft-com:office:office" xmlns:r="http://schemas.openxmlformats.org/officeDocument/2006/relationships" xmlns:m="http://schemas.openxmlformats.org/officeDocument/2006/math" xmlns:v="urn:schemas-microsoft-com:vml" xmlns:wp14="http://schemas.microsoft.com/office/word/2010/wordprocessingDrawing" xmlns:wp="http://schemas.openxmlformats.org/drawingml/2006/wordprocessingDrawing" xmlns:w10="urn:schemas-microsoft-com:office:word" xmlns:w="http://schemas.openxmlformats.org/wordprocessingml/2006/main" xmlns:w14="http://schemas.microsoft.com/office/word/2010/wordml" xmlns:w15="http://schemas.microsoft.com/office/word/2012/wordml" xmlns:w16se="http://schemas.microsoft.com/office/word/2015/wordml/symex" xmlns:wpg="http://schemas.microsoft.com/office/word/2010/wordprocessingGroup" xmlns:wpi="http://schemas.microsoft.com/office/word/2010/wordprocessingInk" xmlns:wne="http://schemas.microsoft.com/office/word/2006/wordml" xmlns:wps="http://schemas.microsoft.com/office/word/2010/wordprocessingShape" mc:Ignorable="w14 w15 w16se wp14">
   <w:body>
     <w:p>
       <w:pPr>
@@ -183,31 +183,13 @@
           <w:sz w:val="36"/>
         </w:rPr>
       </w:pPr>
-      <w:proofErr w:type="spellStart"/>
       <w:r>
         <w:rPr>
           <w:rFonts w:ascii="Times New Roman" w:hAnsi="Times New Roman" w:cs="Times New Roman"/>
           <w:sz w:val="36"/>
         </w:rPr>
-        <w:t>Huzeyfe</w:t>
-      </w:r>
-      <w:proofErr w:type="spellEnd"/>
-      <w:r>
-        <w:rPr>
-          <w:rFonts w:ascii="Times New Roman" w:hAnsi="Times New Roman" w:cs="Times New Roman"/>
-          <w:sz w:val="36"/>
-        </w:rPr>
-        <w:t xml:space="preserve"> </w:t>
-      </w:r>
-      <w:proofErr w:type="spellStart"/>
-      <w:r>
-        <w:rPr>
-          <w:rFonts w:ascii="Times New Roman" w:hAnsi="Times New Roman" w:cs="Times New Roman"/>
-          <w:sz w:val="36"/>
-        </w:rPr>
-        <w:t>Hintoğlu</w:t>
-      </w:r>
-      <w:proofErr w:type="spellEnd"/>
+        <w:t>Huzeyfe Hintoğlu</w:t>
+      </w:r>
       <w:r>
         <w:rPr>
           <w:rFonts w:ascii="Times New Roman" w:hAnsi="Times New Roman" w:cs="Times New Roman"/>
@@ -406,6 +388,14 @@
         </w:rPr>
         <w:t>re asked to design and simulate</w:t>
       </w:r>
+      <w:r>
+        <w:rPr>
+          <w:rFonts w:ascii="Times New Roman" w:hAnsi="Times New Roman" w:cs="Times New Roman"/>
+          <w:sz w:val="24"/>
+          <w:szCs w:val="24"/>
+        </w:rPr>
+        <w:t xml:space="preserve"> controlled rectifiers and DC motor drive. The aim of the project is to observe the differences, advantages and disadvantages of half-controlled, fully controlled rectifiers and effects of the freewheeling diodes on each topology. In this document, related theoretical calculations are illustrated and the simulations are done in Simulink.</w:t>
+      </w:r>
     </w:p>
     <w:p>
       <w:pPr>
@@ -432,10 +422,8 @@
         <w:jc w:val="both"/>
         <w:rPr>
           <w:rFonts w:ascii="Times New Roman" w:hAnsi="Times New Roman" w:cs="Times New Roman"/>
-          <w:color w:val="000000" w:themeColor="text1"/>
-          <w:sz w:val="24"/>
-          <w:szCs w:val="24"/>
-          <w:shd w:val="clear" w:color="auto" w:fill="FFFFFF"/>
+          <w:sz w:val="24"/>
+          <w:szCs w:val="24"/>
         </w:rPr>
       </w:pPr>
       <w:r>
@@ -472,34 +460,6 @@
           <w:sz w:val="24"/>
           <w:szCs w:val="24"/>
         </w:rPr>
-        <w:t xml:space="preserve">Q1) </w:t>
-      </w:r>
-    </w:p>
-    <w:p>
-      <w:pPr>
-        <w:jc w:val="both"/>
-        <w:rPr>
-          <w:rFonts w:ascii="Times New Roman" w:hAnsi="Times New Roman" w:cs="Times New Roman"/>
-          <w:sz w:val="24"/>
-          <w:szCs w:val="24"/>
-        </w:rPr>
-      </w:pPr>
-    </w:p>
-    <w:p>
-      <w:pPr>
-        <w:jc w:val="both"/>
-        <w:rPr>
-          <w:rFonts w:ascii="Times New Roman" w:hAnsi="Times New Roman" w:cs="Times New Roman"/>
-          <w:sz w:val="24"/>
-          <w:szCs w:val="24"/>
-        </w:rPr>
-      </w:pPr>
-      <w:r>
-        <w:rPr>
-          <w:rFonts w:ascii="Times New Roman" w:hAnsi="Times New Roman" w:cs="Times New Roman"/>
-          <w:sz w:val="24"/>
-          <w:szCs w:val="24"/>
-        </w:rPr>
         <w:t>a)</w:t>
       </w:r>
     </w:p>
@@ -542,7 +502,8 @@
       </w:r>
       <w:r>
         <w:rPr>
-          <w:lang w:val="tr-TR"/>
+          <w:noProof/>
+          <w:lang w:val="tr-TR" w:eastAsia="tr-TR"/>
         </w:rPr>
         <w:drawing>
           <wp:inline distT="0" distB="0" distL="0" distR="0" wp14:anchorId="03C10F6E" wp14:editId="2079A6EF">
@@ -682,25 +643,18 @@
           <w:rFonts w:ascii="Times New Roman" w:hAnsi="Times New Roman" w:cs="Times New Roman"/>
           <w:lang w:val="tr-TR"/>
         </w:rPr>
-        <w:t xml:space="preserve"> ,</w:t>
-      </w:r>
+        <w:t xml:space="preserve"> , </w:t>
+      </w:r>
+      <w:proofErr w:type="spellStart"/>
+      <w:r>
+        <w:rPr>
+          <w:rFonts w:ascii="Times New Roman" w:hAnsi="Times New Roman" w:cs="Times New Roman"/>
+          <w:lang w:val="tr-TR"/>
+        </w:rPr>
+        <w:t>Load</w:t>
+      </w:r>
+      <w:proofErr w:type="spellEnd"/>
       <w:proofErr w:type="gramEnd"/>
-      <w:r>
-        <w:rPr>
-          <w:rFonts w:ascii="Times New Roman" w:hAnsi="Times New Roman" w:cs="Times New Roman"/>
-          <w:lang w:val="tr-TR"/>
-        </w:rPr>
-        <w:t xml:space="preserve"> </w:t>
-      </w:r>
-      <w:proofErr w:type="spellStart"/>
-      <w:r>
-        <w:rPr>
-          <w:rFonts w:ascii="Times New Roman" w:hAnsi="Times New Roman" w:cs="Times New Roman"/>
-          <w:lang w:val="tr-TR"/>
-        </w:rPr>
-        <w:t>Load</w:t>
-      </w:r>
-      <w:proofErr w:type="spellEnd"/>
       <w:r>
         <w:rPr>
           <w:rFonts w:ascii="Times New Roman" w:hAnsi="Times New Roman" w:cs="Times New Roman"/>
@@ -1714,6 +1668,10 @@
         <w:jc w:val="center"/>
       </w:pPr>
       <w:r>
+        <w:rPr>
+          <w:noProof/>
+          <w:lang w:val="tr-TR" w:eastAsia="tr-TR"/>
+        </w:rPr>
         <w:drawing>
           <wp:inline distT="0" distB="0" distL="0" distR="0" wp14:anchorId="7605EC99" wp14:editId="5C529840">
             <wp:extent cx="1009934" cy="239391"/>
@@ -1781,6 +1739,10 @@
         <w:jc w:val="center"/>
       </w:pPr>
       <w:r>
+        <w:rPr>
+          <w:noProof/>
+          <w:lang w:val="tr-TR" w:eastAsia="tr-TR"/>
+        </w:rPr>
         <w:drawing>
           <wp:inline distT="0" distB="0" distL="0" distR="0" wp14:anchorId="67A7B407" wp14:editId="27B25626">
             <wp:extent cx="2094931" cy="390920"/>
@@ -1848,6 +1810,10 @@
         <w:jc w:val="center"/>
       </w:pPr>
       <w:r>
+        <w:rPr>
+          <w:noProof/>
+          <w:lang w:val="tr-TR" w:eastAsia="tr-TR"/>
+        </w:rPr>
         <w:drawing>
           <wp:inline distT="0" distB="0" distL="0" distR="0" wp14:anchorId="7F9FAEF7" wp14:editId="2C083EA8">
             <wp:extent cx="1080144" cy="272955"/>
@@ -1922,6 +1888,10 @@
         <w:jc w:val="center"/>
       </w:pPr>
       <w:r>
+        <w:rPr>
+          <w:noProof/>
+          <w:lang w:val="tr-TR" w:eastAsia="tr-TR"/>
+        </w:rPr>
         <w:drawing>
           <wp:inline distT="0" distB="0" distL="0" distR="0" wp14:anchorId="53586F7F" wp14:editId="02BA4B62">
             <wp:extent cx="1131429" cy="259308"/>
@@ -1996,6 +1966,10 @@
         <w:jc w:val="center"/>
       </w:pPr>
       <w:r>
+        <w:rPr>
+          <w:noProof/>
+          <w:lang w:val="tr-TR" w:eastAsia="tr-TR"/>
+        </w:rPr>
         <w:drawing>
           <wp:inline distT="0" distB="0" distL="0" distR="0" wp14:anchorId="3FEAA5D3" wp14:editId="27E8647A">
             <wp:extent cx="1295619" cy="286603"/>
@@ -2070,6 +2044,11 @@
         <w:jc w:val="center"/>
       </w:pPr>
       <w:r>
+        <w:rPr>
+          <w:noProof/>
+          <w:lang w:val="tr-TR" w:eastAsia="tr-TR"/>
+        </w:rPr>
+        <w:lastRenderedPageBreak/>
         <w:drawing>
           <wp:inline distT="0" distB="0" distL="0" distR="0" wp14:anchorId="1963581E" wp14:editId="1338286E">
             <wp:extent cx="753465" cy="348477"/>
@@ -3946,6 +3925,10 @@
         <w:keepNext/>
       </w:pPr>
       <w:r>
+        <w:rPr>
+          <w:noProof/>
+          <w:lang w:val="tr-TR" w:eastAsia="tr-TR"/>
+        </w:rPr>
         <w:drawing>
           <wp:inline distT="0" distB="0" distL="0" distR="0" wp14:anchorId="6C73B9E8" wp14:editId="2EAFF118">
             <wp:extent cx="2381535" cy="1384736"/>
@@ -4052,6 +4035,10 @@
         <w:keepNext/>
       </w:pPr>
       <w:r>
+        <w:rPr>
+          <w:noProof/>
+          <w:lang w:val="tr-TR" w:eastAsia="tr-TR"/>
+        </w:rPr>
         <w:drawing>
           <wp:inline distT="0" distB="0" distL="0" distR="0" wp14:anchorId="2EC0EA48" wp14:editId="39E8875A">
             <wp:extent cx="2257882" cy="368489"/>
@@ -4137,6 +4124,10 @@
         <w:keepNext/>
       </w:pPr>
       <w:r>
+        <w:rPr>
+          <w:noProof/>
+          <w:lang w:val="tr-TR" w:eastAsia="tr-TR"/>
+        </w:rPr>
         <w:drawing>
           <wp:inline distT="0" distB="0" distL="0" distR="0" wp14:anchorId="289D4E34" wp14:editId="35CDF7CF">
             <wp:extent cx="1769302" cy="429772"/>
@@ -4249,6 +4240,10 @@
         <w:keepNext/>
       </w:pPr>
       <w:r>
+        <w:rPr>
+          <w:noProof/>
+          <w:lang w:val="tr-TR" w:eastAsia="tr-TR"/>
+        </w:rPr>
         <w:drawing>
           <wp:inline distT="0" distB="0" distL="0" distR="0" wp14:anchorId="39A88EA6" wp14:editId="127556F7">
             <wp:extent cx="2442210" cy="307046"/>
@@ -4321,6 +4316,10 @@
         <w:keepNext/>
       </w:pPr>
       <w:r>
+        <w:rPr>
+          <w:noProof/>
+          <w:lang w:val="tr-TR" w:eastAsia="tr-TR"/>
+        </w:rPr>
         <w:drawing>
           <wp:inline distT="0" distB="0" distL="0" distR="0" wp14:anchorId="3A960158" wp14:editId="27BE6EFA">
             <wp:extent cx="2011680" cy="382138"/>
@@ -4393,6 +4392,11 @@
         <w:keepNext/>
       </w:pPr>
       <w:r>
+        <w:rPr>
+          <w:noProof/>
+          <w:lang w:val="tr-TR" w:eastAsia="tr-TR"/>
+        </w:rPr>
+        <w:lastRenderedPageBreak/>
         <w:drawing>
           <wp:inline distT="0" distB="0" distL="0" distR="0" wp14:anchorId="4FB436C6" wp14:editId="4FA62E7C">
             <wp:extent cx="2023621" cy="348018"/>
@@ -4470,7 +4474,6 @@
         <w:rPr>
           <w:rFonts w:ascii="Times New Roman" w:hAnsi="Times New Roman" w:cs="Times New Roman"/>
         </w:rPr>
-        <w:lastRenderedPageBreak/>
         <w:t xml:space="preserve">Then, average voltage is written with only firing angle dependency. It is not required commutation time to find firing angle  </w:t>
       </w:r>
     </w:p>
@@ -4479,21 +4482,7 @@
         <w:rPr>
           <w:rFonts w:ascii="Times New Roman" w:hAnsi="Times New Roman" w:cs="Times New Roman"/>
         </w:rPr>
-        <w:t xml:space="preserve">If numerical values are placed and firing angle that provides required average current is found 36.1 degree. Simulation are adjusted to </w:t>
-      </w:r>
-      <w:proofErr w:type="gramStart"/>
-      <w:r>
-        <w:rPr>
-          <w:rFonts w:ascii="Times New Roman" w:hAnsi="Times New Roman" w:cs="Times New Roman"/>
-        </w:rPr>
-        <w:t>36.1 degree</w:t>
-      </w:r>
-      <w:proofErr w:type="gramEnd"/>
-      <w:r>
-        <w:rPr>
-          <w:rFonts w:ascii="Times New Roman" w:hAnsi="Times New Roman" w:cs="Times New Roman"/>
-        </w:rPr>
-        <w:t xml:space="preserve"> firing angle</w:t>
+        <w:t>If numerical values are placed and firing angle that provides required average current is found 36.1 degree. Simulation are adjusted to 36.1 degree firing angle</w:t>
       </w:r>
       <w:r>
         <w:t xml:space="preserve">.  </w:t>
@@ -4512,6 +4501,10 @@
         <w:keepNext/>
       </w:pPr>
       <w:r>
+        <w:rPr>
+          <w:noProof/>
+          <w:lang w:val="tr-TR" w:eastAsia="tr-TR"/>
+        </w:rPr>
         <w:drawing>
           <wp:inline distT="0" distB="0" distL="0" distR="0" wp14:anchorId="35521BBF" wp14:editId="29FF39EB">
             <wp:extent cx="3282287" cy="1858090"/>
@@ -4653,6 +4646,10 @@
         <w:keepNext/>
       </w:pPr>
       <w:r>
+        <w:rPr>
+          <w:noProof/>
+          <w:lang w:val="tr-TR" w:eastAsia="tr-TR"/>
+        </w:rPr>
         <w:drawing>
           <wp:inline distT="0" distB="0" distL="0" distR="0" wp14:anchorId="3F5DA372" wp14:editId="0654134D">
             <wp:extent cx="2266166" cy="334190"/>
@@ -4751,6 +4748,10 @@
         <w:keepNext/>
       </w:pPr>
       <w:r>
+        <w:rPr>
+          <w:noProof/>
+          <w:lang w:val="tr-TR" w:eastAsia="tr-TR"/>
+        </w:rPr>
         <w:drawing>
           <wp:inline distT="0" distB="0" distL="0" distR="0" wp14:anchorId="62751E01" wp14:editId="420CEC92">
             <wp:extent cx="1965424" cy="422786"/>
@@ -4865,6 +4866,10 @@
         <w:keepNext/>
       </w:pPr>
       <w:r>
+        <w:rPr>
+          <w:noProof/>
+          <w:lang w:val="tr-TR" w:eastAsia="tr-TR"/>
+        </w:rPr>
         <w:drawing>
           <wp:inline distT="0" distB="0" distL="0" distR="0" wp14:anchorId="04DC7F93" wp14:editId="1A16D869">
             <wp:extent cx="2162842" cy="375313"/>
@@ -4937,6 +4942,10 @@
         <w:keepNext/>
       </w:pPr>
       <w:r>
+        <w:rPr>
+          <w:noProof/>
+          <w:lang w:val="tr-TR" w:eastAsia="tr-TR"/>
+        </w:rPr>
         <w:drawing>
           <wp:inline distT="0" distB="0" distL="0" distR="0" wp14:anchorId="7978FBD9" wp14:editId="3162AD84">
             <wp:extent cx="2183217" cy="422483"/>
@@ -5050,6 +5059,11 @@
         <w:keepNext/>
       </w:pPr>
       <w:r>
+        <w:rPr>
+          <w:noProof/>
+          <w:lang w:val="tr-TR" w:eastAsia="tr-TR"/>
+        </w:rPr>
+        <w:lastRenderedPageBreak/>
         <w:drawing>
           <wp:inline distT="0" distB="0" distL="0" distR="0" wp14:anchorId="31A77A32" wp14:editId="01079075">
             <wp:extent cx="2207682" cy="409139"/>
@@ -5141,7 +5155,6 @@
         <w:rPr>
           <w:rFonts w:ascii="Times New Roman" w:hAnsi="Times New Roman" w:cs="Times New Roman"/>
         </w:rPr>
-        <w:lastRenderedPageBreak/>
         <w:t xml:space="preserve">From equation 15, only unknown is firing angle. By placing other parameters numerical, firing angle is drawn as 56.06 </w:t>
       </w:r>
       <w:proofErr w:type="spellStart"/>
@@ -5205,6 +5218,10 @@
         <w:keepNext/>
       </w:pPr>
       <w:r>
+        <w:rPr>
+          <w:noProof/>
+          <w:lang w:val="tr-TR" w:eastAsia="tr-TR"/>
+        </w:rPr>
         <w:drawing>
           <wp:inline distT="0" distB="0" distL="0" distR="0" wp14:anchorId="1A3D8623" wp14:editId="454FB7F2">
             <wp:extent cx="3268639" cy="1653068"/>
@@ -5313,6 +5330,10 @@
         <w:keepNext/>
       </w:pPr>
       <w:r>
+        <w:rPr>
+          <w:noProof/>
+          <w:lang w:val="tr-TR" w:eastAsia="tr-TR"/>
+        </w:rPr>
         <w:drawing>
           <wp:inline distT="0" distB="0" distL="0" distR="0" wp14:anchorId="1E508BFB" wp14:editId="1316DBE0">
             <wp:extent cx="2674961" cy="1182614"/>
@@ -5383,48 +5404,48 @@
         <w:rPr>
           <w:rFonts w:ascii="Times New Roman" w:hAnsi="Times New Roman" w:cs="Times New Roman"/>
         </w:rPr>
-        <w:t xml:space="preserve">Average voltage and current at figure 4 </w:t>
+        <w:t xml:space="preserve">Average voltage and current at figure 4 is almost the same as analytical solution. In simulation, </w:t>
+      </w:r>
+      <w:proofErr w:type="spellStart"/>
+      <w:r>
+        <w:rPr>
+          <w:rFonts w:ascii="Times New Roman" w:hAnsi="Times New Roman" w:cs="Times New Roman"/>
+        </w:rPr>
+        <w:t>thyrisyors</w:t>
+      </w:r>
+      <w:proofErr w:type="spellEnd"/>
+      <w:r>
+        <w:rPr>
+          <w:rFonts w:ascii="Times New Roman" w:hAnsi="Times New Roman" w:cs="Times New Roman"/>
+        </w:rPr>
+        <w:t xml:space="preserve"> have </w:t>
+      </w:r>
+      <w:proofErr w:type="spellStart"/>
+      <w:r>
+        <w:rPr>
+          <w:rFonts w:ascii="Times New Roman" w:hAnsi="Times New Roman" w:cs="Times New Roman"/>
+        </w:rPr>
+        <w:t>snubber</w:t>
+      </w:r>
+      <w:proofErr w:type="spellEnd"/>
+      <w:r>
+        <w:rPr>
+          <w:rFonts w:ascii="Times New Roman" w:hAnsi="Times New Roman" w:cs="Times New Roman"/>
+        </w:rPr>
+        <w:t xml:space="preserve"> circuits and it </w:t>
       </w:r>
       <w:proofErr w:type="gramStart"/>
       <w:r>
         <w:rPr>
           <w:rFonts w:ascii="Times New Roman" w:hAnsi="Times New Roman" w:cs="Times New Roman"/>
         </w:rPr>
-        <w:t>is</w:t>
+        <w:t>can  changes</w:t>
       </w:r>
       <w:proofErr w:type="gramEnd"/>
       <w:r>
         <w:rPr>
           <w:rFonts w:ascii="Times New Roman" w:hAnsi="Times New Roman" w:cs="Times New Roman"/>
         </w:rPr>
-        <w:t xml:space="preserve"> almost the same as analytical solution. In simulation, </w:t>
-      </w:r>
-      <w:proofErr w:type="spellStart"/>
-      <w:r>
-        <w:rPr>
-          <w:rFonts w:ascii="Times New Roman" w:hAnsi="Times New Roman" w:cs="Times New Roman"/>
-        </w:rPr>
-        <w:t>thyrisyors</w:t>
-      </w:r>
-      <w:proofErr w:type="spellEnd"/>
-      <w:r>
-        <w:rPr>
-          <w:rFonts w:ascii="Times New Roman" w:hAnsi="Times New Roman" w:cs="Times New Roman"/>
-        </w:rPr>
-        <w:t xml:space="preserve"> have snubber circuits and it </w:t>
-      </w:r>
-      <w:proofErr w:type="gramStart"/>
-      <w:r>
-        <w:rPr>
-          <w:rFonts w:ascii="Times New Roman" w:hAnsi="Times New Roman" w:cs="Times New Roman"/>
-        </w:rPr>
-        <w:t>can  changes</w:t>
-      </w:r>
-      <w:proofErr w:type="gramEnd"/>
-      <w:r>
-        <w:rPr>
-          <w:rFonts w:ascii="Times New Roman" w:hAnsi="Times New Roman" w:cs="Times New Roman"/>
-        </w:rPr>
         <w:t xml:space="preserve"> result in small size. In addition, we can solve analytically with assumption that commutation occurs </w:t>
       </w:r>
       <w:proofErr w:type="spellStart"/>
@@ -5455,6 +5476,10 @@
         <w:keepNext/>
       </w:pPr>
       <w:r>
+        <w:rPr>
+          <w:noProof/>
+          <w:lang w:val="tr-TR" w:eastAsia="tr-TR"/>
+        </w:rPr>
         <w:drawing>
           <wp:inline distT="0" distB="0" distL="0" distR="0" wp14:anchorId="6EFDE2FC" wp14:editId="1CF9C9BF">
             <wp:extent cx="3009177" cy="1521726"/>
@@ -5534,6 +5559,11 @@
         <w:keepNext/>
       </w:pPr>
       <w:r>
+        <w:rPr>
+          <w:noProof/>
+          <w:lang w:val="tr-TR" w:eastAsia="tr-TR"/>
+        </w:rPr>
+        <w:lastRenderedPageBreak/>
         <w:drawing>
           <wp:inline distT="0" distB="0" distL="0" distR="0" wp14:anchorId="35BD62F4" wp14:editId="3D89F7D1">
             <wp:extent cx="3323230" cy="870670"/>
@@ -5627,6 +5657,10 @@
         <w:keepNext/>
       </w:pPr>
       <w:r>
+        <w:rPr>
+          <w:noProof/>
+          <w:lang w:val="tr-TR" w:eastAsia="tr-TR"/>
+        </w:rPr>
         <w:drawing>
           <wp:inline distT="0" distB="0" distL="0" distR="0" wp14:anchorId="70F4EA35" wp14:editId="7EC9F8EC">
             <wp:extent cx="1419148" cy="517677"/>
@@ -5738,6 +5772,10 @@
         <w:keepNext/>
       </w:pPr>
       <w:r>
+        <w:rPr>
+          <w:noProof/>
+          <w:lang w:val="tr-TR" w:eastAsia="tr-TR"/>
+        </w:rPr>
         <w:drawing>
           <wp:inline distT="0" distB="0" distL="0" distR="0" wp14:anchorId="255F77BD" wp14:editId="5A8146D4">
             <wp:extent cx="3179929" cy="1696944"/>
@@ -5822,35 +5860,7 @@
         <w:rPr>
           <w:rFonts w:ascii="Times New Roman" w:hAnsi="Times New Roman" w:cs="Times New Roman"/>
         </w:rPr>
-        <w:t xml:space="preserve">There is a </w:t>
-      </w:r>
-      <w:proofErr w:type="gramStart"/>
-      <w:r>
-        <w:rPr>
-          <w:rFonts w:ascii="Times New Roman" w:hAnsi="Times New Roman" w:cs="Times New Roman"/>
-        </w:rPr>
-        <w:t>half controlled</w:t>
-      </w:r>
-      <w:proofErr w:type="gramEnd"/>
-      <w:r>
-        <w:rPr>
-          <w:rFonts w:ascii="Times New Roman" w:hAnsi="Times New Roman" w:cs="Times New Roman"/>
-        </w:rPr>
-        <w:t xml:space="preserve"> rectifier at Figure 8. It is two ways to create these circuit. One of them is using one </w:t>
-      </w:r>
-      <w:proofErr w:type="gramStart"/>
-      <w:r>
-        <w:rPr>
-          <w:rFonts w:ascii="Times New Roman" w:hAnsi="Times New Roman" w:cs="Times New Roman"/>
-        </w:rPr>
-        <w:t>diodes</w:t>
-      </w:r>
-      <w:proofErr w:type="gramEnd"/>
-      <w:r>
-        <w:rPr>
-          <w:rFonts w:ascii="Times New Roman" w:hAnsi="Times New Roman" w:cs="Times New Roman"/>
-        </w:rPr>
-        <w:t xml:space="preserve"> and 4 thyristor. Other one is established by 2 diodes and 2 thyristors. Second one is used for this setup. </w:t>
+        <w:t xml:space="preserve">There is a half controlled rectifier at Figure 8. It is two ways to create these circuit. One of them is using one diodes and 4 thyristor. Other one is established by 2 diodes and 2 thyristors. Second one is used for this setup. </w:t>
       </w:r>
     </w:p>
     <w:p>
@@ -5899,6 +5909,10 @@
         <w:keepNext/>
       </w:pPr>
       <w:r>
+        <w:rPr>
+          <w:noProof/>
+          <w:lang w:val="tr-TR" w:eastAsia="tr-TR"/>
+        </w:rPr>
         <w:drawing>
           <wp:inline distT="0" distB="0" distL="0" distR="0" wp14:anchorId="2C87238F" wp14:editId="576BF80B">
             <wp:extent cx="2627194" cy="1268854"/>
@@ -6006,6 +6020,10 @@
         <w:keepNext/>
       </w:pPr>
       <w:r>
+        <w:rPr>
+          <w:noProof/>
+          <w:lang w:val="tr-TR" w:eastAsia="tr-TR"/>
+        </w:rPr>
         <w:lastRenderedPageBreak/>
         <w:drawing>
           <wp:inline distT="0" distB="0" distL="0" distR="0" wp14:anchorId="6417A8B1" wp14:editId="7AAF8150">
@@ -6086,6 +6104,10 @@
         <w:keepNext/>
       </w:pPr>
       <w:r>
+        <w:rPr>
+          <w:noProof/>
+          <w:lang w:val="tr-TR" w:eastAsia="tr-TR"/>
+        </w:rPr>
         <w:drawing>
           <wp:inline distT="0" distB="0" distL="0" distR="0" wp14:anchorId="3A00D34C" wp14:editId="4CB6E08D">
             <wp:extent cx="3111690" cy="812896"/>
@@ -6240,6 +6262,10 @@
         <w:keepNext/>
       </w:pPr>
       <w:r>
+        <w:rPr>
+          <w:noProof/>
+          <w:lang w:val="tr-TR" w:eastAsia="tr-TR"/>
+        </w:rPr>
         <w:drawing>
           <wp:inline distT="0" distB="0" distL="0" distR="0" wp14:anchorId="1ED1682D" wp14:editId="62964FDA">
             <wp:extent cx="1447800" cy="590550"/>
@@ -9449,6 +9475,10 @@
         <w:keepNext/>
       </w:pPr>
       <w:r>
+        <w:rPr>
+          <w:noProof/>
+          <w:lang w:val="tr-TR" w:eastAsia="tr-TR"/>
+        </w:rPr>
         <w:drawing>
           <wp:inline distT="0" distB="0" distL="0" distR="0" wp14:anchorId="1A2F48A0" wp14:editId="2301F227">
             <wp:extent cx="4514850" cy="504825"/>
@@ -11605,6 +11635,10 @@
         <w:keepNext/>
       </w:pPr>
       <w:r>
+        <w:rPr>
+          <w:noProof/>
+          <w:lang w:val="tr-TR" w:eastAsia="tr-TR"/>
+        </w:rPr>
         <w:drawing>
           <wp:inline distT="0" distB="0" distL="0" distR="0" wp14:anchorId="65F481FB" wp14:editId="702B646E">
             <wp:extent cx="3077570" cy="1648699"/>
@@ -11670,6 +11704,10 @@
         <w:keepNext/>
       </w:pPr>
       <w:r>
+        <w:rPr>
+          <w:noProof/>
+          <w:lang w:val="tr-TR" w:eastAsia="tr-TR"/>
+        </w:rPr>
         <w:drawing>
           <wp:inline distT="0" distB="0" distL="0" distR="0" wp14:anchorId="4BB8BF87" wp14:editId="099889B8">
             <wp:extent cx="3444617" cy="1699147"/>
@@ -11736,6 +11774,10 @@
         <w:keepNext/>
       </w:pPr>
       <w:r>
+        <w:rPr>
+          <w:noProof/>
+          <w:lang w:val="tr-TR" w:eastAsia="tr-TR"/>
+        </w:rPr>
         <w:drawing>
           <wp:inline distT="0" distB="0" distL="0" distR="0" wp14:anchorId="3BE80BFF" wp14:editId="5020F94C">
             <wp:extent cx="3009332" cy="1905380"/>
@@ -11839,6 +11881,10 @@
         <w:keepNext/>
       </w:pPr>
       <w:r>
+        <w:rPr>
+          <w:noProof/>
+          <w:lang w:val="tr-TR" w:eastAsia="tr-TR"/>
+        </w:rPr>
         <w:drawing>
           <wp:inline distT="0" distB="0" distL="0" distR="0" wp14:anchorId="1C08B346" wp14:editId="14D25608">
             <wp:extent cx="2770496" cy="1562374"/>
@@ -11921,6 +11967,10 @@
         <w:keepNext/>
       </w:pPr>
       <w:r>
+        <w:rPr>
+          <w:noProof/>
+          <w:lang w:val="tr-TR" w:eastAsia="tr-TR"/>
+        </w:rPr>
         <w:drawing>
           <wp:inline distT="0" distB="0" distL="0" distR="0" wp14:anchorId="643B1CF6" wp14:editId="4AD30214">
             <wp:extent cx="3120746" cy="1549021"/>
@@ -11993,6 +12043,10 @@
         <w:keepNext/>
       </w:pPr>
       <w:r>
+        <w:rPr>
+          <w:noProof/>
+          <w:lang w:val="tr-TR" w:eastAsia="tr-TR"/>
+        </w:rPr>
         <w:drawing>
           <wp:inline distT="0" distB="0" distL="0" distR="0" wp14:anchorId="1C0384A5" wp14:editId="4E047D71">
             <wp:extent cx="3024846" cy="1801504"/>
@@ -12084,6 +12138,7 @@
       <w:r>
         <w:rPr>
           <w:noProof/>
+          <w:lang w:val="tr-TR" w:eastAsia="tr-TR"/>
         </w:rPr>
         <w:drawing>
           <wp:inline distT="0" distB="0" distL="0" distR="0" wp14:anchorId="0A4F3577" wp14:editId="21C0293A">
@@ -12121,8 +12176,6 @@
           </wp:inline>
         </w:drawing>
       </w:r>
-      <w:bookmarkStart w:id="0" w:name="_GoBack"/>
-      <w:bookmarkEnd w:id="0"/>
     </w:p>
     <w:p>
       <w:pPr>
@@ -12173,6 +12226,7 @@
       <w:r>
         <w:rPr>
           <w:noProof/>
+          <w:lang w:val="tr-TR" w:eastAsia="tr-TR"/>
         </w:rPr>
         <w:drawing>
           <wp:inline distT="0" distB="0" distL="0" distR="0" wp14:anchorId="1307D442" wp14:editId="62DC2281">
@@ -12269,6 +12323,127 @@
         <w:rPr>
           <w:rFonts w:ascii="Times New Roman" w:hAnsi="Times New Roman" w:cs="Times New Roman"/>
           <w:color w:val="000000" w:themeColor="text1"/>
+          <w:sz w:val="40"/>
+          <w:szCs w:val="40"/>
+        </w:rPr>
+      </w:pPr>
+      <w:r>
+        <w:rPr>
+          <w:rFonts w:ascii="Times New Roman" w:hAnsi="Times New Roman" w:cs="Times New Roman"/>
+          <w:color w:val="000000" w:themeColor="text1"/>
+          <w:sz w:val="40"/>
+          <w:szCs w:val="40"/>
+        </w:rPr>
+        <w:t>Conclusion</w:t>
+      </w:r>
+    </w:p>
+    <w:p>
+      <w:pPr>
+        <w:jc w:val="both"/>
+        <w:rPr>
+          <w:rFonts w:ascii="Times New Roman" w:hAnsi="Times New Roman" w:cs="Times New Roman"/>
+          <w:color w:val="000000" w:themeColor="text1"/>
+          <w:sz w:val="24"/>
+          <w:szCs w:val="24"/>
+        </w:rPr>
+      </w:pPr>
+      <w:r>
+        <w:rPr>
+          <w:rFonts w:ascii="Times New Roman" w:hAnsi="Times New Roman" w:cs="Times New Roman"/>
+          <w:color w:val="000000" w:themeColor="text1"/>
+          <w:sz w:val="24"/>
+          <w:szCs w:val="24"/>
+        </w:rPr>
+        <w:tab/>
+      </w:r>
+    </w:p>
+    <w:p>
+      <w:pPr>
+        <w:jc w:val="both"/>
+        <w:rPr>
+          <w:rFonts w:ascii="Times New Roman" w:hAnsi="Times New Roman" w:cs="Times New Roman"/>
+          <w:color w:val="000000" w:themeColor="text1"/>
+          <w:sz w:val="24"/>
+          <w:szCs w:val="24"/>
+        </w:rPr>
+      </w:pPr>
+      <w:r>
+        <w:rPr>
+          <w:rFonts w:ascii="Times New Roman" w:hAnsi="Times New Roman" w:cs="Times New Roman"/>
+          <w:color w:val="000000" w:themeColor="text1"/>
+          <w:sz w:val="24"/>
+          <w:szCs w:val="24"/>
+        </w:rPr>
+        <w:tab/>
+      </w:r>
+      <w:r>
+        <w:rPr>
+          <w:rFonts w:ascii="Times New Roman" w:hAnsi="Times New Roman" w:cs="Times New Roman"/>
+          <w:color w:val="000000" w:themeColor="text1"/>
+          <w:sz w:val="24"/>
+          <w:szCs w:val="24"/>
+        </w:rPr>
+        <w:t>In this document, controlled rectifiers with different topologies are analysed. The effect of firing angles onto output voltage and currents and the resultant effect of THDs and effects are examined. Characteristics for each topology is mathematically derived and explained respectively.</w:t>
+      </w:r>
+    </w:p>
+    <w:p>
+      <w:pPr>
+        <w:jc w:val="both"/>
+        <w:rPr>
+          <w:rFonts w:ascii="Times New Roman" w:hAnsi="Times New Roman" w:cs="Times New Roman"/>
+          <w:color w:val="000000" w:themeColor="text1"/>
+          <w:sz w:val="24"/>
+          <w:szCs w:val="24"/>
+        </w:rPr>
+      </w:pPr>
+      <w:r>
+        <w:rPr>
+          <w:rFonts w:ascii="Times New Roman" w:hAnsi="Times New Roman" w:cs="Times New Roman"/>
+          <w:color w:val="000000" w:themeColor="text1"/>
+          <w:sz w:val="24"/>
+          <w:szCs w:val="24"/>
+        </w:rPr>
+        <w:tab/>
+        <w:t xml:space="preserve">DC motor drive which is fed by 3-phase AC grid, rectified with full-bridge rectifier, is analysed. Output waveforms are illustrated such as speed, back </w:t>
+      </w:r>
+      <w:proofErr w:type="spellStart"/>
+      <w:r>
+        <w:rPr>
+          <w:rFonts w:ascii="Times New Roman" w:hAnsi="Times New Roman" w:cs="Times New Roman"/>
+          <w:color w:val="000000" w:themeColor="text1"/>
+          <w:sz w:val="24"/>
+          <w:szCs w:val="24"/>
+        </w:rPr>
+        <w:t>emf</w:t>
+      </w:r>
+      <w:proofErr w:type="spellEnd"/>
+      <w:r>
+        <w:rPr>
+          <w:rFonts w:ascii="Times New Roman" w:hAnsi="Times New Roman" w:cs="Times New Roman"/>
+          <w:color w:val="000000" w:themeColor="text1"/>
+          <w:sz w:val="24"/>
+          <w:szCs w:val="24"/>
+        </w:rPr>
+        <w:t xml:space="preserve"> voltage and armature current etc. Two methods, combining capacitor and inductors accordingly, are proposed to reduce the ripple at the output torque which is related with the output current.</w:t>
+      </w:r>
+      <w:r>
+        <w:rPr>
+          <w:rFonts w:ascii="Times New Roman" w:hAnsi="Times New Roman" w:cs="Times New Roman"/>
+          <w:color w:val="000000" w:themeColor="text1"/>
+          <w:sz w:val="24"/>
+          <w:szCs w:val="24"/>
+        </w:rPr>
+        <w:t xml:space="preserve"> Power and efficiency calculations are done. They are illustrated in the pie chart.</w:t>
+      </w:r>
+      <w:bookmarkStart w:id="0" w:name="_GoBack"/>
+      <w:bookmarkEnd w:id="0"/>
+    </w:p>
+    <w:p>
+      <w:pPr>
+        <w:jc w:val="both"/>
+        <w:rPr>
+          <w:rFonts w:ascii="Times New Roman" w:hAnsi="Times New Roman" w:cs="Times New Roman"/>
+          <w:color w:val="000000" w:themeColor="text1"/>
           <w:sz w:val="24"/>
           <w:szCs w:val="24"/>
         </w:rPr>
@@ -12520,7 +12695,7 @@
 </file>
 
 <file path=word/numbering.xml><?xml version="1.0" encoding="utf-8"?>
-<w:numbering xmlns:wpc="http://schemas.microsoft.com/office/word/2010/wordprocessingCanvas" xmlns:cx="http://schemas.microsoft.com/office/drawing/2014/chartex" xmlns:cx1="http://schemas.microsoft.com/office/drawing/2015/9/8/chartex" xmlns:cx2="http://schemas.microsoft.com/office/drawing/2015/10/21/chartex" xmlns:cx3="http://schemas.microsoft.com/office/drawing/2016/5/9/chartex" xmlns:cx4="http://schemas.microsoft.com/office/drawing/2016/5/10/chartex" xmlns:cx5="http://schemas.microsoft.com/office/drawing/2016/5/11/chartex" xmlns:cx6="http://schemas.microsoft.com/office/drawing/2016/5/12/chartex" xmlns:cx7="http://schemas.microsoft.com/office/drawing/2016/5/13/chartex" xmlns:cx8="http://schemas.microsoft.com/office/drawing/2016/5/14/chartex" xmlns:mc="http://schemas.openxmlformats.org/markup-compatibility/2006" xmlns:aink="http://schemas.microsoft.com/office/drawing/2016/ink" xmlns:am3d="http://schemas.microsoft.com/office/drawing/2017/model3d" xmlns:o="urn:schemas-microsoft-com:office:office" xmlns:r="http://schemas.openxmlformats.org/officeDocument/2006/relationships" xmlns:m="http://schemas.openxmlformats.org/officeDocument/2006/math" xmlns:v="urn:schemas-microsoft-com:vml" xmlns:wp14="http://schemas.microsoft.com/office/word/2010/wordprocessingDrawing" xmlns:wp="http://schemas.openxmlformats.org/drawingml/2006/wordprocessingDrawing" xmlns:w10="urn:schemas-microsoft-com:office:word" xmlns:w="http://schemas.openxmlformats.org/wordprocessingml/2006/main" xmlns:w14="http://schemas.microsoft.com/office/word/2010/wordml" xmlns:w15="http://schemas.microsoft.com/office/word/2012/wordml" xmlns:w16cid="http://schemas.microsoft.com/office/word/2016/wordml/cid" xmlns:w16se="http://schemas.microsoft.com/office/word/2015/wordml/symex" xmlns:wpg="http://schemas.microsoft.com/office/word/2010/wordprocessingGroup" xmlns:wpi="http://schemas.microsoft.com/office/word/2010/wordprocessingInk" xmlns:wne="http://schemas.microsoft.com/office/word/2006/wordml" xmlns:wps="http://schemas.microsoft.com/office/word/2010/wordprocessingShape" mc:Ignorable="w14 w15 w16se w16cid wp14">
+<w:numbering xmlns:wpc="http://schemas.microsoft.com/office/word/2010/wordprocessingCanvas" xmlns:cx="http://schemas.microsoft.com/office/drawing/2014/chartex" xmlns:mc="http://schemas.openxmlformats.org/markup-compatibility/2006" xmlns:o="urn:schemas-microsoft-com:office:office" xmlns:r="http://schemas.openxmlformats.org/officeDocument/2006/relationships" xmlns:m="http://schemas.openxmlformats.org/officeDocument/2006/math" xmlns:v="urn:schemas-microsoft-com:vml" xmlns:wp14="http://schemas.microsoft.com/office/word/2010/wordprocessingDrawing" xmlns:wp="http://schemas.openxmlformats.org/drawingml/2006/wordprocessingDrawing" xmlns:w10="urn:schemas-microsoft-com:office:word" xmlns:w="http://schemas.openxmlformats.org/wordprocessingml/2006/main" xmlns:w14="http://schemas.microsoft.com/office/word/2010/wordml" xmlns:w15="http://schemas.microsoft.com/office/word/2012/wordml" xmlns:w16se="http://schemas.microsoft.com/office/word/2015/wordml/symex" xmlns:wpg="http://schemas.microsoft.com/office/word/2010/wordprocessingGroup" xmlns:wpi="http://schemas.microsoft.com/office/word/2010/wordprocessingInk" xmlns:wne="http://schemas.microsoft.com/office/word/2006/wordml" xmlns:wps="http://schemas.microsoft.com/office/word/2010/wordprocessingShape" mc:Ignorable="w14 w15 w16se wp14">
   <w:abstractNum w:abstractNumId="0" w15:restartNumberingAfterBreak="0">
     <w:nsid w:val="535952FC"/>
     <w:multiLevelType w:val="hybridMultilevel"/>
@@ -12641,7 +12816,7 @@
 </file>
 
 <file path=word/styles.xml><?xml version="1.0" encoding="utf-8"?>
-<w:styles xmlns:mc="http://schemas.openxmlformats.org/markup-compatibility/2006" xmlns:r="http://schemas.openxmlformats.org/officeDocument/2006/relationships" xmlns:w="http://schemas.openxmlformats.org/wordprocessingml/2006/main" xmlns:w14="http://schemas.microsoft.com/office/word/2010/wordml" xmlns:w15="http://schemas.microsoft.com/office/word/2012/wordml" xmlns:w16cid="http://schemas.microsoft.com/office/word/2016/wordml/cid" xmlns:w16se="http://schemas.microsoft.com/office/word/2015/wordml/symex" mc:Ignorable="w14 w15 w16se w16cid">
+<w:styles xmlns:mc="http://schemas.openxmlformats.org/markup-compatibility/2006" xmlns:r="http://schemas.openxmlformats.org/officeDocument/2006/relationships" xmlns:w="http://schemas.openxmlformats.org/wordprocessingml/2006/main" xmlns:w14="http://schemas.microsoft.com/office/word/2010/wordml" xmlns:w15="http://schemas.microsoft.com/office/word/2012/wordml" xmlns:w16se="http://schemas.microsoft.com/office/word/2015/wordml/symex" mc:Ignorable="w14 w15 w16se">
   <w:docDefaults>
     <w:rPrDefault>
       <w:rPr>
@@ -12657,7 +12832,7 @@
       </w:pPr>
     </w:pPrDefault>
   </w:docDefaults>
-  <w:latentStyles w:defLockedState="0" w:defUIPriority="99" w:defSemiHidden="0" w:defUnhideWhenUsed="0" w:defQFormat="0" w:count="375">
+  <w:latentStyles w:defLockedState="0" w:defUIPriority="99" w:defSemiHidden="0" w:defUnhideWhenUsed="0" w:defQFormat="0" w:count="371">
     <w:lsdException w:name="Normal" w:uiPriority="1" w:qFormat="1"/>
     <w:lsdException w:name="heading 1" w:uiPriority="9" w:qFormat="1"/>
     <w:lsdException w:name="heading 2" w:semiHidden="1" w:uiPriority="9" w:unhideWhenUsed="1" w:qFormat="1"/>
@@ -12763,6 +12938,7 @@
     <w:lsdException w:name="HTML Sample" w:semiHidden="1" w:unhideWhenUsed="1"/>
     <w:lsdException w:name="HTML Typewriter" w:semiHidden="1" w:unhideWhenUsed="1"/>
     <w:lsdException w:name="HTML Variable" w:semiHidden="1" w:unhideWhenUsed="1"/>
+    <w:lsdException w:name="Normal Table" w:semiHidden="1" w:unhideWhenUsed="1"/>
     <w:lsdException w:name="annotation subject" w:semiHidden="1" w:unhideWhenUsed="1"/>
     <w:lsdException w:name="No List" w:semiHidden="1" w:unhideWhenUsed="1"/>
     <w:lsdException w:name="Outline List 1" w:semiHidden="1" w:unhideWhenUsed="1"/>
@@ -12806,8 +12982,10 @@
     <w:lsdException w:name="Table Elegant" w:semiHidden="1" w:unhideWhenUsed="1"/>
     <w:lsdException w:name="Table Professional" w:semiHidden="1" w:unhideWhenUsed="1"/>
     <w:lsdException w:name="Table Subtle 1" w:semiHidden="1" w:unhideWhenUsed="1"/>
+    <w:lsdException w:name="Table Subtle 2" w:semiHidden="1" w:unhideWhenUsed="1"/>
     <w:lsdException w:name="Table Web 1" w:semiHidden="1" w:unhideWhenUsed="1"/>
     <w:lsdException w:name="Table Web 2" w:semiHidden="1" w:unhideWhenUsed="1"/>
+    <w:lsdException w:name="Table Web 3" w:semiHidden="1" w:unhideWhenUsed="1"/>
     <w:lsdException w:name="Balloon Text" w:semiHidden="1" w:unhideWhenUsed="1"/>
     <w:lsdException w:name="Table Grid" w:uiPriority="39"/>
     <w:lsdException w:name="Table Theme" w:semiHidden="1" w:unhideWhenUsed="1"/>
@@ -13026,10 +13204,6 @@
     <w:lsdException w:name="List Table 5 Dark Accent 6" w:uiPriority="50"/>
     <w:lsdException w:name="List Table 6 Colorful Accent 6" w:uiPriority="51"/>
     <w:lsdException w:name="List Table 7 Colorful Accent 6" w:uiPriority="52"/>
-    <w:lsdException w:name="Mention" w:semiHidden="1" w:unhideWhenUsed="1"/>
-    <w:lsdException w:name="Smart Hyperlink" w:semiHidden="1" w:unhideWhenUsed="1"/>
-    <w:lsdException w:name="Hashtag" w:semiHidden="1" w:unhideWhenUsed="1"/>
-    <w:lsdException w:name="Unresolved Mention" w:semiHidden="1" w:unhideWhenUsed="1"/>
   </w:latentStyles>
   <w:style w:type="paragraph" w:default="1" w:styleId="Normal">
     <w:name w:val="Normal"/>
@@ -14746,7 +14920,7 @@
 </file>
 
 <file path=customXml/itemProps1.xml><?xml version="1.0" encoding="utf-8"?>
-<ds:datastoreItem xmlns:ds="http://schemas.openxmlformats.org/officeDocument/2006/customXml" ds:itemID="{D5396948-EB1A-4D73-A9F5-174629672091}">
+<ds:datastoreItem xmlns:ds="http://schemas.openxmlformats.org/officeDocument/2006/customXml" ds:itemID="{11AE4A8A-F938-46F1-A517-178969160169}">
   <ds:schemaRefs>
     <ds:schemaRef ds:uri="http://schemas.openxmlformats.org/officeDocument/2006/bibliography"/>
   </ds:schemaRefs>

</xml_diff>

<commit_message>
Q3 b part is completed
</commit_message>
<xml_diff>
--- a/Report/EE463_Project2.docx
+++ b/Report/EE463_Project2.docx
@@ -1,6 +1,6 @@
 
 <file path=word/document.xml><?xml version="1.0" encoding="utf-8"?>
-<w:document xmlns:wpc="http://schemas.microsoft.com/office/word/2010/wordprocessingCanvas" xmlns:cx="http://schemas.microsoft.com/office/drawing/2014/chartex" xmlns:mc="http://schemas.openxmlformats.org/markup-compatibility/2006" xmlns:o="urn:schemas-microsoft-com:office:office" xmlns:r="http://schemas.openxmlformats.org/officeDocument/2006/relationships" xmlns:m="http://schemas.openxmlformats.org/officeDocument/2006/math" xmlns:v="urn:schemas-microsoft-com:vml" xmlns:wp14="http://schemas.microsoft.com/office/word/2010/wordprocessingDrawing" xmlns:wp="http://schemas.openxmlformats.org/drawingml/2006/wordprocessingDrawing" xmlns:w10="urn:schemas-microsoft-com:office:word" xmlns:w="http://schemas.openxmlformats.org/wordprocessingml/2006/main" xmlns:w14="http://schemas.microsoft.com/office/word/2010/wordml" xmlns:w15="http://schemas.microsoft.com/office/word/2012/wordml" xmlns:w16se="http://schemas.microsoft.com/office/word/2015/wordml/symex" xmlns:wpg="http://schemas.microsoft.com/office/word/2010/wordprocessingGroup" xmlns:wpi="http://schemas.microsoft.com/office/word/2010/wordprocessingInk" xmlns:wne="http://schemas.microsoft.com/office/word/2006/wordml" xmlns:wps="http://schemas.microsoft.com/office/word/2010/wordprocessingShape" mc:Ignorable="w14 w15 w16se wp14">
+<w:document xmlns:wpc="http://schemas.microsoft.com/office/word/2010/wordprocessingCanvas" xmlns:cx="http://schemas.microsoft.com/office/drawing/2014/chartex" xmlns:cx1="http://schemas.microsoft.com/office/drawing/2015/9/8/chartex" xmlns:cx2="http://schemas.microsoft.com/office/drawing/2015/10/21/chartex" xmlns:cx3="http://schemas.microsoft.com/office/drawing/2016/5/9/chartex" xmlns:cx4="http://schemas.microsoft.com/office/drawing/2016/5/10/chartex" xmlns:cx5="http://schemas.microsoft.com/office/drawing/2016/5/11/chartex" xmlns:cx6="http://schemas.microsoft.com/office/drawing/2016/5/12/chartex" xmlns:cx7="http://schemas.microsoft.com/office/drawing/2016/5/13/chartex" xmlns:cx8="http://schemas.microsoft.com/office/drawing/2016/5/14/chartex" xmlns:mc="http://schemas.openxmlformats.org/markup-compatibility/2006" xmlns:aink="http://schemas.microsoft.com/office/drawing/2016/ink" xmlns:am3d="http://schemas.microsoft.com/office/drawing/2017/model3d" xmlns:o="urn:schemas-microsoft-com:office:office" xmlns:r="http://schemas.openxmlformats.org/officeDocument/2006/relationships" xmlns:m="http://schemas.openxmlformats.org/officeDocument/2006/math" xmlns:v="urn:schemas-microsoft-com:vml" xmlns:wp14="http://schemas.microsoft.com/office/word/2010/wordprocessingDrawing" xmlns:wp="http://schemas.openxmlformats.org/drawingml/2006/wordprocessingDrawing" xmlns:w10="urn:schemas-microsoft-com:office:word" xmlns:w="http://schemas.openxmlformats.org/wordprocessingml/2006/main" xmlns:w14="http://schemas.microsoft.com/office/word/2010/wordml" xmlns:w15="http://schemas.microsoft.com/office/word/2012/wordml" xmlns:w16cid="http://schemas.microsoft.com/office/word/2016/wordml/cid" xmlns:w16se="http://schemas.microsoft.com/office/word/2015/wordml/symex" xmlns:wpg="http://schemas.microsoft.com/office/word/2010/wordprocessingGroup" xmlns:wpi="http://schemas.microsoft.com/office/word/2010/wordprocessingInk" xmlns:wne="http://schemas.microsoft.com/office/word/2006/wordml" xmlns:wps="http://schemas.microsoft.com/office/word/2010/wordprocessingShape" mc:Ignorable="w14 w15 w16se w16cid wp14">
   <w:body>
     <w:p>
       <w:pPr>
@@ -643,7 +643,15 @@
           <w:rFonts w:ascii="Times New Roman" w:hAnsi="Times New Roman" w:cs="Times New Roman"/>
           <w:lang w:val="tr-TR"/>
         </w:rPr>
-        <w:t xml:space="preserve"> , </w:t>
+        <w:t xml:space="preserve"> ,</w:t>
+      </w:r>
+      <w:proofErr w:type="gramEnd"/>
+      <w:r>
+        <w:rPr>
+          <w:rFonts w:ascii="Times New Roman" w:hAnsi="Times New Roman" w:cs="Times New Roman"/>
+          <w:lang w:val="tr-TR"/>
+        </w:rPr>
+        <w:t xml:space="preserve"> </w:t>
       </w:r>
       <w:proofErr w:type="spellStart"/>
       <w:r>
@@ -654,7 +662,6 @@
         <w:t>Load</w:t>
       </w:r>
       <w:proofErr w:type="spellEnd"/>
-      <w:proofErr w:type="gramEnd"/>
       <w:r>
         <w:rPr>
           <w:rFonts w:ascii="Times New Roman" w:hAnsi="Times New Roman" w:cs="Times New Roman"/>
@@ -5155,23 +5162,19 @@
         <w:rPr>
           <w:rFonts w:ascii="Times New Roman" w:hAnsi="Times New Roman" w:cs="Times New Roman"/>
         </w:rPr>
-        <w:t xml:space="preserve">From equation 15, only unknown is firing angle. By placing other parameters numerical, firing angle is drawn as 56.06 </w:t>
-      </w:r>
-      <w:proofErr w:type="spellStart"/>
-      <w:proofErr w:type="gramStart"/>
-      <w:r>
-        <w:rPr>
-          <w:rFonts w:ascii="Times New Roman" w:hAnsi="Times New Roman" w:cs="Times New Roman"/>
-        </w:rPr>
-        <w:t>degree.Simulation</w:t>
-      </w:r>
-      <w:proofErr w:type="spellEnd"/>
-      <w:proofErr w:type="gramEnd"/>
-      <w:r>
-        <w:rPr>
-          <w:rFonts w:ascii="Times New Roman" w:hAnsi="Times New Roman" w:cs="Times New Roman"/>
-        </w:rPr>
-        <w:t xml:space="preserve"> are adjusted to give 56.06 degree firing angle.</w:t>
+        <w:t>From equation 15, only unknown is firing angle. By placing other parameters numerical, firing angle is drawn as 56.06 degree.</w:t>
+      </w:r>
+      <w:r>
+        <w:rPr>
+          <w:rFonts w:ascii="Times New Roman" w:hAnsi="Times New Roman" w:cs="Times New Roman"/>
+        </w:rPr>
+        <w:t xml:space="preserve"> </w:t>
+      </w:r>
+      <w:r>
+        <w:rPr>
+          <w:rFonts w:ascii="Times New Roman" w:hAnsi="Times New Roman" w:cs="Times New Roman"/>
+        </w:rPr>
+        <w:t>Simulation are adjusted to give 56.06 degree firing angle.</w:t>
       </w:r>
     </w:p>
     <w:p>
@@ -5418,21 +5421,7 @@
         <w:rPr>
           <w:rFonts w:ascii="Times New Roman" w:hAnsi="Times New Roman" w:cs="Times New Roman"/>
         </w:rPr>
-        <w:t xml:space="preserve"> have </w:t>
-      </w:r>
-      <w:proofErr w:type="spellStart"/>
-      <w:r>
-        <w:rPr>
-          <w:rFonts w:ascii="Times New Roman" w:hAnsi="Times New Roman" w:cs="Times New Roman"/>
-        </w:rPr>
-        <w:t>snubber</w:t>
-      </w:r>
-      <w:proofErr w:type="spellEnd"/>
-      <w:r>
-        <w:rPr>
-          <w:rFonts w:ascii="Times New Roman" w:hAnsi="Times New Roman" w:cs="Times New Roman"/>
-        </w:rPr>
-        <w:t xml:space="preserve"> circuits and it </w:t>
+        <w:t xml:space="preserve"> have snubber circuits and it </w:t>
       </w:r>
       <w:proofErr w:type="gramStart"/>
       <w:r>
@@ -8456,1018 +8445,61 @@
       <w:pPr>
         <w:rPr>
           <w:rFonts w:ascii="Times New Roman" w:hAnsi="Times New Roman" w:cs="Times New Roman"/>
-          <w:lang w:val="tr-TR"/>
-        </w:rPr>
-      </w:pPr>
-      <w:proofErr w:type="spellStart"/>
-      <w:r>
-        <w:rPr>
-          <w:rFonts w:ascii="Times New Roman" w:hAnsi="Times New Roman" w:cs="Times New Roman"/>
-          <w:lang w:val="tr-TR"/>
-        </w:rPr>
-        <w:t>It</w:t>
-      </w:r>
-      <w:proofErr w:type="spellEnd"/>
-      <w:r>
-        <w:rPr>
-          <w:rFonts w:ascii="Times New Roman" w:hAnsi="Times New Roman" w:cs="Times New Roman"/>
-          <w:lang w:val="tr-TR"/>
-        </w:rPr>
-        <w:t xml:space="preserve"> is </w:t>
-      </w:r>
-      <w:proofErr w:type="spellStart"/>
-      <w:r>
-        <w:rPr>
-          <w:rFonts w:ascii="Times New Roman" w:hAnsi="Times New Roman" w:cs="Times New Roman"/>
-          <w:lang w:val="tr-TR"/>
-        </w:rPr>
-        <w:t>called</w:t>
-      </w:r>
-      <w:proofErr w:type="spellEnd"/>
-      <w:r>
-        <w:rPr>
-          <w:rFonts w:ascii="Times New Roman" w:hAnsi="Times New Roman" w:cs="Times New Roman"/>
-          <w:lang w:val="tr-TR"/>
-        </w:rPr>
-        <w:t xml:space="preserve"> as ‘</w:t>
-      </w:r>
-      <w:proofErr w:type="spellStart"/>
-      <w:r>
-        <w:rPr>
-          <w:rFonts w:ascii="Times New Roman" w:hAnsi="Times New Roman" w:cs="Times New Roman"/>
-          <w:lang w:val="tr-TR"/>
-        </w:rPr>
-        <w:t>Twelve-Pulse</w:t>
-      </w:r>
-      <w:proofErr w:type="spellEnd"/>
-      <w:r>
-        <w:rPr>
-          <w:rFonts w:ascii="Times New Roman" w:hAnsi="Times New Roman" w:cs="Times New Roman"/>
-          <w:lang w:val="tr-TR"/>
-        </w:rPr>
-        <w:t xml:space="preserve"> </w:t>
-      </w:r>
-      <w:proofErr w:type="spellStart"/>
-      <w:r>
-        <w:rPr>
-          <w:rFonts w:ascii="Times New Roman" w:hAnsi="Times New Roman" w:cs="Times New Roman"/>
-          <w:lang w:val="tr-TR"/>
-        </w:rPr>
-        <w:t>Rectifier</w:t>
-      </w:r>
-      <w:proofErr w:type="spellEnd"/>
-      <w:r>
-        <w:rPr>
-          <w:rFonts w:ascii="Times New Roman" w:hAnsi="Times New Roman" w:cs="Times New Roman"/>
-          <w:lang w:val="tr-TR"/>
-        </w:rPr>
-        <w:t xml:space="preserve">’. </w:t>
-      </w:r>
-      <w:proofErr w:type="spellStart"/>
-      <w:r>
-        <w:rPr>
-          <w:rFonts w:ascii="Times New Roman" w:hAnsi="Times New Roman" w:cs="Times New Roman"/>
-          <w:lang w:val="tr-TR"/>
-        </w:rPr>
-        <w:t>This</w:t>
-      </w:r>
-      <w:proofErr w:type="spellEnd"/>
-      <w:r>
-        <w:rPr>
-          <w:rFonts w:ascii="Times New Roman" w:hAnsi="Times New Roman" w:cs="Times New Roman"/>
-          <w:lang w:val="tr-TR"/>
-        </w:rPr>
-        <w:t xml:space="preserve"> </w:t>
-      </w:r>
-      <w:proofErr w:type="spellStart"/>
-      <w:r>
-        <w:rPr>
-          <w:rFonts w:ascii="Times New Roman" w:hAnsi="Times New Roman" w:cs="Times New Roman"/>
-          <w:lang w:val="tr-TR"/>
-        </w:rPr>
-        <w:t>topology</w:t>
-      </w:r>
-      <w:proofErr w:type="spellEnd"/>
-      <w:r>
-        <w:rPr>
-          <w:rFonts w:ascii="Times New Roman" w:hAnsi="Times New Roman" w:cs="Times New Roman"/>
-          <w:lang w:val="tr-TR"/>
-        </w:rPr>
-        <w:t xml:space="preserve"> is </w:t>
-      </w:r>
-      <w:proofErr w:type="spellStart"/>
-      <w:r>
-        <w:rPr>
-          <w:rFonts w:ascii="Times New Roman" w:hAnsi="Times New Roman" w:cs="Times New Roman"/>
-          <w:lang w:val="tr-TR"/>
-        </w:rPr>
-        <w:t>used</w:t>
-      </w:r>
-      <w:proofErr w:type="spellEnd"/>
-      <w:r>
-        <w:rPr>
-          <w:rFonts w:ascii="Times New Roman" w:hAnsi="Times New Roman" w:cs="Times New Roman"/>
-          <w:lang w:val="tr-TR"/>
-        </w:rPr>
-        <w:t xml:space="preserve"> </w:t>
-      </w:r>
-      <w:proofErr w:type="spellStart"/>
-      <w:r>
-        <w:rPr>
-          <w:rFonts w:ascii="Times New Roman" w:hAnsi="Times New Roman" w:cs="Times New Roman"/>
-          <w:lang w:val="tr-TR"/>
-        </w:rPr>
-        <w:t>for</w:t>
-      </w:r>
-      <w:proofErr w:type="spellEnd"/>
-      <w:r>
-        <w:rPr>
-          <w:rFonts w:ascii="Times New Roman" w:hAnsi="Times New Roman" w:cs="Times New Roman"/>
-          <w:lang w:val="tr-TR"/>
-        </w:rPr>
-        <w:t xml:space="preserve"> </w:t>
-      </w:r>
-      <w:proofErr w:type="spellStart"/>
-      <w:r>
-        <w:rPr>
-          <w:rFonts w:ascii="Times New Roman" w:hAnsi="Times New Roman" w:cs="Times New Roman"/>
-          <w:lang w:val="tr-TR"/>
-        </w:rPr>
-        <w:t>improving</w:t>
-      </w:r>
-      <w:proofErr w:type="spellEnd"/>
-      <w:r>
-        <w:rPr>
-          <w:rFonts w:ascii="Times New Roman" w:hAnsi="Times New Roman" w:cs="Times New Roman"/>
-          <w:lang w:val="tr-TR"/>
-        </w:rPr>
-        <w:t xml:space="preserve"> dc </w:t>
-      </w:r>
-      <w:proofErr w:type="spellStart"/>
-      <w:r>
-        <w:rPr>
-          <w:rFonts w:ascii="Times New Roman" w:hAnsi="Times New Roman" w:cs="Times New Roman"/>
-          <w:lang w:val="tr-TR"/>
-        </w:rPr>
-        <w:t>output</w:t>
-      </w:r>
-      <w:proofErr w:type="spellEnd"/>
-      <w:r>
-        <w:rPr>
-          <w:rFonts w:ascii="Times New Roman" w:hAnsi="Times New Roman" w:cs="Times New Roman"/>
-          <w:lang w:val="tr-TR"/>
-        </w:rPr>
-        <w:t xml:space="preserve"> </w:t>
-      </w:r>
-      <w:proofErr w:type="spellStart"/>
-      <w:r>
-        <w:rPr>
-          <w:rFonts w:ascii="Times New Roman" w:hAnsi="Times New Roman" w:cs="Times New Roman"/>
-          <w:lang w:val="tr-TR"/>
-        </w:rPr>
-        <w:t>over</w:t>
-      </w:r>
-      <w:proofErr w:type="spellEnd"/>
-      <w:r>
-        <w:rPr>
-          <w:rFonts w:ascii="Times New Roman" w:hAnsi="Times New Roman" w:cs="Times New Roman"/>
-          <w:lang w:val="tr-TR"/>
-        </w:rPr>
-        <w:t xml:space="preserve"> </w:t>
-      </w:r>
-      <w:proofErr w:type="spellStart"/>
-      <w:r>
-        <w:rPr>
-          <w:rFonts w:ascii="Times New Roman" w:hAnsi="Times New Roman" w:cs="Times New Roman"/>
-          <w:lang w:val="tr-TR"/>
-        </w:rPr>
-        <w:t>single</w:t>
-      </w:r>
-      <w:proofErr w:type="spellEnd"/>
-      <w:r>
-        <w:rPr>
-          <w:rFonts w:ascii="Times New Roman" w:hAnsi="Times New Roman" w:cs="Times New Roman"/>
-          <w:lang w:val="tr-TR"/>
-        </w:rPr>
-        <w:t xml:space="preserve"> </w:t>
-      </w:r>
-      <w:proofErr w:type="spellStart"/>
-      <w:r>
-        <w:rPr>
-          <w:rFonts w:ascii="Times New Roman" w:hAnsi="Times New Roman" w:cs="Times New Roman"/>
-          <w:lang w:val="tr-TR"/>
+        </w:rPr>
+      </w:pPr>
+      <w:r>
+        <w:rPr>
+          <w:rFonts w:ascii="Times New Roman" w:hAnsi="Times New Roman" w:cs="Times New Roman"/>
+        </w:rPr>
+        <w:t xml:space="preserve">It is called as ‘Twelve-Pulse Rectifier’. This topology is used for improving dc output over single phase rectifier.  Output has less harmonics, the frequency of output is 6 times of input. In addition, there are two transformers, one of them Y-Delta, other one is Y-Y.  Y-Delta is required to create a 30 degree </w:t>
+      </w:r>
+      <w:proofErr w:type="gramStart"/>
+      <w:r>
+        <w:rPr>
+          <w:rFonts w:ascii="Times New Roman" w:hAnsi="Times New Roman" w:cs="Times New Roman"/>
+        </w:rPr>
+        <w:t>phase  shift</w:t>
+      </w:r>
+      <w:proofErr w:type="gramEnd"/>
+      <w:r>
+        <w:rPr>
+          <w:rFonts w:ascii="Times New Roman" w:hAnsi="Times New Roman" w:cs="Times New Roman"/>
+        </w:rPr>
+        <w:t xml:space="preserve">. So, six </w:t>
+      </w:r>
+      <w:proofErr w:type="gramStart"/>
+      <w:r>
+        <w:rPr>
+          <w:rFonts w:ascii="Times New Roman" w:hAnsi="Times New Roman" w:cs="Times New Roman"/>
         </w:rPr>
         <w:t>phase</w:t>
       </w:r>
-      <w:proofErr w:type="spellEnd"/>
-      <w:r>
-        <w:rPr>
-          <w:rFonts w:ascii="Times New Roman" w:hAnsi="Times New Roman" w:cs="Times New Roman"/>
-          <w:lang w:val="tr-TR"/>
-        </w:rPr>
-        <w:t xml:space="preserve"> </w:t>
-      </w:r>
-      <w:proofErr w:type="spellStart"/>
-      <w:r>
-        <w:rPr>
-          <w:rFonts w:ascii="Times New Roman" w:hAnsi="Times New Roman" w:cs="Times New Roman"/>
-          <w:lang w:val="tr-TR"/>
-        </w:rPr>
-        <w:t>rectifier</w:t>
-      </w:r>
-      <w:proofErr w:type="spellEnd"/>
-      <w:r>
-        <w:rPr>
-          <w:rFonts w:ascii="Times New Roman" w:hAnsi="Times New Roman" w:cs="Times New Roman"/>
-          <w:lang w:val="tr-TR"/>
-        </w:rPr>
-        <w:t xml:space="preserve">.  </w:t>
-      </w:r>
-      <w:proofErr w:type="spellStart"/>
-      <w:r>
-        <w:rPr>
-          <w:rFonts w:ascii="Times New Roman" w:hAnsi="Times New Roman" w:cs="Times New Roman"/>
-          <w:lang w:val="tr-TR"/>
-        </w:rPr>
-        <w:t>Output</w:t>
-      </w:r>
-      <w:proofErr w:type="spellEnd"/>
-      <w:r>
-        <w:rPr>
-          <w:rFonts w:ascii="Times New Roman" w:hAnsi="Times New Roman" w:cs="Times New Roman"/>
-          <w:lang w:val="tr-TR"/>
-        </w:rPr>
-        <w:t xml:space="preserve"> has </w:t>
-      </w:r>
-      <w:proofErr w:type="spellStart"/>
-      <w:r>
-        <w:rPr>
-          <w:rFonts w:ascii="Times New Roman" w:hAnsi="Times New Roman" w:cs="Times New Roman"/>
-          <w:lang w:val="tr-TR"/>
-        </w:rPr>
-        <w:t>less</w:t>
-      </w:r>
-      <w:proofErr w:type="spellEnd"/>
-      <w:r>
-        <w:rPr>
-          <w:rFonts w:ascii="Times New Roman" w:hAnsi="Times New Roman" w:cs="Times New Roman"/>
-          <w:lang w:val="tr-TR"/>
-        </w:rPr>
-        <w:t xml:space="preserve"> </w:t>
-      </w:r>
-      <w:proofErr w:type="spellStart"/>
-      <w:r>
-        <w:rPr>
-          <w:rFonts w:ascii="Times New Roman" w:hAnsi="Times New Roman" w:cs="Times New Roman"/>
-          <w:lang w:val="tr-TR"/>
-        </w:rPr>
-        <w:t>harmonics</w:t>
-      </w:r>
-      <w:proofErr w:type="spellEnd"/>
-      <w:r>
-        <w:rPr>
-          <w:rFonts w:ascii="Times New Roman" w:hAnsi="Times New Roman" w:cs="Times New Roman"/>
-          <w:lang w:val="tr-TR"/>
-        </w:rPr>
-        <w:t xml:space="preserve">, </w:t>
-      </w:r>
-      <w:proofErr w:type="spellStart"/>
-      <w:r>
-        <w:rPr>
-          <w:rFonts w:ascii="Times New Roman" w:hAnsi="Times New Roman" w:cs="Times New Roman"/>
-          <w:lang w:val="tr-TR"/>
-        </w:rPr>
-        <w:t>the</w:t>
-      </w:r>
-      <w:proofErr w:type="spellEnd"/>
-      <w:r>
-        <w:rPr>
-          <w:rFonts w:ascii="Times New Roman" w:hAnsi="Times New Roman" w:cs="Times New Roman"/>
-          <w:lang w:val="tr-TR"/>
-        </w:rPr>
-        <w:t xml:space="preserve"> </w:t>
-      </w:r>
-      <w:proofErr w:type="spellStart"/>
-      <w:r>
-        <w:rPr>
-          <w:rFonts w:ascii="Times New Roman" w:hAnsi="Times New Roman" w:cs="Times New Roman"/>
-          <w:lang w:val="tr-TR"/>
-        </w:rPr>
-        <w:t>frequency</w:t>
-      </w:r>
-      <w:proofErr w:type="spellEnd"/>
-      <w:r>
-        <w:rPr>
-          <w:rFonts w:ascii="Times New Roman" w:hAnsi="Times New Roman" w:cs="Times New Roman"/>
-          <w:lang w:val="tr-TR"/>
-        </w:rPr>
-        <w:t xml:space="preserve"> of </w:t>
-      </w:r>
-      <w:proofErr w:type="spellStart"/>
-      <w:r>
-        <w:rPr>
-          <w:rFonts w:ascii="Times New Roman" w:hAnsi="Times New Roman" w:cs="Times New Roman"/>
-          <w:lang w:val="tr-TR"/>
-        </w:rPr>
-        <w:t>output</w:t>
-      </w:r>
-      <w:proofErr w:type="spellEnd"/>
-      <w:r>
-        <w:rPr>
-          <w:rFonts w:ascii="Times New Roman" w:hAnsi="Times New Roman" w:cs="Times New Roman"/>
-          <w:lang w:val="tr-TR"/>
-        </w:rPr>
-        <w:t xml:space="preserve"> is 6 </w:t>
-      </w:r>
-      <w:proofErr w:type="spellStart"/>
-      <w:r>
-        <w:rPr>
-          <w:rFonts w:ascii="Times New Roman" w:hAnsi="Times New Roman" w:cs="Times New Roman"/>
-          <w:lang w:val="tr-TR"/>
-        </w:rPr>
-        <w:t>times</w:t>
-      </w:r>
-      <w:proofErr w:type="spellEnd"/>
-      <w:r>
-        <w:rPr>
-          <w:rFonts w:ascii="Times New Roman" w:hAnsi="Times New Roman" w:cs="Times New Roman"/>
-          <w:lang w:val="tr-TR"/>
-        </w:rPr>
-        <w:t xml:space="preserve"> of </w:t>
-      </w:r>
-      <w:proofErr w:type="spellStart"/>
-      <w:r>
-        <w:rPr>
-          <w:rFonts w:ascii="Times New Roman" w:hAnsi="Times New Roman" w:cs="Times New Roman"/>
-          <w:lang w:val="tr-TR"/>
-        </w:rPr>
-        <w:t>input</w:t>
-      </w:r>
-      <w:proofErr w:type="spellEnd"/>
-      <w:r>
-        <w:rPr>
-          <w:rFonts w:ascii="Times New Roman" w:hAnsi="Times New Roman" w:cs="Times New Roman"/>
-          <w:lang w:val="tr-TR"/>
-        </w:rPr>
-        <w:t xml:space="preserve">. </w:t>
-      </w:r>
-      <w:proofErr w:type="spellStart"/>
-      <w:r>
-        <w:rPr>
-          <w:rFonts w:ascii="Times New Roman" w:hAnsi="Times New Roman" w:cs="Times New Roman"/>
-          <w:lang w:val="tr-TR"/>
-        </w:rPr>
-        <w:t>In</w:t>
-      </w:r>
-      <w:proofErr w:type="spellEnd"/>
-      <w:r>
-        <w:rPr>
-          <w:rFonts w:ascii="Times New Roman" w:hAnsi="Times New Roman" w:cs="Times New Roman"/>
-          <w:lang w:val="tr-TR"/>
-        </w:rPr>
-        <w:t xml:space="preserve"> </w:t>
-      </w:r>
-      <w:proofErr w:type="spellStart"/>
-      <w:r>
-        <w:rPr>
-          <w:rFonts w:ascii="Times New Roman" w:hAnsi="Times New Roman" w:cs="Times New Roman"/>
-          <w:lang w:val="tr-TR"/>
-        </w:rPr>
-        <w:t>addition</w:t>
-      </w:r>
-      <w:proofErr w:type="spellEnd"/>
-      <w:r>
-        <w:rPr>
-          <w:rFonts w:ascii="Times New Roman" w:hAnsi="Times New Roman" w:cs="Times New Roman"/>
-          <w:lang w:val="tr-TR"/>
-        </w:rPr>
-        <w:t xml:space="preserve">, </w:t>
-      </w:r>
-      <w:proofErr w:type="spellStart"/>
-      <w:r>
-        <w:rPr>
-          <w:rFonts w:ascii="Times New Roman" w:hAnsi="Times New Roman" w:cs="Times New Roman"/>
-          <w:lang w:val="tr-TR"/>
-        </w:rPr>
-        <w:t>there</w:t>
-      </w:r>
-      <w:proofErr w:type="spellEnd"/>
-      <w:r>
-        <w:rPr>
-          <w:rFonts w:ascii="Times New Roman" w:hAnsi="Times New Roman" w:cs="Times New Roman"/>
-          <w:lang w:val="tr-TR"/>
-        </w:rPr>
-        <w:t xml:space="preserve"> </w:t>
-      </w:r>
-      <w:proofErr w:type="spellStart"/>
-      <w:r>
-        <w:rPr>
-          <w:rFonts w:ascii="Times New Roman" w:hAnsi="Times New Roman" w:cs="Times New Roman"/>
-          <w:lang w:val="tr-TR"/>
-        </w:rPr>
-        <w:t>are</w:t>
-      </w:r>
-      <w:proofErr w:type="spellEnd"/>
-      <w:r>
-        <w:rPr>
-          <w:rFonts w:ascii="Times New Roman" w:hAnsi="Times New Roman" w:cs="Times New Roman"/>
-          <w:lang w:val="tr-TR"/>
-        </w:rPr>
-        <w:t xml:space="preserve"> </w:t>
-      </w:r>
-      <w:proofErr w:type="spellStart"/>
-      <w:r>
-        <w:rPr>
-          <w:rFonts w:ascii="Times New Roman" w:hAnsi="Times New Roman" w:cs="Times New Roman"/>
-          <w:lang w:val="tr-TR"/>
-        </w:rPr>
-        <w:t>two</w:t>
-      </w:r>
-      <w:proofErr w:type="spellEnd"/>
-      <w:r>
-        <w:rPr>
-          <w:rFonts w:ascii="Times New Roman" w:hAnsi="Times New Roman" w:cs="Times New Roman"/>
-          <w:lang w:val="tr-TR"/>
-        </w:rPr>
-        <w:t xml:space="preserve"> </w:t>
-      </w:r>
-      <w:proofErr w:type="spellStart"/>
-      <w:r>
-        <w:rPr>
-          <w:rFonts w:ascii="Times New Roman" w:hAnsi="Times New Roman" w:cs="Times New Roman"/>
-          <w:lang w:val="tr-TR"/>
-        </w:rPr>
-        <w:t>transformers</w:t>
-      </w:r>
-      <w:proofErr w:type="spellEnd"/>
-      <w:r>
-        <w:rPr>
-          <w:rFonts w:ascii="Times New Roman" w:hAnsi="Times New Roman" w:cs="Times New Roman"/>
-          <w:lang w:val="tr-TR"/>
-        </w:rPr>
-        <w:t xml:space="preserve">, </w:t>
-      </w:r>
-      <w:proofErr w:type="spellStart"/>
-      <w:r>
-        <w:rPr>
-          <w:rFonts w:ascii="Times New Roman" w:hAnsi="Times New Roman" w:cs="Times New Roman"/>
-          <w:lang w:val="tr-TR"/>
-        </w:rPr>
-        <w:t>one</w:t>
-      </w:r>
-      <w:proofErr w:type="spellEnd"/>
-      <w:r>
-        <w:rPr>
-          <w:rFonts w:ascii="Times New Roman" w:hAnsi="Times New Roman" w:cs="Times New Roman"/>
-          <w:lang w:val="tr-TR"/>
-        </w:rPr>
-        <w:t xml:space="preserve"> of </w:t>
-      </w:r>
-      <w:proofErr w:type="spellStart"/>
-      <w:r>
-        <w:rPr>
-          <w:rFonts w:ascii="Times New Roman" w:hAnsi="Times New Roman" w:cs="Times New Roman"/>
-          <w:lang w:val="tr-TR"/>
-        </w:rPr>
-        <w:t>them</w:t>
-      </w:r>
-      <w:proofErr w:type="spellEnd"/>
-      <w:r>
-        <w:rPr>
-          <w:rFonts w:ascii="Times New Roman" w:hAnsi="Times New Roman" w:cs="Times New Roman"/>
-          <w:lang w:val="tr-TR"/>
-        </w:rPr>
-        <w:t xml:space="preserve"> Y-Delta, </w:t>
-      </w:r>
-      <w:proofErr w:type="spellStart"/>
-      <w:r>
-        <w:rPr>
-          <w:rFonts w:ascii="Times New Roman" w:hAnsi="Times New Roman" w:cs="Times New Roman"/>
-          <w:lang w:val="tr-TR"/>
-        </w:rPr>
-        <w:t>other</w:t>
-      </w:r>
-      <w:proofErr w:type="spellEnd"/>
-      <w:r>
-        <w:rPr>
-          <w:rFonts w:ascii="Times New Roman" w:hAnsi="Times New Roman" w:cs="Times New Roman"/>
-          <w:lang w:val="tr-TR"/>
-        </w:rPr>
-        <w:t xml:space="preserve"> </w:t>
-      </w:r>
-      <w:proofErr w:type="spellStart"/>
-      <w:r>
-        <w:rPr>
-          <w:rFonts w:ascii="Times New Roman" w:hAnsi="Times New Roman" w:cs="Times New Roman"/>
-          <w:lang w:val="tr-TR"/>
-        </w:rPr>
-        <w:t>one</w:t>
-      </w:r>
-      <w:proofErr w:type="spellEnd"/>
-      <w:r>
-        <w:rPr>
-          <w:rFonts w:ascii="Times New Roman" w:hAnsi="Times New Roman" w:cs="Times New Roman"/>
-          <w:lang w:val="tr-TR"/>
-        </w:rPr>
-        <w:t xml:space="preserve"> is Y-Y.  Y-Delta is </w:t>
-      </w:r>
-      <w:proofErr w:type="spellStart"/>
-      <w:r>
-        <w:rPr>
-          <w:rFonts w:ascii="Times New Roman" w:hAnsi="Times New Roman" w:cs="Times New Roman"/>
-          <w:lang w:val="tr-TR"/>
-        </w:rPr>
-        <w:t>required</w:t>
-      </w:r>
-      <w:proofErr w:type="spellEnd"/>
-      <w:r>
-        <w:rPr>
-          <w:rFonts w:ascii="Times New Roman" w:hAnsi="Times New Roman" w:cs="Times New Roman"/>
-          <w:lang w:val="tr-TR"/>
-        </w:rPr>
-        <w:t xml:space="preserve"> </w:t>
-      </w:r>
-      <w:proofErr w:type="spellStart"/>
-      <w:r>
-        <w:rPr>
-          <w:rFonts w:ascii="Times New Roman" w:hAnsi="Times New Roman" w:cs="Times New Roman"/>
-          <w:lang w:val="tr-TR"/>
-        </w:rPr>
-        <w:t>to</w:t>
-      </w:r>
-      <w:proofErr w:type="spellEnd"/>
-      <w:r>
-        <w:rPr>
-          <w:rFonts w:ascii="Times New Roman" w:hAnsi="Times New Roman" w:cs="Times New Roman"/>
-          <w:lang w:val="tr-TR"/>
-        </w:rPr>
-        <w:t xml:space="preserve"> </w:t>
-      </w:r>
-      <w:proofErr w:type="spellStart"/>
-      <w:r>
-        <w:rPr>
-          <w:rFonts w:ascii="Times New Roman" w:hAnsi="Times New Roman" w:cs="Times New Roman"/>
-          <w:lang w:val="tr-TR"/>
-        </w:rPr>
-        <w:t>create</w:t>
-      </w:r>
-      <w:proofErr w:type="spellEnd"/>
-      <w:r>
-        <w:rPr>
-          <w:rFonts w:ascii="Times New Roman" w:hAnsi="Times New Roman" w:cs="Times New Roman"/>
-          <w:lang w:val="tr-TR"/>
-        </w:rPr>
-        <w:t xml:space="preserve"> a 30 </w:t>
-      </w:r>
-      <w:proofErr w:type="spellStart"/>
-      <w:r>
-        <w:rPr>
-          <w:rFonts w:ascii="Times New Roman" w:hAnsi="Times New Roman" w:cs="Times New Roman"/>
-          <w:lang w:val="tr-TR"/>
-        </w:rPr>
-        <w:t>degree</w:t>
-      </w:r>
-      <w:proofErr w:type="spellEnd"/>
-      <w:r>
-        <w:rPr>
-          <w:rFonts w:ascii="Times New Roman" w:hAnsi="Times New Roman" w:cs="Times New Roman"/>
-          <w:lang w:val="tr-TR"/>
-        </w:rPr>
-        <w:t xml:space="preserve"> </w:t>
-      </w:r>
-      <w:proofErr w:type="spellStart"/>
-      <w:proofErr w:type="gramStart"/>
-      <w:r>
-        <w:rPr>
-          <w:rFonts w:ascii="Times New Roman" w:hAnsi="Times New Roman" w:cs="Times New Roman"/>
-          <w:lang w:val="tr-TR"/>
-        </w:rPr>
-        <w:t>phase</w:t>
-      </w:r>
-      <w:proofErr w:type="spellEnd"/>
-      <w:r>
-        <w:rPr>
-          <w:rFonts w:ascii="Times New Roman" w:hAnsi="Times New Roman" w:cs="Times New Roman"/>
-          <w:lang w:val="tr-TR"/>
-        </w:rPr>
-        <w:t xml:space="preserve">  </w:t>
-      </w:r>
-      <w:proofErr w:type="spellStart"/>
-      <w:r>
-        <w:rPr>
-          <w:rFonts w:ascii="Times New Roman" w:hAnsi="Times New Roman" w:cs="Times New Roman"/>
-          <w:lang w:val="tr-TR"/>
-        </w:rPr>
-        <w:t>shift</w:t>
-      </w:r>
-      <w:proofErr w:type="spellEnd"/>
       <w:proofErr w:type="gramEnd"/>
       <w:r>
         <w:rPr>
           <w:rFonts w:ascii="Times New Roman" w:hAnsi="Times New Roman" w:cs="Times New Roman"/>
-          <w:lang w:val="tr-TR"/>
-        </w:rPr>
-        <w:t xml:space="preserve">. </w:t>
-      </w:r>
-      <w:proofErr w:type="spellStart"/>
-      <w:r>
-        <w:rPr>
-          <w:rFonts w:ascii="Times New Roman" w:hAnsi="Times New Roman" w:cs="Times New Roman"/>
-          <w:lang w:val="tr-TR"/>
-        </w:rPr>
-        <w:t>So</w:t>
-      </w:r>
-      <w:proofErr w:type="spellEnd"/>
-      <w:r>
-        <w:rPr>
-          <w:rFonts w:ascii="Times New Roman" w:hAnsi="Times New Roman" w:cs="Times New Roman"/>
-          <w:lang w:val="tr-TR"/>
-        </w:rPr>
-        <w:t xml:space="preserve">, </w:t>
-      </w:r>
-      <w:proofErr w:type="spellStart"/>
-      <w:r>
-        <w:rPr>
-          <w:rFonts w:ascii="Times New Roman" w:hAnsi="Times New Roman" w:cs="Times New Roman"/>
-          <w:lang w:val="tr-TR"/>
-        </w:rPr>
-        <w:t>six</w:t>
-      </w:r>
-      <w:proofErr w:type="spellEnd"/>
-      <w:r>
-        <w:rPr>
-          <w:rFonts w:ascii="Times New Roman" w:hAnsi="Times New Roman" w:cs="Times New Roman"/>
-          <w:lang w:val="tr-TR"/>
-        </w:rPr>
-        <w:t xml:space="preserve"> </w:t>
-      </w:r>
-      <w:proofErr w:type="spellStart"/>
-      <w:r>
-        <w:rPr>
-          <w:rFonts w:ascii="Times New Roman" w:hAnsi="Times New Roman" w:cs="Times New Roman"/>
-          <w:lang w:val="tr-TR"/>
-        </w:rPr>
-        <w:t>phase</w:t>
-      </w:r>
-      <w:proofErr w:type="spellEnd"/>
-      <w:r>
-        <w:rPr>
-          <w:rFonts w:ascii="Times New Roman" w:hAnsi="Times New Roman" w:cs="Times New Roman"/>
-          <w:lang w:val="tr-TR"/>
-        </w:rPr>
-        <w:t xml:space="preserve"> is </w:t>
-      </w:r>
-      <w:proofErr w:type="spellStart"/>
-      <w:r>
-        <w:rPr>
-          <w:rFonts w:ascii="Times New Roman" w:hAnsi="Times New Roman" w:cs="Times New Roman"/>
-          <w:lang w:val="tr-TR"/>
-        </w:rPr>
-        <w:t>created</w:t>
-      </w:r>
-      <w:proofErr w:type="spellEnd"/>
-      <w:r>
-        <w:rPr>
-          <w:rFonts w:ascii="Times New Roman" w:hAnsi="Times New Roman" w:cs="Times New Roman"/>
-          <w:lang w:val="tr-TR"/>
-        </w:rPr>
-        <w:t xml:space="preserve"> </w:t>
-      </w:r>
-      <w:proofErr w:type="spellStart"/>
-      <w:r>
-        <w:rPr>
-          <w:rFonts w:ascii="Times New Roman" w:hAnsi="Times New Roman" w:cs="Times New Roman"/>
-          <w:lang w:val="tr-TR"/>
-        </w:rPr>
-        <w:t>by</w:t>
-      </w:r>
-      <w:proofErr w:type="spellEnd"/>
-      <w:r>
-        <w:rPr>
-          <w:rFonts w:ascii="Times New Roman" w:hAnsi="Times New Roman" w:cs="Times New Roman"/>
-          <w:lang w:val="tr-TR"/>
-        </w:rPr>
-        <w:t xml:space="preserve"> </w:t>
-      </w:r>
-      <w:proofErr w:type="spellStart"/>
-      <w:r>
-        <w:rPr>
-          <w:rFonts w:ascii="Times New Roman" w:hAnsi="Times New Roman" w:cs="Times New Roman"/>
-          <w:lang w:val="tr-TR"/>
-        </w:rPr>
-        <w:t>using</w:t>
-      </w:r>
-      <w:proofErr w:type="spellEnd"/>
-      <w:r>
-        <w:rPr>
-          <w:rFonts w:ascii="Times New Roman" w:hAnsi="Times New Roman" w:cs="Times New Roman"/>
-          <w:lang w:val="tr-TR"/>
-        </w:rPr>
-        <w:t xml:space="preserve"> </w:t>
-      </w:r>
-      <w:proofErr w:type="spellStart"/>
-      <w:r>
-        <w:rPr>
-          <w:rFonts w:ascii="Times New Roman" w:hAnsi="Times New Roman" w:cs="Times New Roman"/>
-          <w:lang w:val="tr-TR"/>
-        </w:rPr>
-        <w:t>only</w:t>
-      </w:r>
-      <w:proofErr w:type="spellEnd"/>
-      <w:r>
-        <w:rPr>
-          <w:rFonts w:ascii="Times New Roman" w:hAnsi="Times New Roman" w:cs="Times New Roman"/>
-          <w:lang w:val="tr-TR"/>
-        </w:rPr>
-        <w:t xml:space="preserve"> 2 </w:t>
-      </w:r>
-      <w:proofErr w:type="spellStart"/>
-      <w:r>
-        <w:rPr>
-          <w:rFonts w:ascii="Times New Roman" w:hAnsi="Times New Roman" w:cs="Times New Roman"/>
-          <w:lang w:val="tr-TR"/>
-        </w:rPr>
-        <w:t>transformers</w:t>
-      </w:r>
-      <w:proofErr w:type="spellEnd"/>
-      <w:r>
-        <w:rPr>
-          <w:rFonts w:ascii="Times New Roman" w:hAnsi="Times New Roman" w:cs="Times New Roman"/>
-          <w:lang w:val="tr-TR"/>
-        </w:rPr>
-        <w:t xml:space="preserve"> </w:t>
-      </w:r>
-      <w:proofErr w:type="spellStart"/>
-      <w:r>
-        <w:rPr>
-          <w:rFonts w:ascii="Times New Roman" w:hAnsi="Times New Roman" w:cs="Times New Roman"/>
-          <w:lang w:val="tr-TR"/>
-        </w:rPr>
-        <w:t>and</w:t>
-      </w:r>
-      <w:proofErr w:type="spellEnd"/>
-      <w:r>
-        <w:rPr>
-          <w:rFonts w:ascii="Times New Roman" w:hAnsi="Times New Roman" w:cs="Times New Roman"/>
-          <w:lang w:val="tr-TR"/>
-        </w:rPr>
-        <w:t xml:space="preserve"> </w:t>
-      </w:r>
-      <w:proofErr w:type="spellStart"/>
-      <w:r>
-        <w:rPr>
-          <w:rFonts w:ascii="Times New Roman" w:hAnsi="Times New Roman" w:cs="Times New Roman"/>
-          <w:lang w:val="tr-TR"/>
-        </w:rPr>
-        <w:t>three</w:t>
-      </w:r>
-      <w:proofErr w:type="spellEnd"/>
-      <w:r>
-        <w:rPr>
-          <w:rFonts w:ascii="Times New Roman" w:hAnsi="Times New Roman" w:cs="Times New Roman"/>
-          <w:lang w:val="tr-TR"/>
-        </w:rPr>
-        <w:t xml:space="preserve"> </w:t>
-      </w:r>
-      <w:proofErr w:type="spellStart"/>
-      <w:r>
-        <w:rPr>
-          <w:rFonts w:ascii="Times New Roman" w:hAnsi="Times New Roman" w:cs="Times New Roman"/>
-          <w:lang w:val="tr-TR"/>
-        </w:rPr>
-        <w:t>phase</w:t>
-      </w:r>
-      <w:proofErr w:type="spellEnd"/>
-      <w:r>
-        <w:rPr>
-          <w:rFonts w:ascii="Times New Roman" w:hAnsi="Times New Roman" w:cs="Times New Roman"/>
-          <w:lang w:val="tr-TR"/>
-        </w:rPr>
-        <w:t xml:space="preserve"> </w:t>
-      </w:r>
-      <w:proofErr w:type="spellStart"/>
-      <w:r>
-        <w:rPr>
-          <w:rFonts w:ascii="Times New Roman" w:hAnsi="Times New Roman" w:cs="Times New Roman"/>
-          <w:lang w:val="tr-TR"/>
-        </w:rPr>
-        <w:t>sources</w:t>
-      </w:r>
-      <w:proofErr w:type="spellEnd"/>
-      <w:r>
-        <w:rPr>
-          <w:rFonts w:ascii="Times New Roman" w:hAnsi="Times New Roman" w:cs="Times New Roman"/>
-          <w:lang w:val="tr-TR"/>
-        </w:rPr>
-        <w:t xml:space="preserve">. </w:t>
-      </w:r>
-    </w:p>
-    <w:p>
-      <w:pPr>
-        <w:rPr>
-          <w:rFonts w:ascii="Times New Roman" w:hAnsi="Times New Roman" w:cs="Times New Roman"/>
-          <w:lang w:val="tr-TR"/>
-        </w:rPr>
-      </w:pPr>
-    </w:p>
-    <w:p>
-      <w:pPr>
-        <w:rPr>
-          <w:rFonts w:ascii="Times New Roman" w:hAnsi="Times New Roman" w:cs="Times New Roman"/>
-          <w:lang w:val="tr-TR"/>
-        </w:rPr>
-      </w:pPr>
-      <w:proofErr w:type="spellStart"/>
-      <w:r>
-        <w:rPr>
-          <w:rFonts w:ascii="Times New Roman" w:hAnsi="Times New Roman" w:cs="Times New Roman"/>
-          <w:lang w:val="tr-TR"/>
-        </w:rPr>
-        <w:t>Dc</w:t>
-      </w:r>
-      <w:proofErr w:type="spellEnd"/>
-      <w:r>
-        <w:rPr>
-          <w:rFonts w:ascii="Times New Roman" w:hAnsi="Times New Roman" w:cs="Times New Roman"/>
-          <w:lang w:val="tr-TR"/>
-        </w:rPr>
-        <w:t xml:space="preserve"> </w:t>
-      </w:r>
-      <w:proofErr w:type="spellStart"/>
-      <w:r>
-        <w:rPr>
-          <w:rFonts w:ascii="Times New Roman" w:hAnsi="Times New Roman" w:cs="Times New Roman"/>
-          <w:lang w:val="tr-TR"/>
-        </w:rPr>
-        <w:t>output</w:t>
-      </w:r>
-      <w:proofErr w:type="spellEnd"/>
-      <w:r>
-        <w:rPr>
-          <w:rFonts w:ascii="Times New Roman" w:hAnsi="Times New Roman" w:cs="Times New Roman"/>
-          <w:lang w:val="tr-TR"/>
-        </w:rPr>
-        <w:t xml:space="preserve"> of </w:t>
-      </w:r>
-      <w:proofErr w:type="spellStart"/>
-      <w:r>
-        <w:rPr>
-          <w:rFonts w:ascii="Times New Roman" w:hAnsi="Times New Roman" w:cs="Times New Roman"/>
-          <w:lang w:val="tr-TR"/>
-        </w:rPr>
-        <w:t>the</w:t>
-      </w:r>
-      <w:proofErr w:type="spellEnd"/>
-      <w:r>
-        <w:rPr>
-          <w:rFonts w:ascii="Times New Roman" w:hAnsi="Times New Roman" w:cs="Times New Roman"/>
-          <w:lang w:val="tr-TR"/>
-        </w:rPr>
-        <w:t xml:space="preserve"> 12- </w:t>
-      </w:r>
-      <w:proofErr w:type="spellStart"/>
-      <w:r>
-        <w:rPr>
-          <w:rFonts w:ascii="Times New Roman" w:hAnsi="Times New Roman" w:cs="Times New Roman"/>
-          <w:lang w:val="tr-TR"/>
-        </w:rPr>
-        <w:t>pulse</w:t>
-      </w:r>
-      <w:proofErr w:type="spellEnd"/>
-      <w:r>
-        <w:rPr>
-          <w:rFonts w:ascii="Times New Roman" w:hAnsi="Times New Roman" w:cs="Times New Roman"/>
-          <w:lang w:val="tr-TR"/>
-        </w:rPr>
-        <w:t xml:space="preserve"> </w:t>
-      </w:r>
-      <w:proofErr w:type="spellStart"/>
-      <w:r>
-        <w:rPr>
-          <w:rFonts w:ascii="Times New Roman" w:hAnsi="Times New Roman" w:cs="Times New Roman"/>
-          <w:lang w:val="tr-TR"/>
-        </w:rPr>
-        <w:t>rectifier</w:t>
-      </w:r>
-      <w:proofErr w:type="spellEnd"/>
-      <w:r>
-        <w:rPr>
-          <w:rFonts w:ascii="Times New Roman" w:hAnsi="Times New Roman" w:cs="Times New Roman"/>
-          <w:lang w:val="tr-TR"/>
-        </w:rPr>
-        <w:t xml:space="preserve"> is </w:t>
-      </w:r>
-      <w:proofErr w:type="spellStart"/>
-      <w:r>
-        <w:rPr>
-          <w:rFonts w:ascii="Times New Roman" w:hAnsi="Times New Roman" w:cs="Times New Roman"/>
-          <w:lang w:val="tr-TR"/>
-        </w:rPr>
-        <w:t>the</w:t>
-      </w:r>
-      <w:proofErr w:type="spellEnd"/>
-      <w:r>
-        <w:rPr>
-          <w:rFonts w:ascii="Times New Roman" w:hAnsi="Times New Roman" w:cs="Times New Roman"/>
-          <w:lang w:val="tr-TR"/>
-        </w:rPr>
-        <w:t xml:space="preserve"> </w:t>
-      </w:r>
-      <w:proofErr w:type="spellStart"/>
-      <w:r>
-        <w:rPr>
-          <w:rFonts w:ascii="Times New Roman" w:hAnsi="Times New Roman" w:cs="Times New Roman"/>
-          <w:lang w:val="tr-TR"/>
-        </w:rPr>
-        <w:t>sum</w:t>
-      </w:r>
-      <w:proofErr w:type="spellEnd"/>
-      <w:r>
-        <w:rPr>
-          <w:rFonts w:ascii="Times New Roman" w:hAnsi="Times New Roman" w:cs="Times New Roman"/>
-          <w:lang w:val="tr-TR"/>
-        </w:rPr>
-        <w:t xml:space="preserve"> of 2 </w:t>
-      </w:r>
-      <w:proofErr w:type="spellStart"/>
-      <w:r>
-        <w:rPr>
-          <w:rFonts w:ascii="Times New Roman" w:hAnsi="Times New Roman" w:cs="Times New Roman"/>
-          <w:lang w:val="tr-TR"/>
-        </w:rPr>
-        <w:t>rectifying</w:t>
-      </w:r>
-      <w:proofErr w:type="spellEnd"/>
-      <w:r>
-        <w:rPr>
-          <w:rFonts w:ascii="Times New Roman" w:hAnsi="Times New Roman" w:cs="Times New Roman"/>
-          <w:lang w:val="tr-TR"/>
-        </w:rPr>
-        <w:t xml:space="preserve"> </w:t>
-      </w:r>
-      <w:proofErr w:type="spellStart"/>
-      <w:r>
-        <w:rPr>
-          <w:rFonts w:ascii="Times New Roman" w:hAnsi="Times New Roman" w:cs="Times New Roman"/>
-          <w:lang w:val="tr-TR"/>
-        </w:rPr>
-        <w:t>unit</w:t>
-      </w:r>
-      <w:proofErr w:type="spellEnd"/>
-      <w:r>
-        <w:rPr>
-          <w:rFonts w:ascii="Times New Roman" w:hAnsi="Times New Roman" w:cs="Times New Roman"/>
-          <w:lang w:val="tr-TR"/>
-        </w:rPr>
-        <w:t xml:space="preserve">, </w:t>
-      </w:r>
-      <w:proofErr w:type="spellStart"/>
-      <w:r>
-        <w:rPr>
-          <w:rFonts w:ascii="Times New Roman" w:hAnsi="Times New Roman" w:cs="Times New Roman"/>
-          <w:lang w:val="tr-TR"/>
-        </w:rPr>
-        <w:t>one</w:t>
-      </w:r>
-      <w:proofErr w:type="spellEnd"/>
-      <w:r>
-        <w:rPr>
-          <w:rFonts w:ascii="Times New Roman" w:hAnsi="Times New Roman" w:cs="Times New Roman"/>
-          <w:lang w:val="tr-TR"/>
-        </w:rPr>
-        <w:t xml:space="preserve"> is 30 </w:t>
-      </w:r>
-      <w:proofErr w:type="spellStart"/>
-      <w:r>
-        <w:rPr>
-          <w:rFonts w:ascii="Times New Roman" w:hAnsi="Times New Roman" w:cs="Times New Roman"/>
-          <w:lang w:val="tr-TR"/>
-        </w:rPr>
-        <w:t>degree</w:t>
-      </w:r>
-      <w:proofErr w:type="spellEnd"/>
-      <w:r>
-        <w:rPr>
-          <w:rFonts w:ascii="Times New Roman" w:hAnsi="Times New Roman" w:cs="Times New Roman"/>
-          <w:lang w:val="tr-TR"/>
-        </w:rPr>
-        <w:t xml:space="preserve"> </w:t>
-      </w:r>
-      <w:proofErr w:type="spellStart"/>
-      <w:r>
-        <w:rPr>
-          <w:rFonts w:ascii="Times New Roman" w:hAnsi="Times New Roman" w:cs="Times New Roman"/>
-          <w:lang w:val="tr-TR"/>
-        </w:rPr>
-        <w:t>shifted</w:t>
-      </w:r>
-      <w:proofErr w:type="spellEnd"/>
-      <w:r>
-        <w:rPr>
-          <w:rFonts w:ascii="Times New Roman" w:hAnsi="Times New Roman" w:cs="Times New Roman"/>
-          <w:lang w:val="tr-TR"/>
-        </w:rPr>
-        <w:t xml:space="preserve">. </w:t>
+        </w:rPr>
+        <w:t xml:space="preserve"> is created by using only 2 transformers and three phase sources. </w:t>
+      </w:r>
+    </w:p>
+    <w:p>
+      <w:pPr>
+        <w:rPr>
+          <w:rFonts w:ascii="Times New Roman" w:hAnsi="Times New Roman" w:cs="Times New Roman"/>
+        </w:rPr>
+      </w:pPr>
+    </w:p>
+    <w:p>
+      <w:pPr>
+        <w:rPr>
+          <w:rFonts w:ascii="Times New Roman" w:hAnsi="Times New Roman" w:cs="Times New Roman"/>
+        </w:rPr>
+      </w:pPr>
+      <w:r>
+        <w:rPr>
+          <w:rFonts w:ascii="Times New Roman" w:hAnsi="Times New Roman" w:cs="Times New Roman"/>
+        </w:rPr>
+        <w:t xml:space="preserve">Dc output of the 12- pulse rectifier is the sum of 2 rectifying unit, one is 30 degree shifted. </w:t>
       </w:r>
     </w:p>
     <w:p>
@@ -9477,7 +8509,7 @@
       <w:r>
         <w:rPr>
           <w:noProof/>
-          <w:lang w:val="tr-TR" w:eastAsia="tr-TR"/>
+          <w:lang w:eastAsia="tr-TR"/>
         </w:rPr>
         <w:drawing>
           <wp:inline distT="0" distB="0" distL="0" distR="0" wp14:anchorId="1A2F48A0" wp14:editId="2301F227">
@@ -9539,2080 +8571,165 @@
         <w:fldChar w:fldCharType="end"/>
       </w:r>
     </w:p>
-    <w:p>
-      <w:pPr>
-        <w:rPr>
-          <w:lang w:val="tr-TR"/>
-        </w:rPr>
-      </w:pPr>
-    </w:p>
-    <w:p>
-      <w:pPr>
-        <w:rPr>
-          <w:rFonts w:ascii="Times New Roman" w:hAnsi="Times New Roman" w:cs="Times New Roman"/>
-          <w:lang w:val="tr-TR"/>
-        </w:rPr>
-      </w:pPr>
-      <w:proofErr w:type="spellStart"/>
-      <w:r>
-        <w:rPr>
-          <w:rFonts w:ascii="Times New Roman" w:hAnsi="Times New Roman" w:cs="Times New Roman"/>
-          <w:lang w:val="tr-TR"/>
-        </w:rPr>
-        <w:t>For</w:t>
-      </w:r>
-      <w:proofErr w:type="spellEnd"/>
-      <w:r>
-        <w:rPr>
-          <w:rFonts w:ascii="Times New Roman" w:hAnsi="Times New Roman" w:cs="Times New Roman"/>
-          <w:lang w:val="tr-TR"/>
-        </w:rPr>
-        <w:t xml:space="preserve"> </w:t>
-      </w:r>
-      <w:proofErr w:type="spellStart"/>
-      <w:r>
-        <w:rPr>
-          <w:rFonts w:ascii="Times New Roman" w:hAnsi="Times New Roman" w:cs="Times New Roman"/>
-          <w:lang w:val="tr-TR"/>
-        </w:rPr>
-        <w:t>diode</w:t>
-      </w:r>
-      <w:proofErr w:type="spellEnd"/>
-      <w:r>
-        <w:rPr>
-          <w:rFonts w:ascii="Times New Roman" w:hAnsi="Times New Roman" w:cs="Times New Roman"/>
-          <w:lang w:val="tr-TR"/>
-        </w:rPr>
-        <w:t xml:space="preserve"> </w:t>
-      </w:r>
-      <w:proofErr w:type="spellStart"/>
-      <w:r>
-        <w:rPr>
-          <w:rFonts w:ascii="Times New Roman" w:hAnsi="Times New Roman" w:cs="Times New Roman"/>
-          <w:lang w:val="tr-TR"/>
+    <w:p/>
+    <w:p>
+      <w:pPr>
+        <w:rPr>
+          <w:rFonts w:ascii="Times New Roman" w:hAnsi="Times New Roman" w:cs="Times New Roman"/>
+        </w:rPr>
+      </w:pPr>
+      <w:r>
+        <w:rPr>
+          <w:rFonts w:ascii="Times New Roman" w:hAnsi="Times New Roman" w:cs="Times New Roman"/>
+        </w:rPr>
+        <w:t>For diode rectifier, firing angle is zero.  Equation 1 shows that average output voltage is bigger than full bridge diode rectifier.</w:t>
+      </w:r>
+    </w:p>
+    <w:p>
+      <w:pPr>
+        <w:rPr>
+          <w:rFonts w:ascii="Times New Roman" w:hAnsi="Times New Roman" w:cs="Times New Roman"/>
+        </w:rPr>
+      </w:pPr>
+      <w:r>
+        <w:rPr>
+          <w:rFonts w:ascii="Times New Roman" w:hAnsi="Times New Roman" w:cs="Times New Roman"/>
+        </w:rPr>
+        <w:t>Kinds of this topology are used in the high voltage DC application. Output level is increasing and ripple is decreasing without using capacitance and inductance filter. For the HV DC rectifying, filtering to output requires more cost components like capacitor and inductor.</w:t>
+      </w:r>
+    </w:p>
+    <w:p>
+      <w:pPr>
+        <w:rPr>
+          <w:rFonts w:ascii="Times New Roman" w:hAnsi="Times New Roman" w:cs="Times New Roman"/>
+        </w:rPr>
+      </w:pPr>
+      <w:r>
+        <w:rPr>
+          <w:rFonts w:ascii="Times New Roman" w:hAnsi="Times New Roman" w:cs="Times New Roman"/>
+        </w:rPr>
+        <w:t xml:space="preserve">The </w:t>
+      </w:r>
+      <w:proofErr w:type="spellStart"/>
+      <w:r>
+        <w:rPr>
+          <w:rFonts w:ascii="Times New Roman" w:hAnsi="Times New Roman" w:cs="Times New Roman"/>
+        </w:rPr>
+        <w:t>multi phase</w:t>
+      </w:r>
+      <w:proofErr w:type="spellEnd"/>
+      <w:r>
+        <w:rPr>
+          <w:rFonts w:ascii="Times New Roman" w:hAnsi="Times New Roman" w:cs="Times New Roman"/>
+        </w:rPr>
+        <w:t xml:space="preserve"> converters like 12 pulse branch single-way and bridge rectifier.  Some converters are 3 phase single way, 6 phase single phase, 6 pulse bridge</w:t>
+      </w:r>
+      <w:r>
+        <w:rPr>
+          <w:rFonts w:ascii="Times New Roman" w:hAnsi="Times New Roman" w:cs="Times New Roman"/>
+        </w:rPr>
+        <w:t xml:space="preserve">, 24 pulse and 48 pulse bridge </w:t>
+      </w:r>
+      <w:proofErr w:type="gramStart"/>
+      <w:r>
+        <w:rPr>
+          <w:rFonts w:ascii="Times New Roman" w:hAnsi="Times New Roman" w:cs="Times New Roman"/>
         </w:rPr>
         <w:t>rectifier</w:t>
       </w:r>
-      <w:proofErr w:type="spellEnd"/>
-      <w:r>
-        <w:rPr>
-          <w:rFonts w:ascii="Times New Roman" w:hAnsi="Times New Roman" w:cs="Times New Roman"/>
-          <w:lang w:val="tr-TR"/>
-        </w:rPr>
-        <w:t xml:space="preserve">, </w:t>
-      </w:r>
-      <w:proofErr w:type="spellStart"/>
-      <w:r>
-        <w:rPr>
-          <w:rFonts w:ascii="Times New Roman" w:hAnsi="Times New Roman" w:cs="Times New Roman"/>
-          <w:lang w:val="tr-TR"/>
-        </w:rPr>
-        <w:t>firing</w:t>
-      </w:r>
-      <w:proofErr w:type="spellEnd"/>
-      <w:r>
-        <w:rPr>
-          <w:rFonts w:ascii="Times New Roman" w:hAnsi="Times New Roman" w:cs="Times New Roman"/>
-          <w:lang w:val="tr-TR"/>
-        </w:rPr>
-        <w:t xml:space="preserve"> </w:t>
-      </w:r>
-      <w:proofErr w:type="spellStart"/>
-      <w:r>
-        <w:rPr>
-          <w:rFonts w:ascii="Times New Roman" w:hAnsi="Times New Roman" w:cs="Times New Roman"/>
-          <w:lang w:val="tr-TR"/>
-        </w:rPr>
-        <w:t>angle</w:t>
-      </w:r>
-      <w:proofErr w:type="spellEnd"/>
-      <w:r>
-        <w:rPr>
-          <w:rFonts w:ascii="Times New Roman" w:hAnsi="Times New Roman" w:cs="Times New Roman"/>
-          <w:lang w:val="tr-TR"/>
-        </w:rPr>
-        <w:t xml:space="preserve"> is </w:t>
-      </w:r>
-      <w:proofErr w:type="spellStart"/>
-      <w:r>
-        <w:rPr>
-          <w:rFonts w:ascii="Times New Roman" w:hAnsi="Times New Roman" w:cs="Times New Roman"/>
-          <w:lang w:val="tr-TR"/>
-        </w:rPr>
-        <w:t>zero</w:t>
-      </w:r>
-      <w:proofErr w:type="spellEnd"/>
-      <w:r>
-        <w:rPr>
-          <w:rFonts w:ascii="Times New Roman" w:hAnsi="Times New Roman" w:cs="Times New Roman"/>
-          <w:lang w:val="tr-TR"/>
-        </w:rPr>
-        <w:t xml:space="preserve">.  </w:t>
-      </w:r>
-      <w:proofErr w:type="spellStart"/>
-      <w:r>
-        <w:rPr>
-          <w:rFonts w:ascii="Times New Roman" w:hAnsi="Times New Roman" w:cs="Times New Roman"/>
-          <w:lang w:val="tr-TR"/>
-        </w:rPr>
-        <w:t>Equation</w:t>
-      </w:r>
-      <w:proofErr w:type="spellEnd"/>
-      <w:r>
-        <w:rPr>
-          <w:rFonts w:ascii="Times New Roman" w:hAnsi="Times New Roman" w:cs="Times New Roman"/>
-          <w:lang w:val="tr-TR"/>
-        </w:rPr>
-        <w:t xml:space="preserve"> 1 </w:t>
-      </w:r>
-      <w:proofErr w:type="spellStart"/>
-      <w:r>
-        <w:rPr>
-          <w:rFonts w:ascii="Times New Roman" w:hAnsi="Times New Roman" w:cs="Times New Roman"/>
-          <w:lang w:val="tr-TR"/>
-        </w:rPr>
-        <w:t>shows</w:t>
-      </w:r>
-      <w:proofErr w:type="spellEnd"/>
-      <w:r>
-        <w:rPr>
-          <w:rFonts w:ascii="Times New Roman" w:hAnsi="Times New Roman" w:cs="Times New Roman"/>
-          <w:lang w:val="tr-TR"/>
-        </w:rPr>
-        <w:t xml:space="preserve"> </w:t>
-      </w:r>
-      <w:proofErr w:type="spellStart"/>
-      <w:r>
-        <w:rPr>
-          <w:rFonts w:ascii="Times New Roman" w:hAnsi="Times New Roman" w:cs="Times New Roman"/>
-          <w:lang w:val="tr-TR"/>
-        </w:rPr>
-        <w:t>that</w:t>
-      </w:r>
-      <w:proofErr w:type="spellEnd"/>
-      <w:r>
-        <w:rPr>
-          <w:rFonts w:ascii="Times New Roman" w:hAnsi="Times New Roman" w:cs="Times New Roman"/>
-          <w:lang w:val="tr-TR"/>
-        </w:rPr>
-        <w:t xml:space="preserve"> </w:t>
-      </w:r>
-      <w:proofErr w:type="spellStart"/>
-      <w:r>
-        <w:rPr>
-          <w:rFonts w:ascii="Times New Roman" w:hAnsi="Times New Roman" w:cs="Times New Roman"/>
-          <w:lang w:val="tr-TR"/>
-        </w:rPr>
-        <w:t>average</w:t>
-      </w:r>
-      <w:proofErr w:type="spellEnd"/>
-      <w:r>
-        <w:rPr>
-          <w:rFonts w:ascii="Times New Roman" w:hAnsi="Times New Roman" w:cs="Times New Roman"/>
-          <w:lang w:val="tr-TR"/>
-        </w:rPr>
-        <w:t xml:space="preserve"> </w:t>
-      </w:r>
-      <w:proofErr w:type="spellStart"/>
-      <w:r>
-        <w:rPr>
-          <w:rFonts w:ascii="Times New Roman" w:hAnsi="Times New Roman" w:cs="Times New Roman"/>
-          <w:lang w:val="tr-TR"/>
-        </w:rPr>
-        <w:t>output</w:t>
-      </w:r>
-      <w:proofErr w:type="spellEnd"/>
-      <w:r>
-        <w:rPr>
-          <w:rFonts w:ascii="Times New Roman" w:hAnsi="Times New Roman" w:cs="Times New Roman"/>
-          <w:lang w:val="tr-TR"/>
-        </w:rPr>
-        <w:t xml:space="preserve"> </w:t>
-      </w:r>
-      <w:proofErr w:type="spellStart"/>
-      <w:r>
-        <w:rPr>
-          <w:rFonts w:ascii="Times New Roman" w:hAnsi="Times New Roman" w:cs="Times New Roman"/>
-          <w:lang w:val="tr-TR"/>
-        </w:rPr>
-        <w:t>voltage</w:t>
-      </w:r>
-      <w:proofErr w:type="spellEnd"/>
-      <w:r>
-        <w:rPr>
-          <w:rFonts w:ascii="Times New Roman" w:hAnsi="Times New Roman" w:cs="Times New Roman"/>
-          <w:lang w:val="tr-TR"/>
-        </w:rPr>
-        <w:t xml:space="preserve"> is </w:t>
-      </w:r>
-      <w:proofErr w:type="spellStart"/>
-      <w:r>
-        <w:rPr>
-          <w:rFonts w:ascii="Times New Roman" w:hAnsi="Times New Roman" w:cs="Times New Roman"/>
-          <w:lang w:val="tr-TR"/>
-        </w:rPr>
-        <w:t>bigger</w:t>
-      </w:r>
-      <w:proofErr w:type="spellEnd"/>
-      <w:r>
-        <w:rPr>
-          <w:rFonts w:ascii="Times New Roman" w:hAnsi="Times New Roman" w:cs="Times New Roman"/>
-          <w:lang w:val="tr-TR"/>
-        </w:rPr>
-        <w:t xml:space="preserve"> </w:t>
-      </w:r>
-      <w:proofErr w:type="spellStart"/>
-      <w:r>
-        <w:rPr>
-          <w:rFonts w:ascii="Times New Roman" w:hAnsi="Times New Roman" w:cs="Times New Roman"/>
-          <w:lang w:val="tr-TR"/>
-        </w:rPr>
-        <w:t>than</w:t>
-      </w:r>
-      <w:proofErr w:type="spellEnd"/>
-      <w:r>
-        <w:rPr>
-          <w:rFonts w:ascii="Times New Roman" w:hAnsi="Times New Roman" w:cs="Times New Roman"/>
-          <w:lang w:val="tr-TR"/>
-        </w:rPr>
-        <w:t xml:space="preserve"> </w:t>
-      </w:r>
-      <w:proofErr w:type="spellStart"/>
-      <w:r>
-        <w:rPr>
-          <w:rFonts w:ascii="Times New Roman" w:hAnsi="Times New Roman" w:cs="Times New Roman"/>
-          <w:lang w:val="tr-TR"/>
-        </w:rPr>
-        <w:t>full</w:t>
-      </w:r>
-      <w:proofErr w:type="spellEnd"/>
-      <w:r>
-        <w:rPr>
-          <w:rFonts w:ascii="Times New Roman" w:hAnsi="Times New Roman" w:cs="Times New Roman"/>
-          <w:lang w:val="tr-TR"/>
-        </w:rPr>
-        <w:t xml:space="preserve"> </w:t>
-      </w:r>
-      <w:proofErr w:type="spellStart"/>
-      <w:r>
-        <w:rPr>
-          <w:rFonts w:ascii="Times New Roman" w:hAnsi="Times New Roman" w:cs="Times New Roman"/>
-          <w:lang w:val="tr-TR"/>
-        </w:rPr>
-        <w:t>bridge</w:t>
-      </w:r>
-      <w:proofErr w:type="spellEnd"/>
-      <w:r>
-        <w:rPr>
-          <w:rFonts w:ascii="Times New Roman" w:hAnsi="Times New Roman" w:cs="Times New Roman"/>
-          <w:lang w:val="tr-TR"/>
-        </w:rPr>
-        <w:t xml:space="preserve"> </w:t>
-      </w:r>
-      <w:proofErr w:type="spellStart"/>
-      <w:r>
-        <w:rPr>
-          <w:rFonts w:ascii="Times New Roman" w:hAnsi="Times New Roman" w:cs="Times New Roman"/>
-          <w:lang w:val="tr-TR"/>
-        </w:rPr>
-        <w:t>diode</w:t>
-      </w:r>
-      <w:proofErr w:type="spellEnd"/>
-      <w:r>
-        <w:rPr>
-          <w:rFonts w:ascii="Times New Roman" w:hAnsi="Times New Roman" w:cs="Times New Roman"/>
-          <w:lang w:val="tr-TR"/>
-        </w:rPr>
-        <w:t xml:space="preserve"> </w:t>
-      </w:r>
-      <w:proofErr w:type="spellStart"/>
-      <w:r>
-        <w:rPr>
-          <w:rFonts w:ascii="Times New Roman" w:hAnsi="Times New Roman" w:cs="Times New Roman"/>
-          <w:lang w:val="tr-TR"/>
-        </w:rPr>
-        <w:t>rectifier</w:t>
-      </w:r>
-      <w:proofErr w:type="spellEnd"/>
-      <w:r>
-        <w:rPr>
-          <w:rFonts w:ascii="Times New Roman" w:hAnsi="Times New Roman" w:cs="Times New Roman"/>
-          <w:lang w:val="tr-TR"/>
-        </w:rPr>
-        <w:t>.</w:t>
-      </w:r>
-    </w:p>
-    <w:p>
-      <w:pPr>
-        <w:rPr>
-          <w:rFonts w:ascii="Times New Roman" w:hAnsi="Times New Roman" w:cs="Times New Roman"/>
-          <w:lang w:val="tr-TR"/>
-        </w:rPr>
-      </w:pPr>
-      <w:proofErr w:type="spellStart"/>
-      <w:r>
-        <w:rPr>
-          <w:rFonts w:ascii="Times New Roman" w:hAnsi="Times New Roman" w:cs="Times New Roman"/>
-          <w:lang w:val="tr-TR"/>
-        </w:rPr>
-        <w:t>Kinds</w:t>
-      </w:r>
-      <w:proofErr w:type="spellEnd"/>
-      <w:r>
-        <w:rPr>
-          <w:rFonts w:ascii="Times New Roman" w:hAnsi="Times New Roman" w:cs="Times New Roman"/>
-          <w:lang w:val="tr-TR"/>
-        </w:rPr>
-        <w:t xml:space="preserve"> of </w:t>
-      </w:r>
-      <w:proofErr w:type="spellStart"/>
-      <w:r>
-        <w:rPr>
-          <w:rFonts w:ascii="Times New Roman" w:hAnsi="Times New Roman" w:cs="Times New Roman"/>
-          <w:lang w:val="tr-TR"/>
-        </w:rPr>
-        <w:t>this</w:t>
-      </w:r>
-      <w:proofErr w:type="spellEnd"/>
-      <w:r>
-        <w:rPr>
-          <w:rFonts w:ascii="Times New Roman" w:hAnsi="Times New Roman" w:cs="Times New Roman"/>
-          <w:lang w:val="tr-TR"/>
-        </w:rPr>
-        <w:t xml:space="preserve"> </w:t>
-      </w:r>
-      <w:proofErr w:type="spellStart"/>
-      <w:r>
-        <w:rPr>
-          <w:rFonts w:ascii="Times New Roman" w:hAnsi="Times New Roman" w:cs="Times New Roman"/>
-          <w:lang w:val="tr-TR"/>
-        </w:rPr>
-        <w:t>topology</w:t>
-      </w:r>
-      <w:proofErr w:type="spellEnd"/>
-      <w:r>
-        <w:rPr>
-          <w:rFonts w:ascii="Times New Roman" w:hAnsi="Times New Roman" w:cs="Times New Roman"/>
-          <w:lang w:val="tr-TR"/>
-        </w:rPr>
-        <w:t xml:space="preserve"> </w:t>
-      </w:r>
-      <w:proofErr w:type="spellStart"/>
-      <w:r>
-        <w:rPr>
-          <w:rFonts w:ascii="Times New Roman" w:hAnsi="Times New Roman" w:cs="Times New Roman"/>
-          <w:lang w:val="tr-TR"/>
-        </w:rPr>
-        <w:t>are</w:t>
-      </w:r>
-      <w:proofErr w:type="spellEnd"/>
-      <w:r>
-        <w:rPr>
-          <w:rFonts w:ascii="Times New Roman" w:hAnsi="Times New Roman" w:cs="Times New Roman"/>
-          <w:lang w:val="tr-TR"/>
-        </w:rPr>
-        <w:t xml:space="preserve"> </w:t>
-      </w:r>
-      <w:proofErr w:type="spellStart"/>
-      <w:r>
-        <w:rPr>
-          <w:rFonts w:ascii="Times New Roman" w:hAnsi="Times New Roman" w:cs="Times New Roman"/>
-          <w:lang w:val="tr-TR"/>
-        </w:rPr>
-        <w:t>used</w:t>
-      </w:r>
-      <w:proofErr w:type="spellEnd"/>
-      <w:r>
-        <w:rPr>
-          <w:rFonts w:ascii="Times New Roman" w:hAnsi="Times New Roman" w:cs="Times New Roman"/>
-          <w:lang w:val="tr-TR"/>
-        </w:rPr>
-        <w:t xml:space="preserve"> in </w:t>
-      </w:r>
-      <w:proofErr w:type="spellStart"/>
-      <w:r>
-        <w:rPr>
-          <w:rFonts w:ascii="Times New Roman" w:hAnsi="Times New Roman" w:cs="Times New Roman"/>
-          <w:lang w:val="tr-TR"/>
-        </w:rPr>
-        <w:t>the</w:t>
-      </w:r>
-      <w:proofErr w:type="spellEnd"/>
-      <w:r>
-        <w:rPr>
-          <w:rFonts w:ascii="Times New Roman" w:hAnsi="Times New Roman" w:cs="Times New Roman"/>
-          <w:lang w:val="tr-TR"/>
-        </w:rPr>
-        <w:t xml:space="preserve"> </w:t>
-      </w:r>
-      <w:proofErr w:type="spellStart"/>
-      <w:r>
-        <w:rPr>
-          <w:rFonts w:ascii="Times New Roman" w:hAnsi="Times New Roman" w:cs="Times New Roman"/>
-          <w:lang w:val="tr-TR"/>
-        </w:rPr>
-        <w:t>high</w:t>
-      </w:r>
-      <w:proofErr w:type="spellEnd"/>
-      <w:r>
-        <w:rPr>
-          <w:rFonts w:ascii="Times New Roman" w:hAnsi="Times New Roman" w:cs="Times New Roman"/>
-          <w:lang w:val="tr-TR"/>
-        </w:rPr>
-        <w:t xml:space="preserve"> </w:t>
-      </w:r>
-      <w:proofErr w:type="spellStart"/>
-      <w:r>
-        <w:rPr>
-          <w:rFonts w:ascii="Times New Roman" w:hAnsi="Times New Roman" w:cs="Times New Roman"/>
-          <w:lang w:val="tr-TR"/>
-        </w:rPr>
-        <w:t>voltage</w:t>
-      </w:r>
-      <w:proofErr w:type="spellEnd"/>
-      <w:r>
-        <w:rPr>
-          <w:rFonts w:ascii="Times New Roman" w:hAnsi="Times New Roman" w:cs="Times New Roman"/>
-          <w:lang w:val="tr-TR"/>
-        </w:rPr>
-        <w:t xml:space="preserve"> DC </w:t>
-      </w:r>
-      <w:proofErr w:type="spellStart"/>
-      <w:r>
-        <w:rPr>
-          <w:rFonts w:ascii="Times New Roman" w:hAnsi="Times New Roman" w:cs="Times New Roman"/>
-          <w:lang w:val="tr-TR"/>
-        </w:rPr>
-        <w:t>application</w:t>
-      </w:r>
-      <w:proofErr w:type="spellEnd"/>
-      <w:r>
-        <w:rPr>
-          <w:rFonts w:ascii="Times New Roman" w:hAnsi="Times New Roman" w:cs="Times New Roman"/>
-          <w:lang w:val="tr-TR"/>
-        </w:rPr>
-        <w:t xml:space="preserve">. </w:t>
-      </w:r>
-      <w:proofErr w:type="spellStart"/>
-      <w:r>
-        <w:rPr>
-          <w:rFonts w:ascii="Times New Roman" w:hAnsi="Times New Roman" w:cs="Times New Roman"/>
-          <w:lang w:val="tr-TR"/>
-        </w:rPr>
-        <w:t>Output</w:t>
-      </w:r>
-      <w:proofErr w:type="spellEnd"/>
-      <w:r>
-        <w:rPr>
-          <w:rFonts w:ascii="Times New Roman" w:hAnsi="Times New Roman" w:cs="Times New Roman"/>
-          <w:lang w:val="tr-TR"/>
-        </w:rPr>
-        <w:t xml:space="preserve"> </w:t>
-      </w:r>
-      <w:proofErr w:type="spellStart"/>
-      <w:r>
-        <w:rPr>
-          <w:rFonts w:ascii="Times New Roman" w:hAnsi="Times New Roman" w:cs="Times New Roman"/>
-          <w:lang w:val="tr-TR"/>
-        </w:rPr>
-        <w:t>level</w:t>
-      </w:r>
-      <w:proofErr w:type="spellEnd"/>
-      <w:r>
-        <w:rPr>
-          <w:rFonts w:ascii="Times New Roman" w:hAnsi="Times New Roman" w:cs="Times New Roman"/>
-          <w:lang w:val="tr-TR"/>
-        </w:rPr>
-        <w:t xml:space="preserve"> is </w:t>
-      </w:r>
-      <w:proofErr w:type="spellStart"/>
-      <w:r>
-        <w:rPr>
-          <w:rFonts w:ascii="Times New Roman" w:hAnsi="Times New Roman" w:cs="Times New Roman"/>
-          <w:lang w:val="tr-TR"/>
-        </w:rPr>
-        <w:t>increasing</w:t>
-      </w:r>
-      <w:proofErr w:type="spellEnd"/>
-      <w:r>
-        <w:rPr>
-          <w:rFonts w:ascii="Times New Roman" w:hAnsi="Times New Roman" w:cs="Times New Roman"/>
-          <w:lang w:val="tr-TR"/>
-        </w:rPr>
-        <w:t xml:space="preserve"> </w:t>
-      </w:r>
-      <w:proofErr w:type="spellStart"/>
-      <w:r>
-        <w:rPr>
-          <w:rFonts w:ascii="Times New Roman" w:hAnsi="Times New Roman" w:cs="Times New Roman"/>
-          <w:lang w:val="tr-TR"/>
-        </w:rPr>
-        <w:t>and</w:t>
-      </w:r>
-      <w:proofErr w:type="spellEnd"/>
-      <w:r>
-        <w:rPr>
-          <w:rFonts w:ascii="Times New Roman" w:hAnsi="Times New Roman" w:cs="Times New Roman"/>
-          <w:lang w:val="tr-TR"/>
-        </w:rPr>
-        <w:t xml:space="preserve"> </w:t>
-      </w:r>
-      <w:proofErr w:type="spellStart"/>
-      <w:r>
-        <w:rPr>
-          <w:rFonts w:ascii="Times New Roman" w:hAnsi="Times New Roman" w:cs="Times New Roman"/>
-          <w:lang w:val="tr-TR"/>
-        </w:rPr>
-        <w:t>ripple</w:t>
-      </w:r>
-      <w:proofErr w:type="spellEnd"/>
-      <w:r>
-        <w:rPr>
-          <w:rFonts w:ascii="Times New Roman" w:hAnsi="Times New Roman" w:cs="Times New Roman"/>
-          <w:lang w:val="tr-TR"/>
-        </w:rPr>
-        <w:t xml:space="preserve"> is </w:t>
-      </w:r>
-      <w:proofErr w:type="spellStart"/>
-      <w:r>
-        <w:rPr>
-          <w:rFonts w:ascii="Times New Roman" w:hAnsi="Times New Roman" w:cs="Times New Roman"/>
-          <w:lang w:val="tr-TR"/>
-        </w:rPr>
-        <w:t>decreasing</w:t>
-      </w:r>
-      <w:proofErr w:type="spellEnd"/>
-      <w:r>
-        <w:rPr>
-          <w:rFonts w:ascii="Times New Roman" w:hAnsi="Times New Roman" w:cs="Times New Roman"/>
-          <w:lang w:val="tr-TR"/>
-        </w:rPr>
-        <w:t xml:space="preserve"> </w:t>
-      </w:r>
-      <w:proofErr w:type="spellStart"/>
-      <w:r>
-        <w:rPr>
-          <w:rFonts w:ascii="Times New Roman" w:hAnsi="Times New Roman" w:cs="Times New Roman"/>
-          <w:lang w:val="tr-TR"/>
-        </w:rPr>
-        <w:t>without</w:t>
-      </w:r>
-      <w:proofErr w:type="spellEnd"/>
-      <w:r>
-        <w:rPr>
-          <w:rFonts w:ascii="Times New Roman" w:hAnsi="Times New Roman" w:cs="Times New Roman"/>
-          <w:lang w:val="tr-TR"/>
-        </w:rPr>
-        <w:t xml:space="preserve"> </w:t>
-      </w:r>
-      <w:proofErr w:type="spellStart"/>
-      <w:r>
-        <w:rPr>
-          <w:rFonts w:ascii="Times New Roman" w:hAnsi="Times New Roman" w:cs="Times New Roman"/>
-          <w:lang w:val="tr-TR"/>
-        </w:rPr>
-        <w:t>using</w:t>
-      </w:r>
-      <w:proofErr w:type="spellEnd"/>
-      <w:r>
-        <w:rPr>
-          <w:rFonts w:ascii="Times New Roman" w:hAnsi="Times New Roman" w:cs="Times New Roman"/>
-          <w:lang w:val="tr-TR"/>
-        </w:rPr>
-        <w:t xml:space="preserve"> </w:t>
-      </w:r>
-      <w:proofErr w:type="spellStart"/>
-      <w:r>
-        <w:rPr>
-          <w:rFonts w:ascii="Times New Roman" w:hAnsi="Times New Roman" w:cs="Times New Roman"/>
-          <w:lang w:val="tr-TR"/>
-        </w:rPr>
-        <w:t>capacitance</w:t>
-      </w:r>
-      <w:proofErr w:type="spellEnd"/>
-      <w:r>
-        <w:rPr>
-          <w:rFonts w:ascii="Times New Roman" w:hAnsi="Times New Roman" w:cs="Times New Roman"/>
-          <w:lang w:val="tr-TR"/>
-        </w:rPr>
-        <w:t xml:space="preserve"> </w:t>
-      </w:r>
-      <w:proofErr w:type="spellStart"/>
-      <w:r>
-        <w:rPr>
-          <w:rFonts w:ascii="Times New Roman" w:hAnsi="Times New Roman" w:cs="Times New Roman"/>
-          <w:lang w:val="tr-TR"/>
-        </w:rPr>
-        <w:t>and</w:t>
-      </w:r>
-      <w:proofErr w:type="spellEnd"/>
-      <w:r>
-        <w:rPr>
-          <w:rFonts w:ascii="Times New Roman" w:hAnsi="Times New Roman" w:cs="Times New Roman"/>
-          <w:lang w:val="tr-TR"/>
-        </w:rPr>
-        <w:t xml:space="preserve"> </w:t>
-      </w:r>
-      <w:proofErr w:type="spellStart"/>
-      <w:r>
-        <w:rPr>
-          <w:rFonts w:ascii="Times New Roman" w:hAnsi="Times New Roman" w:cs="Times New Roman"/>
-          <w:lang w:val="tr-TR"/>
-        </w:rPr>
-        <w:t>inductance</w:t>
-      </w:r>
-      <w:proofErr w:type="spellEnd"/>
-      <w:r>
-        <w:rPr>
-          <w:rFonts w:ascii="Times New Roman" w:hAnsi="Times New Roman" w:cs="Times New Roman"/>
-          <w:lang w:val="tr-TR"/>
-        </w:rPr>
-        <w:t xml:space="preserve"> </w:t>
-      </w:r>
-      <w:proofErr w:type="spellStart"/>
-      <w:r>
-        <w:rPr>
-          <w:rFonts w:ascii="Times New Roman" w:hAnsi="Times New Roman" w:cs="Times New Roman"/>
-          <w:lang w:val="tr-TR"/>
-        </w:rPr>
-        <w:t>filter</w:t>
-      </w:r>
-      <w:proofErr w:type="spellEnd"/>
-      <w:r>
-        <w:rPr>
-          <w:rFonts w:ascii="Times New Roman" w:hAnsi="Times New Roman" w:cs="Times New Roman"/>
-          <w:lang w:val="tr-TR"/>
-        </w:rPr>
-        <w:t xml:space="preserve">. </w:t>
-      </w:r>
-      <w:proofErr w:type="spellStart"/>
-      <w:r>
-        <w:rPr>
-          <w:rFonts w:ascii="Times New Roman" w:hAnsi="Times New Roman" w:cs="Times New Roman"/>
-          <w:lang w:val="tr-TR"/>
-        </w:rPr>
-        <w:t>For</w:t>
-      </w:r>
-      <w:proofErr w:type="spellEnd"/>
-      <w:r>
-        <w:rPr>
-          <w:rFonts w:ascii="Times New Roman" w:hAnsi="Times New Roman" w:cs="Times New Roman"/>
-          <w:lang w:val="tr-TR"/>
-        </w:rPr>
-        <w:t xml:space="preserve"> </w:t>
-      </w:r>
-      <w:proofErr w:type="spellStart"/>
-      <w:r>
-        <w:rPr>
-          <w:rFonts w:ascii="Times New Roman" w:hAnsi="Times New Roman" w:cs="Times New Roman"/>
-          <w:lang w:val="tr-TR"/>
-        </w:rPr>
-        <w:t>the</w:t>
-      </w:r>
-      <w:proofErr w:type="spellEnd"/>
-      <w:r>
-        <w:rPr>
-          <w:rFonts w:ascii="Times New Roman" w:hAnsi="Times New Roman" w:cs="Times New Roman"/>
-          <w:lang w:val="tr-TR"/>
-        </w:rPr>
-        <w:t xml:space="preserve"> HV DC </w:t>
-      </w:r>
-      <w:proofErr w:type="spellStart"/>
-      <w:r>
-        <w:rPr>
-          <w:rFonts w:ascii="Times New Roman" w:hAnsi="Times New Roman" w:cs="Times New Roman"/>
-          <w:lang w:val="tr-TR"/>
-        </w:rPr>
-        <w:t>rectifying</w:t>
-      </w:r>
-      <w:proofErr w:type="spellEnd"/>
-      <w:r>
-        <w:rPr>
-          <w:rFonts w:ascii="Times New Roman" w:hAnsi="Times New Roman" w:cs="Times New Roman"/>
-          <w:lang w:val="tr-TR"/>
-        </w:rPr>
-        <w:t xml:space="preserve">, </w:t>
-      </w:r>
-      <w:proofErr w:type="spellStart"/>
-      <w:r>
-        <w:rPr>
-          <w:rFonts w:ascii="Times New Roman" w:hAnsi="Times New Roman" w:cs="Times New Roman"/>
-          <w:lang w:val="tr-TR"/>
-        </w:rPr>
-        <w:t>filtering</w:t>
-      </w:r>
-      <w:proofErr w:type="spellEnd"/>
-      <w:r>
-        <w:rPr>
-          <w:rFonts w:ascii="Times New Roman" w:hAnsi="Times New Roman" w:cs="Times New Roman"/>
-          <w:lang w:val="tr-TR"/>
-        </w:rPr>
-        <w:t xml:space="preserve"> </w:t>
-      </w:r>
-      <w:proofErr w:type="spellStart"/>
-      <w:r>
-        <w:rPr>
-          <w:rFonts w:ascii="Times New Roman" w:hAnsi="Times New Roman" w:cs="Times New Roman"/>
-          <w:lang w:val="tr-TR"/>
-        </w:rPr>
-        <w:t>to</w:t>
-      </w:r>
-      <w:proofErr w:type="spellEnd"/>
-      <w:r>
-        <w:rPr>
-          <w:rFonts w:ascii="Times New Roman" w:hAnsi="Times New Roman" w:cs="Times New Roman"/>
-          <w:lang w:val="tr-TR"/>
-        </w:rPr>
-        <w:t xml:space="preserve"> </w:t>
-      </w:r>
-      <w:proofErr w:type="spellStart"/>
-      <w:r>
-        <w:rPr>
-          <w:rFonts w:ascii="Times New Roman" w:hAnsi="Times New Roman" w:cs="Times New Roman"/>
-          <w:lang w:val="tr-TR"/>
-        </w:rPr>
-        <w:t>output</w:t>
-      </w:r>
-      <w:proofErr w:type="spellEnd"/>
-      <w:r>
-        <w:rPr>
-          <w:rFonts w:ascii="Times New Roman" w:hAnsi="Times New Roman" w:cs="Times New Roman"/>
-          <w:lang w:val="tr-TR"/>
-        </w:rPr>
-        <w:t xml:space="preserve"> </w:t>
-      </w:r>
-      <w:proofErr w:type="spellStart"/>
-      <w:r>
-        <w:rPr>
-          <w:rFonts w:ascii="Times New Roman" w:hAnsi="Times New Roman" w:cs="Times New Roman"/>
-          <w:lang w:val="tr-TR"/>
-        </w:rPr>
-        <w:t>requires</w:t>
-      </w:r>
-      <w:proofErr w:type="spellEnd"/>
-      <w:r>
-        <w:rPr>
-          <w:rFonts w:ascii="Times New Roman" w:hAnsi="Times New Roman" w:cs="Times New Roman"/>
-          <w:lang w:val="tr-TR"/>
-        </w:rPr>
-        <w:t xml:space="preserve"> </w:t>
-      </w:r>
-      <w:proofErr w:type="spellStart"/>
-      <w:r>
-        <w:rPr>
-          <w:rFonts w:ascii="Times New Roman" w:hAnsi="Times New Roman" w:cs="Times New Roman"/>
-          <w:lang w:val="tr-TR"/>
-        </w:rPr>
-        <w:t>more</w:t>
-      </w:r>
-      <w:proofErr w:type="spellEnd"/>
-      <w:r>
-        <w:rPr>
-          <w:rFonts w:ascii="Times New Roman" w:hAnsi="Times New Roman" w:cs="Times New Roman"/>
-          <w:lang w:val="tr-TR"/>
-        </w:rPr>
-        <w:t xml:space="preserve"> </w:t>
-      </w:r>
-      <w:proofErr w:type="spellStart"/>
-      <w:r>
-        <w:rPr>
-          <w:rFonts w:ascii="Times New Roman" w:hAnsi="Times New Roman" w:cs="Times New Roman"/>
-          <w:lang w:val="tr-TR"/>
-        </w:rPr>
-        <w:t>cost</w:t>
-      </w:r>
-      <w:proofErr w:type="spellEnd"/>
-      <w:r>
-        <w:rPr>
-          <w:rFonts w:ascii="Times New Roman" w:hAnsi="Times New Roman" w:cs="Times New Roman"/>
-          <w:lang w:val="tr-TR"/>
-        </w:rPr>
-        <w:t xml:space="preserve"> </w:t>
-      </w:r>
-      <w:proofErr w:type="spellStart"/>
-      <w:r>
-        <w:rPr>
-          <w:rFonts w:ascii="Times New Roman" w:hAnsi="Times New Roman" w:cs="Times New Roman"/>
-          <w:lang w:val="tr-TR"/>
-        </w:rPr>
-        <w:t>components</w:t>
-      </w:r>
-      <w:proofErr w:type="spellEnd"/>
-      <w:r>
-        <w:rPr>
-          <w:rFonts w:ascii="Times New Roman" w:hAnsi="Times New Roman" w:cs="Times New Roman"/>
-          <w:lang w:val="tr-TR"/>
-        </w:rPr>
-        <w:t xml:space="preserve"> </w:t>
-      </w:r>
-      <w:proofErr w:type="spellStart"/>
-      <w:r>
-        <w:rPr>
-          <w:rFonts w:ascii="Times New Roman" w:hAnsi="Times New Roman" w:cs="Times New Roman"/>
-          <w:lang w:val="tr-TR"/>
-        </w:rPr>
-        <w:t>like</w:t>
-      </w:r>
-      <w:proofErr w:type="spellEnd"/>
-      <w:r>
-        <w:rPr>
-          <w:rFonts w:ascii="Times New Roman" w:hAnsi="Times New Roman" w:cs="Times New Roman"/>
-          <w:lang w:val="tr-TR"/>
-        </w:rPr>
-        <w:t xml:space="preserve"> </w:t>
-      </w:r>
-      <w:proofErr w:type="spellStart"/>
-      <w:r>
-        <w:rPr>
-          <w:rFonts w:ascii="Times New Roman" w:hAnsi="Times New Roman" w:cs="Times New Roman"/>
-          <w:lang w:val="tr-TR"/>
-        </w:rPr>
-        <w:t>capacitor</w:t>
-      </w:r>
-      <w:proofErr w:type="spellEnd"/>
-      <w:r>
-        <w:rPr>
-          <w:rFonts w:ascii="Times New Roman" w:hAnsi="Times New Roman" w:cs="Times New Roman"/>
-          <w:lang w:val="tr-TR"/>
-        </w:rPr>
-        <w:t xml:space="preserve"> </w:t>
-      </w:r>
-      <w:proofErr w:type="spellStart"/>
-      <w:r>
-        <w:rPr>
-          <w:rFonts w:ascii="Times New Roman" w:hAnsi="Times New Roman" w:cs="Times New Roman"/>
-          <w:lang w:val="tr-TR"/>
-        </w:rPr>
-        <w:t>and</w:t>
-      </w:r>
-      <w:proofErr w:type="spellEnd"/>
-      <w:r>
-        <w:rPr>
-          <w:rFonts w:ascii="Times New Roman" w:hAnsi="Times New Roman" w:cs="Times New Roman"/>
-          <w:lang w:val="tr-TR"/>
-        </w:rPr>
-        <w:t xml:space="preserve"> </w:t>
-      </w:r>
-      <w:proofErr w:type="spellStart"/>
-      <w:r>
-        <w:rPr>
-          <w:rFonts w:ascii="Times New Roman" w:hAnsi="Times New Roman" w:cs="Times New Roman"/>
-          <w:lang w:val="tr-TR"/>
-        </w:rPr>
-        <w:t>inductor</w:t>
-      </w:r>
-      <w:proofErr w:type="spellEnd"/>
-      <w:r>
-        <w:rPr>
-          <w:rFonts w:ascii="Times New Roman" w:hAnsi="Times New Roman" w:cs="Times New Roman"/>
-          <w:lang w:val="tr-TR"/>
-        </w:rPr>
-        <w:t>.</w:t>
-      </w:r>
-    </w:p>
-    <w:p>
-      <w:pPr>
-        <w:rPr>
-          <w:rFonts w:ascii="Times New Roman" w:hAnsi="Times New Roman" w:cs="Times New Roman"/>
-          <w:lang w:val="tr-TR"/>
-        </w:rPr>
-      </w:pPr>
-      <w:proofErr w:type="spellStart"/>
-      <w:r>
-        <w:rPr>
-          <w:rFonts w:ascii="Times New Roman" w:hAnsi="Times New Roman" w:cs="Times New Roman"/>
-          <w:lang w:val="tr-TR"/>
-        </w:rPr>
-        <w:t>The</w:t>
-      </w:r>
-      <w:proofErr w:type="spellEnd"/>
-      <w:r>
-        <w:rPr>
-          <w:rFonts w:ascii="Times New Roman" w:hAnsi="Times New Roman" w:cs="Times New Roman"/>
-          <w:lang w:val="tr-TR"/>
-        </w:rPr>
-        <w:t xml:space="preserve"> </w:t>
-      </w:r>
-      <w:proofErr w:type="spellStart"/>
-      <w:r>
-        <w:rPr>
-          <w:rFonts w:ascii="Times New Roman" w:hAnsi="Times New Roman" w:cs="Times New Roman"/>
-          <w:lang w:val="tr-TR"/>
-        </w:rPr>
-        <w:t>multi</w:t>
-      </w:r>
-      <w:proofErr w:type="spellEnd"/>
-      <w:r>
-        <w:rPr>
-          <w:rFonts w:ascii="Times New Roman" w:hAnsi="Times New Roman" w:cs="Times New Roman"/>
-          <w:lang w:val="tr-TR"/>
-        </w:rPr>
-        <w:t xml:space="preserve"> </w:t>
-      </w:r>
-      <w:proofErr w:type="spellStart"/>
-      <w:r>
-        <w:rPr>
-          <w:rFonts w:ascii="Times New Roman" w:hAnsi="Times New Roman" w:cs="Times New Roman"/>
-          <w:lang w:val="tr-TR"/>
-        </w:rPr>
-        <w:t>phase</w:t>
-      </w:r>
-      <w:proofErr w:type="spellEnd"/>
-      <w:r>
-        <w:rPr>
-          <w:rFonts w:ascii="Times New Roman" w:hAnsi="Times New Roman" w:cs="Times New Roman"/>
-          <w:lang w:val="tr-TR"/>
-        </w:rPr>
-        <w:t xml:space="preserve"> </w:t>
-      </w:r>
-      <w:proofErr w:type="spellStart"/>
-      <w:r>
-        <w:rPr>
-          <w:rFonts w:ascii="Times New Roman" w:hAnsi="Times New Roman" w:cs="Times New Roman"/>
-          <w:lang w:val="tr-TR"/>
-        </w:rPr>
-        <w:t>converters</w:t>
-      </w:r>
-      <w:proofErr w:type="spellEnd"/>
-      <w:r>
-        <w:rPr>
-          <w:rFonts w:ascii="Times New Roman" w:hAnsi="Times New Roman" w:cs="Times New Roman"/>
-          <w:lang w:val="tr-TR"/>
-        </w:rPr>
-        <w:t xml:space="preserve"> </w:t>
-      </w:r>
-      <w:proofErr w:type="spellStart"/>
-      <w:r>
-        <w:rPr>
-          <w:rFonts w:ascii="Times New Roman" w:hAnsi="Times New Roman" w:cs="Times New Roman"/>
-          <w:lang w:val="tr-TR"/>
-        </w:rPr>
-        <w:t>like</w:t>
-      </w:r>
-      <w:proofErr w:type="spellEnd"/>
-      <w:r>
-        <w:rPr>
-          <w:rFonts w:ascii="Times New Roman" w:hAnsi="Times New Roman" w:cs="Times New Roman"/>
-          <w:lang w:val="tr-TR"/>
-        </w:rPr>
-        <w:t xml:space="preserve"> 12 </w:t>
-      </w:r>
-      <w:proofErr w:type="spellStart"/>
-      <w:r>
-        <w:rPr>
-          <w:rFonts w:ascii="Times New Roman" w:hAnsi="Times New Roman" w:cs="Times New Roman"/>
-          <w:lang w:val="tr-TR"/>
-        </w:rPr>
-        <w:t>pulse</w:t>
-      </w:r>
-      <w:proofErr w:type="spellEnd"/>
-      <w:r>
-        <w:rPr>
-          <w:rFonts w:ascii="Times New Roman" w:hAnsi="Times New Roman" w:cs="Times New Roman"/>
-          <w:lang w:val="tr-TR"/>
-        </w:rPr>
-        <w:t xml:space="preserve"> </w:t>
-      </w:r>
-      <w:proofErr w:type="spellStart"/>
-      <w:r>
-        <w:rPr>
-          <w:rFonts w:ascii="Times New Roman" w:hAnsi="Times New Roman" w:cs="Times New Roman"/>
-          <w:lang w:val="tr-TR"/>
-        </w:rPr>
-        <w:t>branch</w:t>
-      </w:r>
-      <w:proofErr w:type="spellEnd"/>
-      <w:r>
-        <w:rPr>
-          <w:rFonts w:ascii="Times New Roman" w:hAnsi="Times New Roman" w:cs="Times New Roman"/>
-          <w:lang w:val="tr-TR"/>
-        </w:rPr>
-        <w:t xml:space="preserve"> </w:t>
-      </w:r>
-      <w:proofErr w:type="spellStart"/>
-      <w:r>
-        <w:rPr>
-          <w:rFonts w:ascii="Times New Roman" w:hAnsi="Times New Roman" w:cs="Times New Roman"/>
-          <w:lang w:val="tr-TR"/>
-        </w:rPr>
-        <w:t>single-way</w:t>
-      </w:r>
-      <w:proofErr w:type="spellEnd"/>
-      <w:r>
-        <w:rPr>
-          <w:rFonts w:ascii="Times New Roman" w:hAnsi="Times New Roman" w:cs="Times New Roman"/>
-          <w:lang w:val="tr-TR"/>
-        </w:rPr>
-        <w:t xml:space="preserve"> </w:t>
-      </w:r>
-      <w:proofErr w:type="spellStart"/>
-      <w:r>
-        <w:rPr>
-          <w:rFonts w:ascii="Times New Roman" w:hAnsi="Times New Roman" w:cs="Times New Roman"/>
-          <w:lang w:val="tr-TR"/>
-        </w:rPr>
-        <w:t>and</w:t>
-      </w:r>
-      <w:proofErr w:type="spellEnd"/>
-      <w:r>
-        <w:rPr>
-          <w:rFonts w:ascii="Times New Roman" w:hAnsi="Times New Roman" w:cs="Times New Roman"/>
-          <w:lang w:val="tr-TR"/>
-        </w:rPr>
-        <w:t xml:space="preserve"> </w:t>
-      </w:r>
-      <w:proofErr w:type="spellStart"/>
-      <w:r>
-        <w:rPr>
-          <w:rFonts w:ascii="Times New Roman" w:hAnsi="Times New Roman" w:cs="Times New Roman"/>
-          <w:lang w:val="tr-TR"/>
-        </w:rPr>
-        <w:t>bridge</w:t>
-      </w:r>
-      <w:proofErr w:type="spellEnd"/>
-      <w:r>
-        <w:rPr>
-          <w:rFonts w:ascii="Times New Roman" w:hAnsi="Times New Roman" w:cs="Times New Roman"/>
-          <w:lang w:val="tr-TR"/>
-        </w:rPr>
-        <w:t xml:space="preserve"> </w:t>
-      </w:r>
-      <w:proofErr w:type="spellStart"/>
-      <w:r>
-        <w:rPr>
-          <w:rFonts w:ascii="Times New Roman" w:hAnsi="Times New Roman" w:cs="Times New Roman"/>
-          <w:lang w:val="tr-TR"/>
-        </w:rPr>
-        <w:t>rectifier</w:t>
-      </w:r>
-      <w:proofErr w:type="spellEnd"/>
-      <w:r>
-        <w:rPr>
-          <w:rFonts w:ascii="Times New Roman" w:hAnsi="Times New Roman" w:cs="Times New Roman"/>
-          <w:lang w:val="tr-TR"/>
-        </w:rPr>
-        <w:t xml:space="preserve">.  </w:t>
-      </w:r>
-      <w:proofErr w:type="spellStart"/>
-      <w:r>
-        <w:rPr>
-          <w:rFonts w:ascii="Times New Roman" w:hAnsi="Times New Roman" w:cs="Times New Roman"/>
-          <w:lang w:val="tr-TR"/>
-        </w:rPr>
-        <w:t>Some</w:t>
-      </w:r>
-      <w:proofErr w:type="spellEnd"/>
-      <w:r>
-        <w:rPr>
-          <w:rFonts w:ascii="Times New Roman" w:hAnsi="Times New Roman" w:cs="Times New Roman"/>
-          <w:lang w:val="tr-TR"/>
-        </w:rPr>
-        <w:t xml:space="preserve"> </w:t>
-      </w:r>
-      <w:proofErr w:type="spellStart"/>
-      <w:r>
-        <w:rPr>
-          <w:rFonts w:ascii="Times New Roman" w:hAnsi="Times New Roman" w:cs="Times New Roman"/>
-          <w:lang w:val="tr-TR"/>
-        </w:rPr>
-        <w:t>converters</w:t>
-      </w:r>
-      <w:proofErr w:type="spellEnd"/>
-      <w:r>
-        <w:rPr>
-          <w:rFonts w:ascii="Times New Roman" w:hAnsi="Times New Roman" w:cs="Times New Roman"/>
-          <w:lang w:val="tr-TR"/>
-        </w:rPr>
-        <w:t xml:space="preserve"> </w:t>
-      </w:r>
-      <w:proofErr w:type="spellStart"/>
-      <w:r>
-        <w:rPr>
-          <w:rFonts w:ascii="Times New Roman" w:hAnsi="Times New Roman" w:cs="Times New Roman"/>
-          <w:lang w:val="tr-TR"/>
-        </w:rPr>
-        <w:t>are</w:t>
-      </w:r>
-      <w:proofErr w:type="spellEnd"/>
-      <w:r>
-        <w:rPr>
-          <w:rFonts w:ascii="Times New Roman" w:hAnsi="Times New Roman" w:cs="Times New Roman"/>
-          <w:lang w:val="tr-TR"/>
-        </w:rPr>
-        <w:t xml:space="preserve"> 3 </w:t>
-      </w:r>
-      <w:proofErr w:type="spellStart"/>
-      <w:r>
-        <w:rPr>
-          <w:rFonts w:ascii="Times New Roman" w:hAnsi="Times New Roman" w:cs="Times New Roman"/>
-          <w:lang w:val="tr-TR"/>
-        </w:rPr>
-        <w:t>phase</w:t>
-      </w:r>
-      <w:proofErr w:type="spellEnd"/>
-      <w:r>
-        <w:rPr>
-          <w:rFonts w:ascii="Times New Roman" w:hAnsi="Times New Roman" w:cs="Times New Roman"/>
-          <w:lang w:val="tr-TR"/>
-        </w:rPr>
-        <w:t xml:space="preserve"> </w:t>
-      </w:r>
-      <w:proofErr w:type="spellStart"/>
-      <w:r>
-        <w:rPr>
-          <w:rFonts w:ascii="Times New Roman" w:hAnsi="Times New Roman" w:cs="Times New Roman"/>
-          <w:lang w:val="tr-TR"/>
-        </w:rPr>
-        <w:t>single</w:t>
-      </w:r>
-      <w:proofErr w:type="spellEnd"/>
-      <w:r>
-        <w:rPr>
-          <w:rFonts w:ascii="Times New Roman" w:hAnsi="Times New Roman" w:cs="Times New Roman"/>
-          <w:lang w:val="tr-TR"/>
-        </w:rPr>
-        <w:t xml:space="preserve"> </w:t>
-      </w:r>
-      <w:proofErr w:type="spellStart"/>
-      <w:r>
-        <w:rPr>
-          <w:rFonts w:ascii="Times New Roman" w:hAnsi="Times New Roman" w:cs="Times New Roman"/>
-          <w:lang w:val="tr-TR"/>
-        </w:rPr>
-        <w:t>way</w:t>
-      </w:r>
-      <w:proofErr w:type="spellEnd"/>
-      <w:r>
-        <w:rPr>
-          <w:rFonts w:ascii="Times New Roman" w:hAnsi="Times New Roman" w:cs="Times New Roman"/>
-          <w:lang w:val="tr-TR"/>
-        </w:rPr>
-        <w:t xml:space="preserve">, 6 </w:t>
-      </w:r>
-      <w:proofErr w:type="spellStart"/>
-      <w:r>
-        <w:rPr>
-          <w:rFonts w:ascii="Times New Roman" w:hAnsi="Times New Roman" w:cs="Times New Roman"/>
-          <w:lang w:val="tr-TR"/>
-        </w:rPr>
-        <w:t>phase</w:t>
-      </w:r>
-      <w:proofErr w:type="spellEnd"/>
-      <w:r>
-        <w:rPr>
-          <w:rFonts w:ascii="Times New Roman" w:hAnsi="Times New Roman" w:cs="Times New Roman"/>
-          <w:lang w:val="tr-TR"/>
-        </w:rPr>
-        <w:t xml:space="preserve"> </w:t>
-      </w:r>
-      <w:proofErr w:type="spellStart"/>
-      <w:r>
-        <w:rPr>
-          <w:rFonts w:ascii="Times New Roman" w:hAnsi="Times New Roman" w:cs="Times New Roman"/>
-          <w:lang w:val="tr-TR"/>
-        </w:rPr>
-        <w:t>single</w:t>
-      </w:r>
-      <w:proofErr w:type="spellEnd"/>
-      <w:r>
-        <w:rPr>
-          <w:rFonts w:ascii="Times New Roman" w:hAnsi="Times New Roman" w:cs="Times New Roman"/>
-          <w:lang w:val="tr-TR"/>
-        </w:rPr>
-        <w:t xml:space="preserve"> </w:t>
-      </w:r>
-      <w:proofErr w:type="spellStart"/>
-      <w:r>
-        <w:rPr>
-          <w:rFonts w:ascii="Times New Roman" w:hAnsi="Times New Roman" w:cs="Times New Roman"/>
-          <w:lang w:val="tr-TR"/>
-        </w:rPr>
-        <w:t>phase</w:t>
-      </w:r>
-      <w:proofErr w:type="spellEnd"/>
-      <w:r>
-        <w:rPr>
-          <w:rFonts w:ascii="Times New Roman" w:hAnsi="Times New Roman" w:cs="Times New Roman"/>
-          <w:lang w:val="tr-TR"/>
-        </w:rPr>
-        <w:t xml:space="preserve">, 6 </w:t>
-      </w:r>
-      <w:proofErr w:type="spellStart"/>
-      <w:r>
-        <w:rPr>
-          <w:rFonts w:ascii="Times New Roman" w:hAnsi="Times New Roman" w:cs="Times New Roman"/>
-          <w:lang w:val="tr-TR"/>
-        </w:rPr>
-        <w:t>pulse</w:t>
-      </w:r>
-      <w:proofErr w:type="spellEnd"/>
-      <w:r>
-        <w:rPr>
-          <w:rFonts w:ascii="Times New Roman" w:hAnsi="Times New Roman" w:cs="Times New Roman"/>
-          <w:lang w:val="tr-TR"/>
-        </w:rPr>
-        <w:t xml:space="preserve"> </w:t>
-      </w:r>
-      <w:proofErr w:type="spellStart"/>
-      <w:r>
-        <w:rPr>
-          <w:rFonts w:ascii="Times New Roman" w:hAnsi="Times New Roman" w:cs="Times New Roman"/>
-          <w:lang w:val="tr-TR"/>
-        </w:rPr>
-        <w:t>bridge</w:t>
-      </w:r>
-      <w:proofErr w:type="spellEnd"/>
-      <w:r>
-        <w:rPr>
-          <w:rFonts w:ascii="Times New Roman" w:hAnsi="Times New Roman" w:cs="Times New Roman"/>
-          <w:lang w:val="tr-TR"/>
-        </w:rPr>
-        <w:t xml:space="preserve">.  </w:t>
-      </w:r>
-      <w:proofErr w:type="spellStart"/>
-      <w:r>
-        <w:rPr>
-          <w:rFonts w:ascii="Times New Roman" w:hAnsi="Times New Roman" w:cs="Times New Roman"/>
-          <w:lang w:val="tr-TR"/>
-        </w:rPr>
-        <w:t>This</w:t>
-      </w:r>
-      <w:proofErr w:type="spellEnd"/>
-      <w:r>
-        <w:rPr>
-          <w:rFonts w:ascii="Times New Roman" w:hAnsi="Times New Roman" w:cs="Times New Roman"/>
-          <w:lang w:val="tr-TR"/>
-        </w:rPr>
-        <w:t xml:space="preserve"> </w:t>
-      </w:r>
-      <w:proofErr w:type="spellStart"/>
-      <w:r>
-        <w:rPr>
-          <w:rFonts w:ascii="Times New Roman" w:hAnsi="Times New Roman" w:cs="Times New Roman"/>
-          <w:lang w:val="tr-TR"/>
-        </w:rPr>
-        <w:t>rectifier</w:t>
-      </w:r>
-      <w:proofErr w:type="spellEnd"/>
-      <w:r>
-        <w:rPr>
-          <w:rFonts w:ascii="Times New Roman" w:hAnsi="Times New Roman" w:cs="Times New Roman"/>
-          <w:lang w:val="tr-TR"/>
-        </w:rPr>
-        <w:t xml:space="preserve"> can be </w:t>
-      </w:r>
-      <w:proofErr w:type="spellStart"/>
-      <w:r>
-        <w:rPr>
-          <w:rFonts w:ascii="Times New Roman" w:hAnsi="Times New Roman" w:cs="Times New Roman"/>
-          <w:lang w:val="tr-TR"/>
-        </w:rPr>
-        <w:t>compared</w:t>
-      </w:r>
-      <w:proofErr w:type="spellEnd"/>
-      <w:r>
-        <w:rPr>
-          <w:rFonts w:ascii="Times New Roman" w:hAnsi="Times New Roman" w:cs="Times New Roman"/>
-          <w:lang w:val="tr-TR"/>
-        </w:rPr>
-        <w:t xml:space="preserve"> in </w:t>
-      </w:r>
-      <w:proofErr w:type="spellStart"/>
-      <w:r>
-        <w:rPr>
-          <w:rFonts w:ascii="Times New Roman" w:hAnsi="Times New Roman" w:cs="Times New Roman"/>
-          <w:lang w:val="tr-TR"/>
-        </w:rPr>
-        <w:t>respect</w:t>
-      </w:r>
-      <w:proofErr w:type="spellEnd"/>
-      <w:r>
-        <w:rPr>
-          <w:rFonts w:ascii="Times New Roman" w:hAnsi="Times New Roman" w:cs="Times New Roman"/>
-          <w:lang w:val="tr-TR"/>
-        </w:rPr>
-        <w:t xml:space="preserve"> </w:t>
-      </w:r>
-      <w:proofErr w:type="spellStart"/>
-      <w:r>
-        <w:rPr>
-          <w:rFonts w:ascii="Times New Roman" w:hAnsi="Times New Roman" w:cs="Times New Roman"/>
-          <w:lang w:val="tr-TR"/>
-        </w:rPr>
-        <w:t>to</w:t>
-      </w:r>
-      <w:proofErr w:type="spellEnd"/>
-      <w:r>
-        <w:rPr>
-          <w:rFonts w:ascii="Times New Roman" w:hAnsi="Times New Roman" w:cs="Times New Roman"/>
-          <w:lang w:val="tr-TR"/>
-        </w:rPr>
-        <w:t xml:space="preserve"> </w:t>
-      </w:r>
-      <w:proofErr w:type="spellStart"/>
-      <w:r>
-        <w:rPr>
-          <w:rFonts w:ascii="Times New Roman" w:hAnsi="Times New Roman" w:cs="Times New Roman"/>
-          <w:lang w:val="tr-TR"/>
-        </w:rPr>
-        <w:t>average</w:t>
-      </w:r>
-      <w:proofErr w:type="spellEnd"/>
-      <w:r>
-        <w:rPr>
-          <w:rFonts w:ascii="Times New Roman" w:hAnsi="Times New Roman" w:cs="Times New Roman"/>
-          <w:lang w:val="tr-TR"/>
-        </w:rPr>
-        <w:t xml:space="preserve"> </w:t>
-      </w:r>
-      <w:proofErr w:type="spellStart"/>
-      <w:r>
-        <w:rPr>
-          <w:rFonts w:ascii="Times New Roman" w:hAnsi="Times New Roman" w:cs="Times New Roman"/>
-          <w:lang w:val="tr-TR"/>
-        </w:rPr>
-        <w:t>output</w:t>
-      </w:r>
-      <w:proofErr w:type="spellEnd"/>
-      <w:r>
-        <w:rPr>
-          <w:rFonts w:ascii="Times New Roman" w:hAnsi="Times New Roman" w:cs="Times New Roman"/>
-          <w:lang w:val="tr-TR"/>
-        </w:rPr>
-        <w:t xml:space="preserve"> </w:t>
-      </w:r>
-      <w:proofErr w:type="spellStart"/>
-      <w:r>
-        <w:rPr>
-          <w:rFonts w:ascii="Times New Roman" w:hAnsi="Times New Roman" w:cs="Times New Roman"/>
-          <w:lang w:val="tr-TR"/>
-        </w:rPr>
-        <w:t>level</w:t>
-      </w:r>
-      <w:proofErr w:type="spellEnd"/>
-      <w:r>
-        <w:rPr>
-          <w:rFonts w:ascii="Times New Roman" w:hAnsi="Times New Roman" w:cs="Times New Roman"/>
-          <w:lang w:val="tr-TR"/>
-        </w:rPr>
-        <w:t xml:space="preserve">, </w:t>
-      </w:r>
-      <w:proofErr w:type="spellStart"/>
-      <w:r>
-        <w:rPr>
-          <w:rFonts w:ascii="Times New Roman" w:hAnsi="Times New Roman" w:cs="Times New Roman"/>
-          <w:lang w:val="tr-TR"/>
-        </w:rPr>
-        <w:t>output</w:t>
-      </w:r>
-      <w:proofErr w:type="spellEnd"/>
-      <w:r>
-        <w:rPr>
-          <w:rFonts w:ascii="Times New Roman" w:hAnsi="Times New Roman" w:cs="Times New Roman"/>
-          <w:lang w:val="tr-TR"/>
-        </w:rPr>
-        <w:t xml:space="preserve"> </w:t>
-      </w:r>
-      <w:proofErr w:type="spellStart"/>
-      <w:r>
-        <w:rPr>
-          <w:rFonts w:ascii="Times New Roman" w:hAnsi="Times New Roman" w:cs="Times New Roman"/>
-          <w:lang w:val="tr-TR"/>
-        </w:rPr>
-        <w:t>ripple</w:t>
-      </w:r>
-      <w:proofErr w:type="spellEnd"/>
-      <w:r>
-        <w:rPr>
-          <w:rFonts w:ascii="Times New Roman" w:hAnsi="Times New Roman" w:cs="Times New Roman"/>
-          <w:lang w:val="tr-TR"/>
-        </w:rPr>
-        <w:t xml:space="preserve"> </w:t>
-      </w:r>
-      <w:proofErr w:type="spellStart"/>
-      <w:r>
-        <w:rPr>
-          <w:rFonts w:ascii="Times New Roman" w:hAnsi="Times New Roman" w:cs="Times New Roman"/>
-          <w:lang w:val="tr-TR"/>
-        </w:rPr>
-        <w:t>frequency</w:t>
-      </w:r>
-      <w:proofErr w:type="spellEnd"/>
-      <w:r>
-        <w:rPr>
-          <w:rFonts w:ascii="Times New Roman" w:hAnsi="Times New Roman" w:cs="Times New Roman"/>
-          <w:lang w:val="tr-TR"/>
-        </w:rPr>
-        <w:t xml:space="preserve"> </w:t>
-      </w:r>
-      <w:proofErr w:type="spellStart"/>
-      <w:r>
-        <w:rPr>
-          <w:rFonts w:ascii="Times New Roman" w:hAnsi="Times New Roman" w:cs="Times New Roman"/>
-          <w:lang w:val="tr-TR"/>
-        </w:rPr>
-        <w:t>and</w:t>
-      </w:r>
-      <w:proofErr w:type="spellEnd"/>
-      <w:r>
-        <w:rPr>
-          <w:rFonts w:ascii="Times New Roman" w:hAnsi="Times New Roman" w:cs="Times New Roman"/>
-          <w:lang w:val="tr-TR"/>
-        </w:rPr>
-        <w:t xml:space="preserve"> </w:t>
-      </w:r>
-      <w:proofErr w:type="spellStart"/>
-      <w:r>
-        <w:rPr>
-          <w:rFonts w:ascii="Times New Roman" w:hAnsi="Times New Roman" w:cs="Times New Roman"/>
-          <w:lang w:val="tr-TR"/>
-        </w:rPr>
-        <w:t>output</w:t>
-      </w:r>
-      <w:proofErr w:type="spellEnd"/>
-      <w:r>
-        <w:rPr>
-          <w:rFonts w:ascii="Times New Roman" w:hAnsi="Times New Roman" w:cs="Times New Roman"/>
-          <w:lang w:val="tr-TR"/>
-        </w:rPr>
-        <w:t xml:space="preserve"> </w:t>
-      </w:r>
-      <w:proofErr w:type="spellStart"/>
-      <w:r>
-        <w:rPr>
-          <w:rFonts w:ascii="Times New Roman" w:hAnsi="Times New Roman" w:cs="Times New Roman"/>
-          <w:lang w:val="tr-TR"/>
-        </w:rPr>
-        <w:t>ripple</w:t>
-      </w:r>
-      <w:proofErr w:type="spellEnd"/>
-      <w:r>
-        <w:rPr>
-          <w:rFonts w:ascii="Times New Roman" w:hAnsi="Times New Roman" w:cs="Times New Roman"/>
-          <w:lang w:val="tr-TR"/>
-        </w:rPr>
-        <w:t xml:space="preserve">. </w:t>
-      </w:r>
-      <w:proofErr w:type="spellStart"/>
-      <w:r>
-        <w:rPr>
-          <w:rFonts w:ascii="Times New Roman" w:hAnsi="Times New Roman" w:cs="Times New Roman"/>
-          <w:lang w:val="tr-TR"/>
-        </w:rPr>
-        <w:t>Number</w:t>
-      </w:r>
-      <w:proofErr w:type="spellEnd"/>
-      <w:r>
-        <w:rPr>
-          <w:rFonts w:ascii="Times New Roman" w:hAnsi="Times New Roman" w:cs="Times New Roman"/>
-          <w:lang w:val="tr-TR"/>
-        </w:rPr>
-        <w:t xml:space="preserve"> of </w:t>
-      </w:r>
-      <w:proofErr w:type="spellStart"/>
-      <w:r>
-        <w:rPr>
-          <w:rFonts w:ascii="Times New Roman" w:hAnsi="Times New Roman" w:cs="Times New Roman"/>
-          <w:lang w:val="tr-TR"/>
-        </w:rPr>
-        <w:t>phase</w:t>
-      </w:r>
-      <w:proofErr w:type="spellEnd"/>
-      <w:r>
-        <w:rPr>
-          <w:rFonts w:ascii="Times New Roman" w:hAnsi="Times New Roman" w:cs="Times New Roman"/>
-          <w:lang w:val="tr-TR"/>
-        </w:rPr>
-        <w:t xml:space="preserve"> </w:t>
-      </w:r>
-      <w:proofErr w:type="spellStart"/>
-      <w:r>
-        <w:rPr>
-          <w:rFonts w:ascii="Times New Roman" w:hAnsi="Times New Roman" w:cs="Times New Roman"/>
-          <w:lang w:val="tr-TR"/>
-        </w:rPr>
-        <w:t>increases</w:t>
-      </w:r>
-      <w:proofErr w:type="spellEnd"/>
-      <w:r>
-        <w:rPr>
-          <w:rFonts w:ascii="Times New Roman" w:hAnsi="Times New Roman" w:cs="Times New Roman"/>
-          <w:lang w:val="tr-TR"/>
-        </w:rPr>
-        <w:t xml:space="preserve"> </w:t>
-      </w:r>
-      <w:proofErr w:type="spellStart"/>
-      <w:r>
-        <w:rPr>
-          <w:rFonts w:ascii="Times New Roman" w:hAnsi="Times New Roman" w:cs="Times New Roman"/>
-          <w:lang w:val="tr-TR"/>
-        </w:rPr>
-        <w:t>the</w:t>
-      </w:r>
-      <w:proofErr w:type="spellEnd"/>
-      <w:r>
-        <w:rPr>
-          <w:rFonts w:ascii="Times New Roman" w:hAnsi="Times New Roman" w:cs="Times New Roman"/>
-          <w:lang w:val="tr-TR"/>
-        </w:rPr>
-        <w:t xml:space="preserve"> </w:t>
-      </w:r>
-      <w:proofErr w:type="spellStart"/>
-      <w:r>
-        <w:rPr>
-          <w:rFonts w:ascii="Times New Roman" w:hAnsi="Times New Roman" w:cs="Times New Roman"/>
-          <w:lang w:val="tr-TR"/>
-        </w:rPr>
-        <w:t>output</w:t>
-      </w:r>
-      <w:proofErr w:type="spellEnd"/>
-      <w:r>
-        <w:rPr>
-          <w:rFonts w:ascii="Times New Roman" w:hAnsi="Times New Roman" w:cs="Times New Roman"/>
-          <w:lang w:val="tr-TR"/>
-        </w:rPr>
-        <w:t xml:space="preserve"> </w:t>
-      </w:r>
-      <w:proofErr w:type="spellStart"/>
-      <w:r>
-        <w:rPr>
-          <w:rFonts w:ascii="Times New Roman" w:hAnsi="Times New Roman" w:cs="Times New Roman"/>
-          <w:lang w:val="tr-TR"/>
-        </w:rPr>
-        <w:t>voltage</w:t>
-      </w:r>
-      <w:proofErr w:type="spellEnd"/>
-      <w:r>
-        <w:rPr>
-          <w:rFonts w:ascii="Times New Roman" w:hAnsi="Times New Roman" w:cs="Times New Roman"/>
-          <w:lang w:val="tr-TR"/>
-        </w:rPr>
-        <w:t xml:space="preserve"> </w:t>
-      </w:r>
-      <w:proofErr w:type="spellStart"/>
-      <w:r>
-        <w:rPr>
-          <w:rFonts w:ascii="Times New Roman" w:hAnsi="Times New Roman" w:cs="Times New Roman"/>
-          <w:lang w:val="tr-TR"/>
-        </w:rPr>
-        <w:t>and</w:t>
-      </w:r>
-      <w:proofErr w:type="spellEnd"/>
-      <w:r>
-        <w:rPr>
-          <w:rFonts w:ascii="Times New Roman" w:hAnsi="Times New Roman" w:cs="Times New Roman"/>
-          <w:lang w:val="tr-TR"/>
-        </w:rPr>
-        <w:t xml:space="preserve"> </w:t>
-      </w:r>
-      <w:proofErr w:type="spellStart"/>
-      <w:r>
-        <w:rPr>
-          <w:rFonts w:ascii="Times New Roman" w:hAnsi="Times New Roman" w:cs="Times New Roman"/>
-          <w:lang w:val="tr-TR"/>
-        </w:rPr>
-        <w:t>decreases</w:t>
-      </w:r>
-      <w:proofErr w:type="spellEnd"/>
-      <w:r>
-        <w:rPr>
-          <w:rFonts w:ascii="Times New Roman" w:hAnsi="Times New Roman" w:cs="Times New Roman"/>
-          <w:lang w:val="tr-TR"/>
-        </w:rPr>
-        <w:t xml:space="preserve"> </w:t>
-      </w:r>
-      <w:proofErr w:type="spellStart"/>
-      <w:r>
-        <w:rPr>
-          <w:rFonts w:ascii="Times New Roman" w:hAnsi="Times New Roman" w:cs="Times New Roman"/>
-          <w:lang w:val="tr-TR"/>
-        </w:rPr>
-        <w:t>the</w:t>
-      </w:r>
-      <w:proofErr w:type="spellEnd"/>
-      <w:r>
-        <w:rPr>
-          <w:rFonts w:ascii="Times New Roman" w:hAnsi="Times New Roman" w:cs="Times New Roman"/>
-          <w:lang w:val="tr-TR"/>
-        </w:rPr>
-        <w:t xml:space="preserve"> </w:t>
-      </w:r>
-      <w:proofErr w:type="spellStart"/>
-      <w:r>
-        <w:rPr>
-          <w:rFonts w:ascii="Times New Roman" w:hAnsi="Times New Roman" w:cs="Times New Roman"/>
-          <w:lang w:val="tr-TR"/>
-        </w:rPr>
-        <w:t>ripple</w:t>
-      </w:r>
-      <w:proofErr w:type="spellEnd"/>
-      <w:r>
-        <w:rPr>
-          <w:rFonts w:ascii="Times New Roman" w:hAnsi="Times New Roman" w:cs="Times New Roman"/>
-          <w:lang w:val="tr-TR"/>
-        </w:rPr>
-        <w:t xml:space="preserve"> </w:t>
-      </w:r>
-      <w:proofErr w:type="spellStart"/>
-      <w:r>
-        <w:rPr>
-          <w:rFonts w:ascii="Times New Roman" w:hAnsi="Times New Roman" w:cs="Times New Roman"/>
-          <w:lang w:val="tr-TR"/>
-        </w:rPr>
-        <w:t>and</w:t>
-      </w:r>
-      <w:proofErr w:type="spellEnd"/>
-      <w:r>
-        <w:rPr>
-          <w:rFonts w:ascii="Times New Roman" w:hAnsi="Times New Roman" w:cs="Times New Roman"/>
-          <w:lang w:val="tr-TR"/>
-        </w:rPr>
-        <w:t xml:space="preserve"> </w:t>
-      </w:r>
-      <w:proofErr w:type="spellStart"/>
-      <w:r>
-        <w:rPr>
-          <w:rFonts w:ascii="Times New Roman" w:hAnsi="Times New Roman" w:cs="Times New Roman"/>
-          <w:lang w:val="tr-TR"/>
-        </w:rPr>
-        <w:t>ripple</w:t>
-      </w:r>
-      <w:proofErr w:type="spellEnd"/>
-      <w:r>
-        <w:rPr>
-          <w:rFonts w:ascii="Times New Roman" w:hAnsi="Times New Roman" w:cs="Times New Roman"/>
-          <w:lang w:val="tr-TR"/>
-        </w:rPr>
-        <w:t xml:space="preserve"> </w:t>
-      </w:r>
-      <w:proofErr w:type="spellStart"/>
-      <w:r>
-        <w:rPr>
-          <w:rFonts w:ascii="Times New Roman" w:hAnsi="Times New Roman" w:cs="Times New Roman"/>
-          <w:lang w:val="tr-TR"/>
-        </w:rPr>
-        <w:t>frequency</w:t>
-      </w:r>
-      <w:proofErr w:type="spellEnd"/>
-      <w:r>
-        <w:rPr>
-          <w:rFonts w:ascii="Times New Roman" w:hAnsi="Times New Roman" w:cs="Times New Roman"/>
-          <w:lang w:val="tr-TR"/>
-        </w:rPr>
-        <w:t xml:space="preserve">. </w:t>
-      </w:r>
-      <w:proofErr w:type="spellStart"/>
-      <w:r>
-        <w:rPr>
-          <w:rFonts w:ascii="Times New Roman" w:hAnsi="Times New Roman" w:cs="Times New Roman"/>
-          <w:lang w:val="tr-TR"/>
-        </w:rPr>
-        <w:t>In</w:t>
-      </w:r>
-      <w:proofErr w:type="spellEnd"/>
-      <w:r>
-        <w:rPr>
-          <w:rFonts w:ascii="Times New Roman" w:hAnsi="Times New Roman" w:cs="Times New Roman"/>
-          <w:lang w:val="tr-TR"/>
-        </w:rPr>
-        <w:t xml:space="preserve"> </w:t>
-      </w:r>
-      <w:proofErr w:type="spellStart"/>
-      <w:r>
-        <w:rPr>
-          <w:rFonts w:ascii="Times New Roman" w:hAnsi="Times New Roman" w:cs="Times New Roman"/>
-          <w:lang w:val="tr-TR"/>
-        </w:rPr>
-        <w:t>addition</w:t>
-      </w:r>
-      <w:proofErr w:type="spellEnd"/>
-      <w:r>
-        <w:rPr>
-          <w:rFonts w:ascii="Times New Roman" w:hAnsi="Times New Roman" w:cs="Times New Roman"/>
-          <w:lang w:val="tr-TR"/>
-        </w:rPr>
-        <w:t xml:space="preserve">, </w:t>
-      </w:r>
-      <w:proofErr w:type="spellStart"/>
-      <w:r>
-        <w:rPr>
-          <w:rFonts w:ascii="Times New Roman" w:hAnsi="Times New Roman" w:cs="Times New Roman"/>
-          <w:lang w:val="tr-TR"/>
-        </w:rPr>
-        <w:t>bridge</w:t>
-      </w:r>
-      <w:proofErr w:type="spellEnd"/>
-      <w:r>
-        <w:rPr>
-          <w:rFonts w:ascii="Times New Roman" w:hAnsi="Times New Roman" w:cs="Times New Roman"/>
-          <w:lang w:val="tr-TR"/>
-        </w:rPr>
-        <w:t xml:space="preserve"> </w:t>
-      </w:r>
-      <w:proofErr w:type="spellStart"/>
-      <w:r>
-        <w:rPr>
-          <w:rFonts w:ascii="Times New Roman" w:hAnsi="Times New Roman" w:cs="Times New Roman"/>
-          <w:lang w:val="tr-TR"/>
-        </w:rPr>
-        <w:t>rectifers</w:t>
-      </w:r>
-      <w:proofErr w:type="spellEnd"/>
-      <w:r>
-        <w:rPr>
-          <w:rFonts w:ascii="Times New Roman" w:hAnsi="Times New Roman" w:cs="Times New Roman"/>
-          <w:lang w:val="tr-TR"/>
-        </w:rPr>
-        <w:t xml:space="preserve"> </w:t>
-      </w:r>
-      <w:proofErr w:type="spellStart"/>
-      <w:r>
-        <w:rPr>
-          <w:rFonts w:ascii="Times New Roman" w:hAnsi="Times New Roman" w:cs="Times New Roman"/>
-          <w:lang w:val="tr-TR"/>
-        </w:rPr>
-        <w:t>are</w:t>
-      </w:r>
-      <w:proofErr w:type="spellEnd"/>
-      <w:r>
-        <w:rPr>
-          <w:rFonts w:ascii="Times New Roman" w:hAnsi="Times New Roman" w:cs="Times New Roman"/>
-          <w:lang w:val="tr-TR"/>
-        </w:rPr>
-        <w:t xml:space="preserve"> </w:t>
-      </w:r>
-      <w:proofErr w:type="spellStart"/>
-      <w:r>
-        <w:rPr>
-          <w:rFonts w:ascii="Times New Roman" w:hAnsi="Times New Roman" w:cs="Times New Roman"/>
-          <w:lang w:val="tr-TR"/>
-        </w:rPr>
-        <w:t>better</w:t>
-      </w:r>
-      <w:proofErr w:type="spellEnd"/>
-      <w:r>
-        <w:rPr>
-          <w:rFonts w:ascii="Times New Roman" w:hAnsi="Times New Roman" w:cs="Times New Roman"/>
-          <w:lang w:val="tr-TR"/>
-        </w:rPr>
-        <w:t xml:space="preserve"> </w:t>
-      </w:r>
-      <w:proofErr w:type="spellStart"/>
-      <w:r>
-        <w:rPr>
-          <w:rFonts w:ascii="Times New Roman" w:hAnsi="Times New Roman" w:cs="Times New Roman"/>
-          <w:lang w:val="tr-TR"/>
-        </w:rPr>
-        <w:t>than</w:t>
-      </w:r>
-      <w:proofErr w:type="spellEnd"/>
-      <w:r>
-        <w:rPr>
-          <w:rFonts w:ascii="Times New Roman" w:hAnsi="Times New Roman" w:cs="Times New Roman"/>
-          <w:lang w:val="tr-TR"/>
-        </w:rPr>
-        <w:t xml:space="preserve"> </w:t>
-      </w:r>
-      <w:proofErr w:type="spellStart"/>
-      <w:r>
-        <w:rPr>
-          <w:rFonts w:ascii="Times New Roman" w:hAnsi="Times New Roman" w:cs="Times New Roman"/>
-          <w:lang w:val="tr-TR"/>
-        </w:rPr>
-        <w:t>single</w:t>
-      </w:r>
-      <w:proofErr w:type="spellEnd"/>
-      <w:r>
-        <w:rPr>
-          <w:rFonts w:ascii="Times New Roman" w:hAnsi="Times New Roman" w:cs="Times New Roman"/>
-          <w:lang w:val="tr-TR"/>
-        </w:rPr>
-        <w:t xml:space="preserve"> </w:t>
-      </w:r>
-      <w:proofErr w:type="spellStart"/>
-      <w:r>
-        <w:rPr>
-          <w:rFonts w:ascii="Times New Roman" w:hAnsi="Times New Roman" w:cs="Times New Roman"/>
-          <w:lang w:val="tr-TR"/>
-        </w:rPr>
-        <w:t>way</w:t>
-      </w:r>
-      <w:proofErr w:type="spellEnd"/>
-      <w:r>
-        <w:rPr>
-          <w:rFonts w:ascii="Times New Roman" w:hAnsi="Times New Roman" w:cs="Times New Roman"/>
-          <w:lang w:val="tr-TR"/>
-        </w:rPr>
-        <w:t xml:space="preserve"> </w:t>
-      </w:r>
-      <w:proofErr w:type="spellStart"/>
-      <w:r>
-        <w:rPr>
-          <w:rFonts w:ascii="Times New Roman" w:hAnsi="Times New Roman" w:cs="Times New Roman"/>
-          <w:lang w:val="tr-TR"/>
+      <w:proofErr w:type="gramEnd"/>
+      <w:r>
+        <w:rPr>
+          <w:rFonts w:ascii="Times New Roman" w:hAnsi="Times New Roman" w:cs="Times New Roman"/>
+        </w:rPr>
+        <w:t>.  Th</w:t>
+      </w:r>
+      <w:r>
+        <w:rPr>
+          <w:rFonts w:ascii="Times New Roman" w:hAnsi="Times New Roman" w:cs="Times New Roman"/>
+        </w:rPr>
+        <w:t>e</w:t>
+      </w:r>
+      <w:r>
+        <w:rPr>
+          <w:rFonts w:ascii="Times New Roman" w:hAnsi="Times New Roman" w:cs="Times New Roman"/>
+        </w:rPr>
+        <w:t>s</w:t>
+      </w:r>
+      <w:r>
+        <w:rPr>
+          <w:rFonts w:ascii="Times New Roman" w:hAnsi="Times New Roman" w:cs="Times New Roman"/>
+        </w:rPr>
+        <w:t>e</w:t>
+      </w:r>
+      <w:r>
+        <w:rPr>
+          <w:rFonts w:ascii="Times New Roman" w:hAnsi="Times New Roman" w:cs="Times New Roman"/>
+        </w:rPr>
+        <w:t xml:space="preserve"> rectifier</w:t>
+      </w:r>
+      <w:r>
+        <w:rPr>
+          <w:rFonts w:ascii="Times New Roman" w:hAnsi="Times New Roman" w:cs="Times New Roman"/>
+        </w:rPr>
+        <w:t>s</w:t>
+      </w:r>
+      <w:r>
+        <w:rPr>
+          <w:rFonts w:ascii="Times New Roman" w:hAnsi="Times New Roman" w:cs="Times New Roman"/>
+        </w:rPr>
+        <w:t xml:space="preserve"> can be compared in respect to average output level, output ripple frequency and output ripple. Number of phase</w:t>
+      </w:r>
+      <w:r>
+        <w:rPr>
+          <w:rFonts w:ascii="Times New Roman" w:hAnsi="Times New Roman" w:cs="Times New Roman"/>
+        </w:rPr>
+        <w:t>s</w:t>
+      </w:r>
+      <w:r>
+        <w:rPr>
+          <w:rFonts w:ascii="Times New Roman" w:hAnsi="Times New Roman" w:cs="Times New Roman"/>
+        </w:rPr>
+        <w:t xml:space="preserve"> increases the output voltage and decreases the ripple and ripple frequency. In addition, bridge </w:t>
+      </w:r>
+      <w:r>
+        <w:rPr>
+          <w:rFonts w:ascii="Times New Roman" w:hAnsi="Times New Roman" w:cs="Times New Roman"/>
         </w:rPr>
         <w:t>rectifiers</w:t>
       </w:r>
-      <w:proofErr w:type="spellEnd"/>
-      <w:r>
-        <w:rPr>
-          <w:rFonts w:ascii="Times New Roman" w:hAnsi="Times New Roman" w:cs="Times New Roman"/>
-          <w:lang w:val="tr-TR"/>
-        </w:rPr>
-        <w:t xml:space="preserve"> </w:t>
-      </w:r>
-      <w:proofErr w:type="spellStart"/>
-      <w:r>
-        <w:rPr>
-          <w:rFonts w:ascii="Times New Roman" w:hAnsi="Times New Roman" w:cs="Times New Roman"/>
-          <w:lang w:val="tr-TR"/>
-        </w:rPr>
-        <w:t>with</w:t>
-      </w:r>
-      <w:proofErr w:type="spellEnd"/>
-      <w:r>
-        <w:rPr>
-          <w:rFonts w:ascii="Times New Roman" w:hAnsi="Times New Roman" w:cs="Times New Roman"/>
-          <w:lang w:val="tr-TR"/>
-        </w:rPr>
-        <w:t xml:space="preserve"> </w:t>
-      </w:r>
-      <w:proofErr w:type="spellStart"/>
-      <w:r>
-        <w:rPr>
-          <w:rFonts w:ascii="Times New Roman" w:hAnsi="Times New Roman" w:cs="Times New Roman"/>
-          <w:lang w:val="tr-TR"/>
-        </w:rPr>
-        <w:t>respect</w:t>
-      </w:r>
-      <w:proofErr w:type="spellEnd"/>
-      <w:r>
-        <w:rPr>
-          <w:rFonts w:ascii="Times New Roman" w:hAnsi="Times New Roman" w:cs="Times New Roman"/>
-          <w:lang w:val="tr-TR"/>
-        </w:rPr>
-        <w:t xml:space="preserve"> </w:t>
-      </w:r>
-      <w:proofErr w:type="spellStart"/>
-      <w:r>
-        <w:rPr>
-          <w:rFonts w:ascii="Times New Roman" w:hAnsi="Times New Roman" w:cs="Times New Roman"/>
-          <w:lang w:val="tr-TR"/>
-        </w:rPr>
-        <w:t>to</w:t>
-      </w:r>
-      <w:proofErr w:type="spellEnd"/>
-      <w:r>
-        <w:rPr>
-          <w:rFonts w:ascii="Times New Roman" w:hAnsi="Times New Roman" w:cs="Times New Roman"/>
-          <w:lang w:val="tr-TR"/>
-        </w:rPr>
-        <w:t xml:space="preserve"> </w:t>
-      </w:r>
-      <w:proofErr w:type="spellStart"/>
-      <w:r>
-        <w:rPr>
-          <w:rFonts w:ascii="Times New Roman" w:hAnsi="Times New Roman" w:cs="Times New Roman"/>
-          <w:lang w:val="tr-TR"/>
-        </w:rPr>
-        <w:t>output</w:t>
-      </w:r>
-      <w:proofErr w:type="spellEnd"/>
-      <w:r>
-        <w:rPr>
-          <w:rFonts w:ascii="Times New Roman" w:hAnsi="Times New Roman" w:cs="Times New Roman"/>
-          <w:lang w:val="tr-TR"/>
-        </w:rPr>
-        <w:t xml:space="preserve"> </w:t>
-      </w:r>
-      <w:proofErr w:type="spellStart"/>
-      <w:r>
-        <w:rPr>
-          <w:rFonts w:ascii="Times New Roman" w:hAnsi="Times New Roman" w:cs="Times New Roman"/>
-          <w:lang w:val="tr-TR"/>
-        </w:rPr>
-        <w:t>voltage</w:t>
-      </w:r>
-      <w:proofErr w:type="spellEnd"/>
-      <w:r>
-        <w:rPr>
-          <w:rFonts w:ascii="Times New Roman" w:hAnsi="Times New Roman" w:cs="Times New Roman"/>
-          <w:lang w:val="tr-TR"/>
-        </w:rPr>
-        <w:t xml:space="preserve"> </w:t>
-      </w:r>
-      <w:proofErr w:type="spellStart"/>
-      <w:r>
-        <w:rPr>
-          <w:rFonts w:ascii="Times New Roman" w:hAnsi="Times New Roman" w:cs="Times New Roman"/>
-          <w:lang w:val="tr-TR"/>
-        </w:rPr>
-        <w:t>and</w:t>
-      </w:r>
-      <w:proofErr w:type="spellEnd"/>
-      <w:r>
-        <w:rPr>
-          <w:rFonts w:ascii="Times New Roman" w:hAnsi="Times New Roman" w:cs="Times New Roman"/>
-          <w:lang w:val="tr-TR"/>
-        </w:rPr>
-        <w:t xml:space="preserve"> </w:t>
-      </w:r>
-      <w:proofErr w:type="spellStart"/>
-      <w:r>
-        <w:rPr>
-          <w:rFonts w:ascii="Times New Roman" w:hAnsi="Times New Roman" w:cs="Times New Roman"/>
-          <w:lang w:val="tr-TR"/>
-        </w:rPr>
-        <w:t>ripple</w:t>
-      </w:r>
-      <w:proofErr w:type="spellEnd"/>
-      <w:r>
-        <w:rPr>
-          <w:rFonts w:ascii="Times New Roman" w:hAnsi="Times New Roman" w:cs="Times New Roman"/>
-          <w:lang w:val="tr-TR"/>
-        </w:rPr>
-        <w:t xml:space="preserve"> </w:t>
-      </w:r>
-      <w:proofErr w:type="spellStart"/>
-      <w:r>
-        <w:rPr>
-          <w:rFonts w:ascii="Times New Roman" w:hAnsi="Times New Roman" w:cs="Times New Roman"/>
-          <w:lang w:val="tr-TR"/>
-        </w:rPr>
-        <w:t>value</w:t>
-      </w:r>
-      <w:proofErr w:type="spellEnd"/>
-      <w:r>
-        <w:rPr>
-          <w:rFonts w:ascii="Times New Roman" w:hAnsi="Times New Roman" w:cs="Times New Roman"/>
-          <w:lang w:val="tr-TR"/>
-        </w:rPr>
-        <w:t xml:space="preserve"> </w:t>
-      </w:r>
-      <w:proofErr w:type="spellStart"/>
-      <w:r>
-        <w:rPr>
-          <w:rFonts w:ascii="Times New Roman" w:hAnsi="Times New Roman" w:cs="Times New Roman"/>
-          <w:lang w:val="tr-TR"/>
-        </w:rPr>
-        <w:t>if</w:t>
-      </w:r>
-      <w:proofErr w:type="spellEnd"/>
-      <w:r>
-        <w:rPr>
-          <w:rFonts w:ascii="Times New Roman" w:hAnsi="Times New Roman" w:cs="Times New Roman"/>
-          <w:lang w:val="tr-TR"/>
-        </w:rPr>
-        <w:t xml:space="preserve"> </w:t>
-      </w:r>
-      <w:proofErr w:type="spellStart"/>
-      <w:r>
-        <w:rPr>
-          <w:rFonts w:ascii="Times New Roman" w:hAnsi="Times New Roman" w:cs="Times New Roman"/>
-          <w:lang w:val="tr-TR"/>
-        </w:rPr>
-        <w:t>the</w:t>
-      </w:r>
-      <w:proofErr w:type="spellEnd"/>
-      <w:r>
-        <w:rPr>
-          <w:rFonts w:ascii="Times New Roman" w:hAnsi="Times New Roman" w:cs="Times New Roman"/>
-          <w:lang w:val="tr-TR"/>
-        </w:rPr>
-        <w:t xml:space="preserve"> </w:t>
-      </w:r>
-      <w:proofErr w:type="spellStart"/>
-      <w:r>
-        <w:rPr>
-          <w:rFonts w:ascii="Times New Roman" w:hAnsi="Times New Roman" w:cs="Times New Roman"/>
-          <w:lang w:val="tr-TR"/>
-        </w:rPr>
-        <w:t>phase</w:t>
-      </w:r>
-      <w:proofErr w:type="spellEnd"/>
-      <w:r>
-        <w:rPr>
-          <w:rFonts w:ascii="Times New Roman" w:hAnsi="Times New Roman" w:cs="Times New Roman"/>
-          <w:lang w:val="tr-TR"/>
-        </w:rPr>
-        <w:t xml:space="preserve"> </w:t>
-      </w:r>
-      <w:proofErr w:type="spellStart"/>
-      <w:r>
-        <w:rPr>
-          <w:rFonts w:ascii="Times New Roman" w:hAnsi="Times New Roman" w:cs="Times New Roman"/>
-          <w:lang w:val="tr-TR"/>
-        </w:rPr>
-        <w:t>numbers</w:t>
-      </w:r>
-      <w:proofErr w:type="spellEnd"/>
-      <w:r>
-        <w:rPr>
-          <w:rFonts w:ascii="Times New Roman" w:hAnsi="Times New Roman" w:cs="Times New Roman"/>
-          <w:lang w:val="tr-TR"/>
-        </w:rPr>
-        <w:t xml:space="preserve"> </w:t>
-      </w:r>
-      <w:proofErr w:type="spellStart"/>
-      <w:r>
-        <w:rPr>
-          <w:rFonts w:ascii="Times New Roman" w:hAnsi="Times New Roman" w:cs="Times New Roman"/>
-          <w:lang w:val="tr-TR"/>
-        </w:rPr>
-        <w:t>are</w:t>
-      </w:r>
-      <w:proofErr w:type="spellEnd"/>
-      <w:r>
-        <w:rPr>
-          <w:rFonts w:ascii="Times New Roman" w:hAnsi="Times New Roman" w:cs="Times New Roman"/>
-          <w:lang w:val="tr-TR"/>
-        </w:rPr>
-        <w:t xml:space="preserve"> </w:t>
-      </w:r>
-      <w:proofErr w:type="spellStart"/>
-      <w:r>
-        <w:rPr>
-          <w:rFonts w:ascii="Times New Roman" w:hAnsi="Times New Roman" w:cs="Times New Roman"/>
-          <w:lang w:val="tr-TR"/>
-        </w:rPr>
-        <w:t>equal</w:t>
-      </w:r>
-      <w:proofErr w:type="spellEnd"/>
-      <w:r>
-        <w:rPr>
-          <w:rFonts w:ascii="Times New Roman" w:hAnsi="Times New Roman" w:cs="Times New Roman"/>
-          <w:lang w:val="tr-TR"/>
-        </w:rPr>
-        <w:t xml:space="preserve">. </w:t>
-      </w:r>
-    </w:p>
-    <w:p>
-      <w:pPr>
-        <w:rPr>
-          <w:rFonts w:ascii="Times New Roman" w:hAnsi="Times New Roman" w:cs="Times New Roman"/>
-          <w:lang w:val="tr-TR"/>
-        </w:rPr>
-      </w:pPr>
-    </w:p>
-    <w:p>
-      <w:pPr>
-        <w:rPr>
-          <w:rFonts w:ascii="Times New Roman" w:hAnsi="Times New Roman" w:cs="Times New Roman"/>
-          <w:lang w:val="tr-TR"/>
-        </w:rPr>
-      </w:pPr>
-    </w:p>
-    <w:p>
-      <w:pPr>
-        <w:rPr>
-          <w:lang w:val="tr-TR"/>
-        </w:rPr>
-      </w:pPr>
-      <w:r>
-        <w:rPr>
-          <w:lang w:val="tr-TR"/>
-        </w:rPr>
-        <w:lastRenderedPageBreak/>
+      <w:r>
+        <w:rPr>
+          <w:rFonts w:ascii="Times New Roman" w:hAnsi="Times New Roman" w:cs="Times New Roman"/>
+        </w:rPr>
+        <w:t xml:space="preserve"> are better than single way rectifiers with respect to output voltage and ripple value if the phase numbers are equal. </w:t>
+      </w:r>
+    </w:p>
+    <w:p>
+      <w:pPr>
+        <w:rPr>
+          <w:rFonts w:ascii="Times New Roman" w:hAnsi="Times New Roman" w:cs="Times New Roman"/>
+        </w:rPr>
+      </w:pPr>
+    </w:p>
+    <w:p>
+      <w:pPr>
+        <w:rPr>
+          <w:rFonts w:ascii="Times New Roman" w:hAnsi="Times New Roman" w:cs="Times New Roman"/>
+          <w:lang w:val="tr-TR"/>
+        </w:rPr>
+      </w:pPr>
+    </w:p>
+    <w:p>
+      <w:pPr>
+        <w:rPr>
+          <w:lang w:val="tr-TR"/>
+        </w:rPr>
+      </w:pPr>
+      <w:r>
+        <w:rPr>
+          <w:lang w:val="tr-TR"/>
+        </w:rPr>
         <w:t>b)</w:t>
       </w:r>
     </w:p>
@@ -12230,8 +9347,8 @@
         </w:rPr>
         <w:drawing>
           <wp:inline distT="0" distB="0" distL="0" distR="0" wp14:anchorId="1307D442" wp14:editId="62DC2281">
-            <wp:extent cx="5760720" cy="2850515"/>
-            <wp:effectExtent l="0" t="0" r="0" b="6985"/>
+            <wp:extent cx="3640732" cy="1801504"/>
+            <wp:effectExtent l="0" t="0" r="0" b="8255"/>
             <wp:docPr id="48" name="Resim 48"/>
             <wp:cNvGraphicFramePr>
               <a:graphicFrameLocks xmlns:a="http://schemas.openxmlformats.org/drawingml/2006/main" noChangeAspect="1"/>
@@ -12252,7 +9369,7 @@
                   <pic:spPr>
                     <a:xfrm>
                       <a:off x="0" y="0"/>
-                      <a:ext cx="5760720" cy="2850515"/>
+                      <a:ext cx="3660839" cy="1811453"/>
                     </a:xfrm>
                     <a:prstGeom prst="rect">
                       <a:avLst/>
@@ -12269,12 +9386,6 @@
       <w:pPr>
         <w:pStyle w:val="ResimYazs"/>
         <w:jc w:val="both"/>
-        <w:rPr>
-          <w:rFonts w:ascii="Times New Roman" w:hAnsi="Times New Roman" w:cs="Times New Roman"/>
-          <w:color w:val="000000" w:themeColor="text1"/>
-          <w:sz w:val="24"/>
-          <w:szCs w:val="24"/>
-        </w:rPr>
       </w:pPr>
       <w:r>
         <w:t xml:space="preserve">Figure </w:t>
@@ -12293,6 +9404,46 @@
       </w:r>
       <w:r>
         <w:fldChar w:fldCharType="end"/>
+      </w:r>
+    </w:p>
+    <w:p>
+      <w:pPr>
+        <w:rPr>
+          <w:rFonts w:ascii="Times New Roman" w:hAnsi="Times New Roman" w:cs="Times New Roman"/>
+        </w:rPr>
+      </w:pPr>
+    </w:p>
+    <w:p>
+      <w:pPr>
+        <w:rPr>
+          <w:rFonts w:ascii="Times New Roman" w:hAnsi="Times New Roman" w:cs="Times New Roman"/>
+        </w:rPr>
+      </w:pPr>
+      <w:r>
+        <w:rPr>
+          <w:rFonts w:ascii="Times New Roman" w:hAnsi="Times New Roman" w:cs="Times New Roman"/>
+        </w:rPr>
+        <w:t xml:space="preserve">There are some topics that is compared to rectifiers. One of them is output voltage level. 12 pulse rectifiers have more average output level with respect to full-bridge rectifier. 12 pulse rectifiers can be used HV DC converters for this characteristic. In addition, output ripple is important for the converter’s quality. 12 pulse rectifiers have lower ripple than full bridge rectifier and it is not required to use filters. Source side current THD is another topic. For comparing THD of line current, the circuit is installed as constant current load. Figure 18 and Figure 19 shows that line current </w:t>
+      </w:r>
+      <w:r>
+        <w:rPr>
+          <w:rFonts w:ascii="Times New Roman" w:hAnsi="Times New Roman" w:cs="Times New Roman"/>
+        </w:rPr>
+        <w:t xml:space="preserve">of 12 pulse rectifiers draws like sinusoidal current while full-bridge rectifier draws square waveform current. These topics shows that 12 pulse is more advantageous than full- bridge rectifier. However, for the </w:t>
+      </w:r>
+      <w:proofErr w:type="gramStart"/>
+      <w:r>
+        <w:rPr>
+          <w:rFonts w:ascii="Times New Roman" w:hAnsi="Times New Roman" w:cs="Times New Roman"/>
+        </w:rPr>
+        <w:t>12 pulse</w:t>
+      </w:r>
+      <w:proofErr w:type="gramEnd"/>
+      <w:r>
+        <w:rPr>
+          <w:rFonts w:ascii="Times New Roman" w:hAnsi="Times New Roman" w:cs="Times New Roman"/>
+        </w:rPr>
+        <w:t xml:space="preserve"> generation from 3 phase sources, there is a required two transformers. It increases the cost of rectifier. Until the voltage is very high, 12 pulse rectifiers are not sensible.</w:t>
       </w:r>
     </w:p>
     <w:p>
@@ -12404,9 +9555,8 @@
           <w:szCs w:val="24"/>
         </w:rPr>
         <w:tab/>
-        <w:t xml:space="preserve">DC motor drive which is fed by 3-phase AC grid, rectified with full-bridge rectifier, is analysed. Output waveforms are illustrated such as speed, back </w:t>
-      </w:r>
-      <w:proofErr w:type="spellStart"/>
+        <w:t>DC motor drive which is fed by 3-phase AC grid, rectified with full-bridge rectifier, is analysed. Output waveforms are illustrated such as speed, back emf voltage and armature current etc. Two methods, combining capacitor and inductors accordingly, are proposed to reduce the ripple at the output torque which is related with the output current.</w:t>
+      </w:r>
       <w:r>
         <w:rPr>
           <w:rFonts w:ascii="Times New Roman" w:hAnsi="Times New Roman" w:cs="Times New Roman"/>
@@ -12414,29 +9564,8 @@
           <w:sz w:val="24"/>
           <w:szCs w:val="24"/>
         </w:rPr>
-        <w:t>emf</w:t>
-      </w:r>
-      <w:proofErr w:type="spellEnd"/>
-      <w:r>
-        <w:rPr>
-          <w:rFonts w:ascii="Times New Roman" w:hAnsi="Times New Roman" w:cs="Times New Roman"/>
-          <w:color w:val="000000" w:themeColor="text1"/>
-          <w:sz w:val="24"/>
-          <w:szCs w:val="24"/>
-        </w:rPr>
-        <w:t xml:space="preserve"> voltage and armature current etc. Two methods, combining capacitor and inductors accordingly, are proposed to reduce the ripple at the output torque which is related with the output current.</w:t>
-      </w:r>
-      <w:r>
-        <w:rPr>
-          <w:rFonts w:ascii="Times New Roman" w:hAnsi="Times New Roman" w:cs="Times New Roman"/>
-          <w:color w:val="000000" w:themeColor="text1"/>
-          <w:sz w:val="24"/>
-          <w:szCs w:val="24"/>
-        </w:rPr>
         <w:t xml:space="preserve"> Power and efficiency calculations are done. They are illustrated in the pie chart.</w:t>
       </w:r>
-      <w:bookmarkStart w:id="0" w:name="_GoBack"/>
-      <w:bookmarkEnd w:id="0"/>
     </w:p>
     <w:p>
       <w:pPr>
@@ -12675,14 +9804,49 @@
           <w:szCs w:val="24"/>
         </w:rPr>
       </w:pPr>
-      <w:r>
-        <w:rPr>
-          <w:rFonts w:ascii="Times New Roman" w:hAnsi="Times New Roman" w:cs="Times New Roman"/>
-          <w:sz w:val="24"/>
-          <w:szCs w:val="24"/>
-        </w:rPr>
-        <w:t>https://nptel.ac.in/courses/Webcourse-contents/IIT%20Kharagpur/Power%20Electronics/PDF/L-11(DK)(PE)%20((EE)NPTEL).pdf</w:t>
-      </w:r>
+      <w:hyperlink r:id="rId55" w:history="1">
+        <w:r>
+          <w:rPr>
+            <w:rStyle w:val="Kpr"/>
+            <w:rFonts w:ascii="Times New Roman" w:hAnsi="Times New Roman" w:cs="Times New Roman"/>
+            <w:sz w:val="24"/>
+            <w:szCs w:val="24"/>
+          </w:rPr>
+          <w:t>https://nptel.ac.in/courses/Webcourse-contents/IIT%20Kharagpur/Power%20Electronics/PDF/L-11(DK)(PE)%20((EE)NPTEL).pdf</w:t>
+        </w:r>
+      </w:hyperlink>
+    </w:p>
+    <w:p>
+      <w:pPr>
+        <w:jc w:val="both"/>
+        <w:rPr>
+          <w:rFonts w:ascii="Times New Roman" w:hAnsi="Times New Roman" w:cs="Times New Roman"/>
+          <w:sz w:val="24"/>
+          <w:szCs w:val="24"/>
+        </w:rPr>
+      </w:pPr>
+    </w:p>
+    <w:p>
+      <w:pPr>
+        <w:jc w:val="both"/>
+        <w:rPr>
+          <w:rFonts w:ascii="Times New Roman" w:hAnsi="Times New Roman" w:cs="Times New Roman"/>
+          <w:sz w:val="24"/>
+          <w:szCs w:val="24"/>
+        </w:rPr>
+      </w:pPr>
+    </w:p>
+    <w:p>
+      <w:pPr>
+        <w:jc w:val="both"/>
+        <w:rPr>
+          <w:rFonts w:ascii="Times New Roman" w:hAnsi="Times New Roman" w:cs="Times New Roman"/>
+          <w:sz w:val="24"/>
+          <w:szCs w:val="24"/>
+        </w:rPr>
+      </w:pPr>
+      <w:bookmarkStart w:id="0" w:name="_GoBack"/>
+      <w:bookmarkEnd w:id="0"/>
     </w:p>
     <w:sectPr>
       <w:pgSz w:w="11906" w:h="16838"/>
@@ -12695,7 +9859,7 @@
 </file>
 
 <file path=word/numbering.xml><?xml version="1.0" encoding="utf-8"?>
-<w:numbering xmlns:wpc="http://schemas.microsoft.com/office/word/2010/wordprocessingCanvas" xmlns:cx="http://schemas.microsoft.com/office/drawing/2014/chartex" xmlns:mc="http://schemas.openxmlformats.org/markup-compatibility/2006" xmlns:o="urn:schemas-microsoft-com:office:office" xmlns:r="http://schemas.openxmlformats.org/officeDocument/2006/relationships" xmlns:m="http://schemas.openxmlformats.org/officeDocument/2006/math" xmlns:v="urn:schemas-microsoft-com:vml" xmlns:wp14="http://schemas.microsoft.com/office/word/2010/wordprocessingDrawing" xmlns:wp="http://schemas.openxmlformats.org/drawingml/2006/wordprocessingDrawing" xmlns:w10="urn:schemas-microsoft-com:office:word" xmlns:w="http://schemas.openxmlformats.org/wordprocessingml/2006/main" xmlns:w14="http://schemas.microsoft.com/office/word/2010/wordml" xmlns:w15="http://schemas.microsoft.com/office/word/2012/wordml" xmlns:w16se="http://schemas.microsoft.com/office/word/2015/wordml/symex" xmlns:wpg="http://schemas.microsoft.com/office/word/2010/wordprocessingGroup" xmlns:wpi="http://schemas.microsoft.com/office/word/2010/wordprocessingInk" xmlns:wne="http://schemas.microsoft.com/office/word/2006/wordml" xmlns:wps="http://schemas.microsoft.com/office/word/2010/wordprocessingShape" mc:Ignorable="w14 w15 w16se wp14">
+<w:numbering xmlns:wpc="http://schemas.microsoft.com/office/word/2010/wordprocessingCanvas" xmlns:cx="http://schemas.microsoft.com/office/drawing/2014/chartex" xmlns:cx1="http://schemas.microsoft.com/office/drawing/2015/9/8/chartex" xmlns:cx2="http://schemas.microsoft.com/office/drawing/2015/10/21/chartex" xmlns:cx3="http://schemas.microsoft.com/office/drawing/2016/5/9/chartex" xmlns:cx4="http://schemas.microsoft.com/office/drawing/2016/5/10/chartex" xmlns:cx5="http://schemas.microsoft.com/office/drawing/2016/5/11/chartex" xmlns:cx6="http://schemas.microsoft.com/office/drawing/2016/5/12/chartex" xmlns:cx7="http://schemas.microsoft.com/office/drawing/2016/5/13/chartex" xmlns:cx8="http://schemas.microsoft.com/office/drawing/2016/5/14/chartex" xmlns:mc="http://schemas.openxmlformats.org/markup-compatibility/2006" xmlns:aink="http://schemas.microsoft.com/office/drawing/2016/ink" xmlns:am3d="http://schemas.microsoft.com/office/drawing/2017/model3d" xmlns:o="urn:schemas-microsoft-com:office:office" xmlns:r="http://schemas.openxmlformats.org/officeDocument/2006/relationships" xmlns:m="http://schemas.openxmlformats.org/officeDocument/2006/math" xmlns:v="urn:schemas-microsoft-com:vml" xmlns:wp14="http://schemas.microsoft.com/office/word/2010/wordprocessingDrawing" xmlns:wp="http://schemas.openxmlformats.org/drawingml/2006/wordprocessingDrawing" xmlns:w10="urn:schemas-microsoft-com:office:word" xmlns:w="http://schemas.openxmlformats.org/wordprocessingml/2006/main" xmlns:w14="http://schemas.microsoft.com/office/word/2010/wordml" xmlns:w15="http://schemas.microsoft.com/office/word/2012/wordml" xmlns:w16cid="http://schemas.microsoft.com/office/word/2016/wordml/cid" xmlns:w16se="http://schemas.microsoft.com/office/word/2015/wordml/symex" xmlns:wpg="http://schemas.microsoft.com/office/word/2010/wordprocessingGroup" xmlns:wpi="http://schemas.microsoft.com/office/word/2010/wordprocessingInk" xmlns:wne="http://schemas.microsoft.com/office/word/2006/wordml" xmlns:wps="http://schemas.microsoft.com/office/word/2010/wordprocessingShape" mc:Ignorable="w14 w15 w16se w16cid wp14">
   <w:abstractNum w:abstractNumId="0" w15:restartNumberingAfterBreak="0">
     <w:nsid w:val="535952FC"/>
     <w:multiLevelType w:val="hybridMultilevel"/>
@@ -12816,7 +9980,7 @@
 </file>
 
 <file path=word/styles.xml><?xml version="1.0" encoding="utf-8"?>
-<w:styles xmlns:mc="http://schemas.openxmlformats.org/markup-compatibility/2006" xmlns:r="http://schemas.openxmlformats.org/officeDocument/2006/relationships" xmlns:w="http://schemas.openxmlformats.org/wordprocessingml/2006/main" xmlns:w14="http://schemas.microsoft.com/office/word/2010/wordml" xmlns:w15="http://schemas.microsoft.com/office/word/2012/wordml" xmlns:w16se="http://schemas.microsoft.com/office/word/2015/wordml/symex" mc:Ignorable="w14 w15 w16se">
+<w:styles xmlns:mc="http://schemas.openxmlformats.org/markup-compatibility/2006" xmlns:r="http://schemas.openxmlformats.org/officeDocument/2006/relationships" xmlns:w="http://schemas.openxmlformats.org/wordprocessingml/2006/main" xmlns:w14="http://schemas.microsoft.com/office/word/2010/wordml" xmlns:w15="http://schemas.microsoft.com/office/word/2012/wordml" xmlns:w16cid="http://schemas.microsoft.com/office/word/2016/wordml/cid" xmlns:w16se="http://schemas.microsoft.com/office/word/2015/wordml/symex" mc:Ignorable="w14 w15 w16se w16cid">
   <w:docDefaults>
     <w:rPrDefault>
       <w:rPr>
@@ -12832,7 +9996,7 @@
       </w:pPr>
     </w:pPrDefault>
   </w:docDefaults>
-  <w:latentStyles w:defLockedState="0" w:defUIPriority="99" w:defSemiHidden="0" w:defUnhideWhenUsed="0" w:defQFormat="0" w:count="371">
+  <w:latentStyles w:defLockedState="0" w:defUIPriority="99" w:defSemiHidden="0" w:defUnhideWhenUsed="0" w:defQFormat="0" w:count="375">
     <w:lsdException w:name="Normal" w:uiPriority="1" w:qFormat="1"/>
     <w:lsdException w:name="heading 1" w:uiPriority="9" w:qFormat="1"/>
     <w:lsdException w:name="heading 2" w:semiHidden="1" w:uiPriority="9" w:unhideWhenUsed="1" w:qFormat="1"/>
@@ -12938,7 +10102,6 @@
     <w:lsdException w:name="HTML Sample" w:semiHidden="1" w:unhideWhenUsed="1"/>
     <w:lsdException w:name="HTML Typewriter" w:semiHidden="1" w:unhideWhenUsed="1"/>
     <w:lsdException w:name="HTML Variable" w:semiHidden="1" w:unhideWhenUsed="1"/>
-    <w:lsdException w:name="Normal Table" w:semiHidden="1" w:unhideWhenUsed="1"/>
     <w:lsdException w:name="annotation subject" w:semiHidden="1" w:unhideWhenUsed="1"/>
     <w:lsdException w:name="No List" w:semiHidden="1" w:unhideWhenUsed="1"/>
     <w:lsdException w:name="Outline List 1" w:semiHidden="1" w:unhideWhenUsed="1"/>
@@ -12982,10 +10145,8 @@
     <w:lsdException w:name="Table Elegant" w:semiHidden="1" w:unhideWhenUsed="1"/>
     <w:lsdException w:name="Table Professional" w:semiHidden="1" w:unhideWhenUsed="1"/>
     <w:lsdException w:name="Table Subtle 1" w:semiHidden="1" w:unhideWhenUsed="1"/>
-    <w:lsdException w:name="Table Subtle 2" w:semiHidden="1" w:unhideWhenUsed="1"/>
     <w:lsdException w:name="Table Web 1" w:semiHidden="1" w:unhideWhenUsed="1"/>
     <w:lsdException w:name="Table Web 2" w:semiHidden="1" w:unhideWhenUsed="1"/>
-    <w:lsdException w:name="Table Web 3" w:semiHidden="1" w:unhideWhenUsed="1"/>
     <w:lsdException w:name="Balloon Text" w:semiHidden="1" w:unhideWhenUsed="1"/>
     <w:lsdException w:name="Table Grid" w:uiPriority="39"/>
     <w:lsdException w:name="Table Theme" w:semiHidden="1" w:unhideWhenUsed="1"/>
@@ -13204,6 +10365,10 @@
     <w:lsdException w:name="List Table 5 Dark Accent 6" w:uiPriority="50"/>
     <w:lsdException w:name="List Table 6 Colorful Accent 6" w:uiPriority="51"/>
     <w:lsdException w:name="List Table 7 Colorful Accent 6" w:uiPriority="52"/>
+    <w:lsdException w:name="Mention" w:semiHidden="1" w:unhideWhenUsed="1"/>
+    <w:lsdException w:name="Smart Hyperlink" w:semiHidden="1" w:unhideWhenUsed="1"/>
+    <w:lsdException w:name="Hashtag" w:semiHidden="1" w:unhideWhenUsed="1"/>
+    <w:lsdException w:name="Unresolved Mention" w:semiHidden="1" w:unhideWhenUsed="1"/>
   </w:latentStyles>
   <w:style w:type="paragraph" w:default="1" w:styleId="Normal">
     <w:name w:val="Normal"/>
@@ -13605,6 +10770,18 @@
       <w:color w:val="44546A" w:themeColor="text2"/>
       <w:sz w:val="18"/>
       <w:szCs w:val="18"/>
+    </w:rPr>
+  </w:style>
+  <w:style w:type="character" w:styleId="zmlenmeyenBahsetme">
+    <w:name w:val="Unresolved Mention"/>
+    <w:basedOn w:val="VarsaylanParagrafYazTipi"/>
+    <w:uiPriority w:val="99"/>
+    <w:semiHidden/>
+    <w:unhideWhenUsed/>
+    <w:rsid w:val="002242E3"/>
+    <w:rPr>
+      <w:color w:val="605E5C"/>
+      <w:shd w:val="clear" w:color="auto" w:fill="E1DFDD"/>
     </w:rPr>
   </w:style>
 </w:styles>
@@ -14920,7 +12097,7 @@
 </file>
 
 <file path=customXml/itemProps1.xml><?xml version="1.0" encoding="utf-8"?>
-<ds:datastoreItem xmlns:ds="http://schemas.openxmlformats.org/officeDocument/2006/customXml" ds:itemID="{11AE4A8A-F938-46F1-A517-178969160169}">
+<ds:datastoreItem xmlns:ds="http://schemas.openxmlformats.org/officeDocument/2006/customXml" ds:itemID="{40804E65-447A-4A83-85FD-4359E43B7F07}">
   <ds:schemaRefs>
     <ds:schemaRef ds:uri="http://schemas.openxmlformats.org/officeDocument/2006/bibliography"/>
   </ds:schemaRefs>

</xml_diff>